<commit_message>
written another part of essey
</commit_message>
<xml_diff>
--- a/Essey.docx
+++ b/Essey.docx
@@ -1091,9 +1091,14 @@
       </w:r>
       <w:proofErr w:type="spellEnd"/>
       <w:r>
-        <w:t>), или с введением существенных ограничений на свойство рассматриваемой жидкости (к примеру, несжимаемость</w:t>
+        <w:t xml:space="preserve">), или с введением существенных ограничений на свойство рассматриваемой жидкости (к примеру, </w:t>
+      </w:r>
+      <w:proofErr w:type="spellStart"/>
+      <w:r>
+        <w:t>несжимаемость</w:t>
       </w:r>
       <w:commentRangeStart w:id="2"/>
+      <w:proofErr w:type="spellEnd"/>
       <w:r>
         <w:t xml:space="preserve"> </w:t>
       </w:r>
@@ -1479,8 +1484,6 @@
           <w:i/>
         </w:rPr>
       </w:pPr>
-      <w:bookmarkStart w:id="14" w:name="_GoBack"/>
-      <w:bookmarkEnd w:id="14"/>
       <w:r>
         <w:rPr>
           <w:rFonts w:eastAsiaTheme="minorEastAsia"/>
@@ -1527,15 +1530,2338 @@
           <w:ilvl w:val="1"/>
           <w:numId w:val="1"/>
         </w:numPr>
-      </w:pPr>
-      <w:bookmarkStart w:id="15" w:name="_Toc375166680"/>
-      <w:r>
         <w:rPr>
           <w:lang w:val="en-US"/>
         </w:rPr>
+      </w:pPr>
+      <w:bookmarkStart w:id="14" w:name="_Toc375166680"/>
+      <w:r>
+        <w:rPr>
+          <w:lang w:val="en-US"/>
+        </w:rPr>
         <w:t>LBM</w:t>
       </w:r>
-      <w:bookmarkEnd w:id="15"/>
+      <w:bookmarkEnd w:id="14"/>
+    </w:p>
+    <w:p>
+      <w:r>
+        <w:t>Сеточные методы</w:t>
+      </w:r>
+      <w:r>
+        <w:t xml:space="preserve"> в гидродинамике</w:t>
+      </w:r>
+      <w:r>
+        <w:t xml:space="preserve"> заро</w:t>
+      </w:r>
+      <w:r>
+        <w:t xml:space="preserve">дились в 1986г. </w:t>
+      </w:r>
+      <w:r>
+        <w:t>когда был представлен клеточный автомат, поведение которого удовлетворяет закону сохранения массы.</w:t>
+      </w:r>
+      <w:r>
+        <w:t xml:space="preserve"> Перспективы были очень многообещающи – из-за полной локальности вычислений неограниченная </w:t>
+      </w:r>
+      <w:proofErr w:type="spellStart"/>
+      <w:r>
+        <w:t>параллелизуемость</w:t>
+      </w:r>
+      <w:proofErr w:type="spellEnd"/>
+      <w:r>
+        <w:t xml:space="preserve">, прямое моделирование любых гидродинамических токов, фактически – более простой аналог модели </w:t>
+      </w:r>
+      <w:proofErr w:type="spellStart"/>
+      <w:r>
+        <w:t>Изинга</w:t>
+      </w:r>
+      <w:proofErr w:type="spellEnd"/>
+      <w:r>
+        <w:t xml:space="preserve"> для турбулентности.</w:t>
+      </w:r>
+    </w:p>
+    <w:p>
+      <w:r>
+        <w:t xml:space="preserve">Однако, были выявлены некоторые недостатки, решением которых </w:t>
+      </w:r>
+      <w:commentRangeStart w:id="15"/>
+      <w:r>
+        <w:t>исследователи</w:t>
+      </w:r>
+      <w:commentRangeEnd w:id="15"/>
+      <w:r>
+        <w:rPr>
+          <w:rStyle w:val="CommentReference"/>
+        </w:rPr>
+        <w:commentReference w:id="15"/>
+      </w:r>
+      <w:r>
+        <w:t xml:space="preserve"> и занимались последние десятилетия.</w:t>
+      </w:r>
+      <w:r>
+        <w:t xml:space="preserve"> </w:t>
+      </w:r>
+      <w:r>
+        <w:t xml:space="preserve">Наиболее универсальным результатом стало внедрение решеточного </w:t>
+      </w:r>
+      <w:proofErr w:type="spellStart"/>
+      <w:r>
+        <w:t>Больцмановского</w:t>
+      </w:r>
+      <w:proofErr w:type="spellEnd"/>
+      <w:r>
+        <w:t xml:space="preserve"> метода.</w:t>
+      </w:r>
+    </w:p>
+    <w:p>
+      <w:pPr>
+        <w:rPr>
+          <w:rFonts w:eastAsiaTheme="minorEastAsia"/>
+        </w:rPr>
+      </w:pPr>
+      <w:r>
+        <w:t>Для начала, остановимся на теории Больцмана для молекулярной динамики</w:t>
+      </w:r>
+      <w:r>
+        <w:t xml:space="preserve">. Очевидно, что систему </w:t>
+      </w:r>
+      <w:proofErr w:type="gramStart"/>
+      <w:r>
+        <w:t xml:space="preserve">из </w:t>
+      </w:r>
+      <m:oMath>
+        <m:r>
+          <w:rPr>
+            <w:rFonts w:ascii="Cambria Math" w:hAnsi="Cambria Math"/>
+          </w:rPr>
+          <m:t>N</m:t>
+        </m:r>
+      </m:oMath>
+      <w:r>
+        <w:rPr>
+          <w:rFonts w:eastAsiaTheme="minorEastAsia"/>
+        </w:rPr>
+        <w:t xml:space="preserve"> к</w:t>
+      </w:r>
+      <w:proofErr w:type="spellStart"/>
+      <w:r>
+        <w:rPr>
+          <w:rFonts w:eastAsiaTheme="minorEastAsia"/>
+        </w:rPr>
+        <w:t>лассических</w:t>
+      </w:r>
+      <w:proofErr w:type="spellEnd"/>
+      <w:proofErr w:type="gramEnd"/>
+      <w:r>
+        <w:rPr>
+          <w:rFonts w:eastAsiaTheme="minorEastAsia"/>
+        </w:rPr>
+        <w:t xml:space="preserve"> частиц можно описать 3</w:t>
+      </w:r>
+      <w:r>
+        <w:rPr>
+          <w:rFonts w:eastAsiaTheme="minorEastAsia"/>
+          <w:lang w:val="en-US"/>
+        </w:rPr>
+        <w:t>N</w:t>
+      </w:r>
+      <w:r>
+        <w:rPr>
+          <w:rFonts w:eastAsiaTheme="minorEastAsia"/>
+        </w:rPr>
+        <w:t xml:space="preserve"> </w:t>
+      </w:r>
+      <w:r>
+        <w:rPr>
+          <w:rFonts w:eastAsiaTheme="minorEastAsia"/>
+        </w:rPr>
+        <w:t>уравнениями Ньютона</w:t>
+      </w:r>
+    </w:p>
+    <w:p>
+      <w:pPr>
+        <w:rPr>
+          <w:rFonts w:eastAsiaTheme="minorEastAsia"/>
+        </w:rPr>
+      </w:pPr>
+      <m:oMathPara>
+        <m:oMath>
+          <m:f>
+            <m:fPr>
+              <m:ctrlPr>
+                <w:rPr>
+                  <w:rFonts w:ascii="Cambria Math" w:eastAsiaTheme="minorEastAsia" w:hAnsi="Cambria Math"/>
+                  <w:i/>
+                </w:rPr>
+              </m:ctrlPr>
+            </m:fPr>
+            <m:num>
+              <m:r>
+                <w:rPr>
+                  <w:rFonts w:ascii="Cambria Math" w:eastAsiaTheme="minorEastAsia" w:hAnsi="Cambria Math"/>
+                </w:rPr>
+                <m:t>d</m:t>
+              </m:r>
+              <m:sSub>
+                <m:sSubPr>
+                  <m:ctrlPr>
+                    <w:rPr>
+                      <w:rFonts w:ascii="Cambria Math" w:eastAsiaTheme="minorEastAsia" w:hAnsi="Cambria Math"/>
+                      <w:i/>
+                    </w:rPr>
+                  </m:ctrlPr>
+                </m:sSubPr>
+                <m:e>
+                  <m:acc>
+                    <m:accPr>
+                      <m:chr m:val="⃗"/>
+                      <m:ctrlPr>
+                        <w:rPr>
+                          <w:rFonts w:ascii="Cambria Math" w:eastAsiaTheme="minorEastAsia" w:hAnsi="Cambria Math"/>
+                          <w:i/>
+                        </w:rPr>
+                      </m:ctrlPr>
+                    </m:accPr>
+                    <m:e>
+                      <m:r>
+                        <w:rPr>
+                          <w:rFonts w:ascii="Cambria Math" w:eastAsiaTheme="minorEastAsia" w:hAnsi="Cambria Math"/>
+                        </w:rPr>
+                        <m:t>x</m:t>
+                      </m:r>
+                    </m:e>
+                  </m:acc>
+                </m:e>
+                <m:sub>
+                  <m:r>
+                    <w:rPr>
+                      <w:rFonts w:ascii="Cambria Math" w:eastAsiaTheme="minorEastAsia" w:hAnsi="Cambria Math"/>
+                    </w:rPr>
+                    <m:t>i</m:t>
+                  </m:r>
+                </m:sub>
+              </m:sSub>
+            </m:num>
+            <m:den>
+              <m:r>
+                <w:rPr>
+                  <w:rFonts w:ascii="Cambria Math" w:eastAsiaTheme="minorEastAsia" w:hAnsi="Cambria Math"/>
+                </w:rPr>
+                <m:t>dt</m:t>
+              </m:r>
+            </m:den>
+          </m:f>
+          <m:r>
+            <w:rPr>
+              <w:rFonts w:ascii="Cambria Math" w:eastAsiaTheme="minorEastAsia" w:hAnsi="Cambria Math"/>
+            </w:rPr>
+            <m:t>=</m:t>
+          </m:r>
+          <m:f>
+            <m:fPr>
+              <m:ctrlPr>
+                <w:rPr>
+                  <w:rFonts w:ascii="Cambria Math" w:eastAsiaTheme="minorEastAsia" w:hAnsi="Cambria Math"/>
+                  <w:i/>
+                </w:rPr>
+              </m:ctrlPr>
+            </m:fPr>
+            <m:num>
+              <m:acc>
+                <m:accPr>
+                  <m:chr m:val="⃗"/>
+                  <m:ctrlPr>
+                    <w:rPr>
+                      <w:rFonts w:ascii="Cambria Math" w:eastAsiaTheme="minorEastAsia" w:hAnsi="Cambria Math"/>
+                      <w:i/>
+                    </w:rPr>
+                  </m:ctrlPr>
+                </m:accPr>
+                <m:e>
+                  <m:sSub>
+                    <m:sSubPr>
+                      <m:ctrlPr>
+                        <w:rPr>
+                          <w:rFonts w:ascii="Cambria Math" w:eastAsiaTheme="minorEastAsia" w:hAnsi="Cambria Math"/>
+                          <w:i/>
+                        </w:rPr>
+                      </m:ctrlPr>
+                    </m:sSubPr>
+                    <m:e>
+                      <m:r>
+                        <w:rPr>
+                          <w:rFonts w:ascii="Cambria Math" w:eastAsiaTheme="minorEastAsia" w:hAnsi="Cambria Math"/>
+                        </w:rPr>
+                        <m:t>p</m:t>
+                      </m:r>
+                    </m:e>
+                    <m:sub>
+                      <m:r>
+                        <w:rPr>
+                          <w:rFonts w:ascii="Cambria Math" w:eastAsiaTheme="minorEastAsia" w:hAnsi="Cambria Math"/>
+                        </w:rPr>
+                        <m:t>i</m:t>
+                      </m:r>
+                    </m:sub>
+                  </m:sSub>
+                </m:e>
+              </m:acc>
+            </m:num>
+            <m:den>
+              <m:r>
+                <w:rPr>
+                  <w:rFonts w:ascii="Cambria Math" w:eastAsiaTheme="minorEastAsia" w:hAnsi="Cambria Math"/>
+                </w:rPr>
+                <m:t>m</m:t>
+              </m:r>
+            </m:den>
+          </m:f>
+        </m:oMath>
+      </m:oMathPara>
+    </w:p>
+    <w:p>
+      <w:pPr>
+        <w:rPr>
+          <w:rFonts w:eastAsiaTheme="minorEastAsia"/>
+        </w:rPr>
+      </w:pPr>
+      <m:oMathPara>
+        <m:oMath>
+          <m:f>
+            <m:fPr>
+              <m:ctrlPr>
+                <w:rPr>
+                  <w:rFonts w:ascii="Cambria Math" w:eastAsiaTheme="minorEastAsia" w:hAnsi="Cambria Math"/>
+                  <w:i/>
+                </w:rPr>
+              </m:ctrlPr>
+            </m:fPr>
+            <m:num>
+              <m:r>
+                <w:rPr>
+                  <w:rFonts w:ascii="Cambria Math" w:eastAsiaTheme="minorEastAsia" w:hAnsi="Cambria Math"/>
+                </w:rPr>
+                <m:t>d</m:t>
+              </m:r>
+              <m:sSub>
+                <m:sSubPr>
+                  <m:ctrlPr>
+                    <w:rPr>
+                      <w:rFonts w:ascii="Cambria Math" w:eastAsiaTheme="minorEastAsia" w:hAnsi="Cambria Math"/>
+                      <w:i/>
+                    </w:rPr>
+                  </m:ctrlPr>
+                </m:sSubPr>
+                <m:e>
+                  <m:acc>
+                    <m:accPr>
+                      <m:chr m:val="⃗"/>
+                      <m:ctrlPr>
+                        <w:rPr>
+                          <w:rFonts w:ascii="Cambria Math" w:eastAsiaTheme="minorEastAsia" w:hAnsi="Cambria Math"/>
+                          <w:i/>
+                        </w:rPr>
+                      </m:ctrlPr>
+                    </m:accPr>
+                    <m:e>
+                      <m:r>
+                        <w:rPr>
+                          <w:rFonts w:ascii="Cambria Math" w:eastAsiaTheme="minorEastAsia" w:hAnsi="Cambria Math"/>
+                        </w:rPr>
+                        <m:t>p</m:t>
+                      </m:r>
+                    </m:e>
+                  </m:acc>
+                </m:e>
+                <m:sub>
+                  <m:r>
+                    <w:rPr>
+                      <w:rFonts w:ascii="Cambria Math" w:eastAsiaTheme="minorEastAsia" w:hAnsi="Cambria Math"/>
+                    </w:rPr>
+                    <m:t>i</m:t>
+                  </m:r>
+                </m:sub>
+              </m:sSub>
+            </m:num>
+            <m:den>
+              <m:r>
+                <w:rPr>
+                  <w:rFonts w:ascii="Cambria Math" w:eastAsiaTheme="minorEastAsia" w:hAnsi="Cambria Math"/>
+                </w:rPr>
+                <m:t>dt</m:t>
+              </m:r>
+            </m:den>
+          </m:f>
+          <m:r>
+            <w:rPr>
+              <w:rFonts w:ascii="Cambria Math" w:eastAsiaTheme="minorEastAsia" w:hAnsi="Cambria Math"/>
+            </w:rPr>
+            <m:t>=</m:t>
+          </m:r>
+          <m:sSub>
+            <m:sSubPr>
+              <m:ctrlPr>
+                <w:rPr>
+                  <w:rFonts w:ascii="Cambria Math" w:eastAsiaTheme="minorEastAsia" w:hAnsi="Cambria Math"/>
+                  <w:i/>
+                </w:rPr>
+              </m:ctrlPr>
+            </m:sSubPr>
+            <m:e>
+              <m:acc>
+                <m:accPr>
+                  <m:chr m:val="⃗"/>
+                  <m:ctrlPr>
+                    <w:rPr>
+                      <w:rFonts w:ascii="Cambria Math" w:eastAsiaTheme="minorEastAsia" w:hAnsi="Cambria Math"/>
+                      <w:i/>
+                    </w:rPr>
+                  </m:ctrlPr>
+                </m:accPr>
+                <m:e>
+                  <m:r>
+                    <w:rPr>
+                      <w:rFonts w:ascii="Cambria Math" w:eastAsiaTheme="minorEastAsia" w:hAnsi="Cambria Math"/>
+                    </w:rPr>
+                    <m:t>F</m:t>
+                  </m:r>
+                </m:e>
+              </m:acc>
+            </m:e>
+            <m:sub>
+              <m:r>
+                <w:rPr>
+                  <w:rFonts w:ascii="Cambria Math" w:eastAsiaTheme="minorEastAsia" w:hAnsi="Cambria Math"/>
+                </w:rPr>
+                <m:t>i</m:t>
+              </m:r>
+            </m:sub>
+          </m:sSub>
+          <m:r>
+            <w:rPr>
+              <w:rFonts w:ascii="Cambria Math" w:eastAsiaTheme="minorEastAsia" w:hAnsi="Cambria Math"/>
+            </w:rPr>
+            <m:t>,      i=1,…,N</m:t>
+          </m:r>
+        </m:oMath>
+      </m:oMathPara>
+    </w:p>
+    <w:p>
+      <w:pPr>
+        <w:rPr>
+          <w:rFonts w:eastAsiaTheme="minorEastAsia"/>
+        </w:rPr>
+      </w:pPr>
+      <w:proofErr w:type="gramStart"/>
+      <w:r>
+        <w:rPr>
+          <w:rFonts w:eastAsiaTheme="minorEastAsia"/>
+        </w:rPr>
+        <w:t xml:space="preserve">Где </w:t>
+      </w:r>
+      <m:oMath>
+        <m:sSub>
+          <m:sSubPr>
+            <m:ctrlPr>
+              <w:rPr>
+                <w:rFonts w:ascii="Cambria Math" w:eastAsiaTheme="minorEastAsia" w:hAnsi="Cambria Math"/>
+                <w:i/>
+              </w:rPr>
+            </m:ctrlPr>
+          </m:sSubPr>
+          <m:e>
+            <m:acc>
+              <m:accPr>
+                <m:chr m:val="⃗"/>
+                <m:ctrlPr>
+                  <w:rPr>
+                    <w:rFonts w:ascii="Cambria Math" w:eastAsiaTheme="minorEastAsia" w:hAnsi="Cambria Math"/>
+                    <w:i/>
+                  </w:rPr>
+                </m:ctrlPr>
+              </m:accPr>
+              <m:e>
+                <m:r>
+                  <w:rPr>
+                    <w:rFonts w:ascii="Cambria Math" w:eastAsiaTheme="minorEastAsia" w:hAnsi="Cambria Math"/>
+                  </w:rPr>
+                  <m:t>x</m:t>
+                </m:r>
+              </m:e>
+            </m:acc>
+          </m:e>
+          <m:sub>
+            <m:r>
+              <w:rPr>
+                <w:rFonts w:ascii="Cambria Math" w:eastAsiaTheme="minorEastAsia" w:hAnsi="Cambria Math"/>
+              </w:rPr>
+              <m:t>i</m:t>
+            </m:r>
+          </m:sub>
+        </m:sSub>
+      </m:oMath>
+      <w:r>
+        <w:rPr>
+          <w:rFonts w:eastAsiaTheme="minorEastAsia"/>
+        </w:rPr>
+        <w:t xml:space="preserve"> –</w:t>
+      </w:r>
+      <w:proofErr w:type="gramEnd"/>
+      <w:r>
+        <w:rPr>
+          <w:rFonts w:eastAsiaTheme="minorEastAsia"/>
+        </w:rPr>
+        <w:t xml:space="preserve"> </w:t>
+      </w:r>
+      <w:r>
+        <w:rPr>
+          <w:rFonts w:eastAsiaTheme="minorEastAsia"/>
+        </w:rPr>
+        <w:t xml:space="preserve">координата </w:t>
+      </w:r>
+      <m:oMath>
+        <m:r>
+          <w:rPr>
+            <w:rFonts w:ascii="Cambria Math" w:eastAsiaTheme="minorEastAsia" w:hAnsi="Cambria Math"/>
+          </w:rPr>
+          <m:t>i</m:t>
+        </m:r>
+      </m:oMath>
+      <w:r>
+        <w:rPr>
+          <w:rFonts w:eastAsiaTheme="minorEastAsia"/>
+        </w:rPr>
+        <w:t xml:space="preserve"> </w:t>
+      </w:r>
+      <w:r>
+        <w:rPr>
+          <w:rFonts w:eastAsiaTheme="minorEastAsia"/>
+        </w:rPr>
+        <w:t xml:space="preserve">частицы, </w:t>
+      </w:r>
+      <m:oMath>
+        <m:sSub>
+          <m:sSubPr>
+            <m:ctrlPr>
+              <w:rPr>
+                <w:rFonts w:ascii="Cambria Math" w:eastAsiaTheme="minorEastAsia" w:hAnsi="Cambria Math"/>
+                <w:i/>
+              </w:rPr>
+            </m:ctrlPr>
+          </m:sSubPr>
+          <m:e>
+            <m:acc>
+              <m:accPr>
+                <m:chr m:val="⃗"/>
+                <m:ctrlPr>
+                  <w:rPr>
+                    <w:rFonts w:ascii="Cambria Math" w:eastAsiaTheme="minorEastAsia" w:hAnsi="Cambria Math"/>
+                    <w:i/>
+                  </w:rPr>
+                </m:ctrlPr>
+              </m:accPr>
+              <m:e>
+                <m:r>
+                  <w:rPr>
+                    <w:rFonts w:ascii="Cambria Math" w:eastAsiaTheme="minorEastAsia" w:hAnsi="Cambria Math"/>
+                  </w:rPr>
+                  <m:t>p</m:t>
+                </m:r>
+              </m:e>
+            </m:acc>
+          </m:e>
+          <m:sub>
+            <m:r>
+              <w:rPr>
+                <w:rFonts w:ascii="Cambria Math" w:eastAsiaTheme="minorEastAsia" w:hAnsi="Cambria Math"/>
+              </w:rPr>
+              <m:t>i</m:t>
+            </m:r>
+          </m:sub>
+        </m:sSub>
+        <m:r>
+          <w:rPr>
+            <w:rFonts w:ascii="Cambria Math" w:eastAsiaTheme="minorEastAsia" w:hAnsi="Cambria Math"/>
+          </w:rPr>
+          <m:t>≡m</m:t>
+        </m:r>
+        <m:sSub>
+          <m:sSubPr>
+            <m:ctrlPr>
+              <w:rPr>
+                <w:rFonts w:ascii="Cambria Math" w:eastAsiaTheme="minorEastAsia" w:hAnsi="Cambria Math"/>
+                <w:i/>
+              </w:rPr>
+            </m:ctrlPr>
+          </m:sSubPr>
+          <m:e>
+            <m:acc>
+              <m:accPr>
+                <m:chr m:val="⃗"/>
+                <m:ctrlPr>
+                  <w:rPr>
+                    <w:rFonts w:ascii="Cambria Math" w:eastAsiaTheme="minorEastAsia" w:hAnsi="Cambria Math"/>
+                    <w:i/>
+                  </w:rPr>
+                </m:ctrlPr>
+              </m:accPr>
+              <m:e>
+                <m:r>
+                  <w:rPr>
+                    <w:rFonts w:ascii="Cambria Math" w:eastAsiaTheme="minorEastAsia" w:hAnsi="Cambria Math"/>
+                  </w:rPr>
+                  <m:t>v</m:t>
+                </m:r>
+              </m:e>
+            </m:acc>
+          </m:e>
+          <m:sub>
+            <m:r>
+              <w:rPr>
+                <w:rFonts w:ascii="Cambria Math" w:eastAsiaTheme="minorEastAsia" w:hAnsi="Cambria Math"/>
+              </w:rPr>
+              <m:t>i</m:t>
+            </m:r>
+          </m:sub>
+        </m:sSub>
+      </m:oMath>
+      <w:r>
+        <w:rPr>
+          <w:rFonts w:eastAsiaTheme="minorEastAsia"/>
+        </w:rPr>
+        <w:t xml:space="preserve"> , </w:t>
+      </w:r>
+      <m:oMath>
+        <m:sSub>
+          <m:sSubPr>
+            <m:ctrlPr>
+              <w:rPr>
+                <w:rFonts w:ascii="Cambria Math" w:eastAsiaTheme="minorEastAsia" w:hAnsi="Cambria Math"/>
+                <w:i/>
+              </w:rPr>
+            </m:ctrlPr>
+          </m:sSubPr>
+          <m:e>
+            <m:acc>
+              <m:accPr>
+                <m:chr m:val="⃗"/>
+                <m:ctrlPr>
+                  <w:rPr>
+                    <w:rFonts w:ascii="Cambria Math" w:eastAsiaTheme="minorEastAsia" w:hAnsi="Cambria Math"/>
+                    <w:i/>
+                  </w:rPr>
+                </m:ctrlPr>
+              </m:accPr>
+              <m:e>
+                <m:r>
+                  <w:rPr>
+                    <w:rFonts w:ascii="Cambria Math" w:eastAsiaTheme="minorEastAsia" w:hAnsi="Cambria Math"/>
+                  </w:rPr>
+                  <m:t>F</m:t>
+                </m:r>
+              </m:e>
+            </m:acc>
+          </m:e>
+          <m:sub>
+            <m:r>
+              <w:rPr>
+                <w:rFonts w:ascii="Cambria Math" w:eastAsiaTheme="minorEastAsia" w:hAnsi="Cambria Math"/>
+              </w:rPr>
+              <m:t>i</m:t>
+            </m:r>
+          </m:sub>
+        </m:sSub>
+      </m:oMath>
+      <w:r>
+        <w:rPr>
+          <w:rFonts w:eastAsiaTheme="minorEastAsia"/>
+        </w:rPr>
+        <w:t xml:space="preserve"> </w:t>
+      </w:r>
+      <w:r>
+        <w:rPr>
+          <w:rFonts w:eastAsiaTheme="minorEastAsia"/>
+        </w:rPr>
+        <w:t>– сила, которая действует на одну частицу как результат взаимодействия или внешнего поля.</w:t>
+      </w:r>
+    </w:p>
+    <w:p>
+      <w:pPr>
+        <w:rPr>
+          <w:rFonts w:eastAsiaTheme="minorEastAsia"/>
+        </w:rPr>
+      </w:pPr>
+      <w:r>
+        <w:rPr>
+          <w:rFonts w:eastAsiaTheme="minorEastAsia"/>
+        </w:rPr>
+        <w:t xml:space="preserve">Поскольку в реальных системах количество молекул по порядку близко </w:t>
+      </w:r>
+      <w:proofErr w:type="gramStart"/>
+      <w:r>
+        <w:rPr>
+          <w:rFonts w:eastAsiaTheme="minorEastAsia"/>
+        </w:rPr>
+        <w:t xml:space="preserve">к </w:t>
+      </w:r>
+      <m:oMath>
+        <m:sSup>
+          <m:sSupPr>
+            <m:ctrlPr>
+              <w:rPr>
+                <w:rFonts w:ascii="Cambria Math" w:eastAsiaTheme="minorEastAsia" w:hAnsi="Cambria Math"/>
+                <w:i/>
+              </w:rPr>
+            </m:ctrlPr>
+          </m:sSupPr>
+          <m:e>
+            <m:r>
+              <w:rPr>
+                <w:rFonts w:ascii="Cambria Math" w:eastAsiaTheme="minorEastAsia" w:hAnsi="Cambria Math"/>
+              </w:rPr>
+              <m:t>10</m:t>
+            </m:r>
+          </m:e>
+          <m:sup>
+            <m:r>
+              <w:rPr>
+                <w:rFonts w:ascii="Cambria Math" w:eastAsiaTheme="minorEastAsia" w:hAnsi="Cambria Math"/>
+              </w:rPr>
+              <m:t>23</m:t>
+            </m:r>
+          </m:sup>
+        </m:sSup>
+      </m:oMath>
+      <w:r>
+        <w:rPr>
+          <w:rFonts w:eastAsiaTheme="minorEastAsia"/>
+        </w:rPr>
+        <w:t>,</w:t>
+      </w:r>
+      <w:proofErr w:type="gramEnd"/>
+      <w:r>
+        <w:rPr>
+          <w:rFonts w:eastAsiaTheme="minorEastAsia"/>
+        </w:rPr>
+        <w:t xml:space="preserve"> решение системы из по меньшей мере </w:t>
+      </w:r>
+      <m:oMath>
+        <m:r>
+          <w:rPr>
+            <w:rFonts w:ascii="Cambria Math" w:eastAsiaTheme="minorEastAsia" w:hAnsi="Cambria Math"/>
+          </w:rPr>
+          <m:t>6*</m:t>
+        </m:r>
+        <m:sSup>
+          <m:sSupPr>
+            <m:ctrlPr>
+              <w:rPr>
+                <w:rFonts w:ascii="Cambria Math" w:eastAsiaTheme="minorEastAsia" w:hAnsi="Cambria Math"/>
+                <w:i/>
+              </w:rPr>
+            </m:ctrlPr>
+          </m:sSupPr>
+          <m:e>
+            <m:r>
+              <w:rPr>
+                <w:rFonts w:ascii="Cambria Math" w:eastAsiaTheme="minorEastAsia" w:hAnsi="Cambria Math"/>
+              </w:rPr>
+              <m:t>10</m:t>
+            </m:r>
+          </m:e>
+          <m:sup>
+            <m:r>
+              <w:rPr>
+                <w:rFonts w:ascii="Cambria Math" w:eastAsiaTheme="minorEastAsia" w:hAnsi="Cambria Math"/>
+              </w:rPr>
+              <m:t>23</m:t>
+            </m:r>
+          </m:sup>
+        </m:sSup>
+      </m:oMath>
+      <w:r>
+        <w:rPr>
+          <w:rFonts w:eastAsiaTheme="minorEastAsia"/>
+        </w:rPr>
+        <w:t xml:space="preserve"> </w:t>
+      </w:r>
+      <w:r>
+        <w:rPr>
+          <w:rFonts w:eastAsiaTheme="minorEastAsia"/>
+        </w:rPr>
+        <w:t>уравнений, с силой которая в общем случае зависит от поведения многих частиц задача совершенно нетривиальная. Параллельно с ограничением характера взаимодействия резонным представляется рассмотрение такой системы со статистической точки зрения.</w:t>
+      </w:r>
+    </w:p>
+    <w:p>
+      <w:pPr>
+        <w:rPr>
+          <w:rFonts w:eastAsiaTheme="minorEastAsia"/>
+        </w:rPr>
+      </w:pPr>
+      <w:r>
+        <w:rPr>
+          <w:rFonts w:eastAsiaTheme="minorEastAsia"/>
+        </w:rPr>
+        <w:t xml:space="preserve">Поставив вопрос как «Вероятность обнаружения частицы в </w:t>
+      </w:r>
+      <w:proofErr w:type="gramStart"/>
+      <w:r>
+        <w:rPr>
+          <w:rFonts w:eastAsiaTheme="minorEastAsia"/>
+        </w:rPr>
+        <w:t xml:space="preserve">точке </w:t>
+      </w:r>
+      <m:oMath>
+        <m:acc>
+          <m:accPr>
+            <m:chr m:val="⃗"/>
+            <m:ctrlPr>
+              <w:rPr>
+                <w:rFonts w:ascii="Cambria Math" w:eastAsiaTheme="minorEastAsia" w:hAnsi="Cambria Math"/>
+                <w:i/>
+              </w:rPr>
+            </m:ctrlPr>
+          </m:accPr>
+          <m:e>
+            <m:r>
+              <w:rPr>
+                <w:rFonts w:ascii="Cambria Math" w:eastAsiaTheme="minorEastAsia" w:hAnsi="Cambria Math"/>
+              </w:rPr>
+              <m:t>x</m:t>
+            </m:r>
+          </m:e>
+        </m:acc>
+      </m:oMath>
+      <w:r>
+        <w:rPr>
+          <w:rFonts w:eastAsiaTheme="minorEastAsia"/>
+        </w:rPr>
+        <w:t xml:space="preserve"> </w:t>
+      </w:r>
+      <w:r>
+        <w:rPr>
+          <w:rFonts w:eastAsiaTheme="minorEastAsia"/>
+        </w:rPr>
+        <w:t>со</w:t>
+      </w:r>
+      <w:proofErr w:type="gramEnd"/>
+      <w:r>
+        <w:rPr>
+          <w:rFonts w:eastAsiaTheme="minorEastAsia"/>
+        </w:rPr>
+        <w:t xml:space="preserve"> скоростью </w:t>
+      </w:r>
+      <m:oMath>
+        <m:acc>
+          <m:accPr>
+            <m:chr m:val="⃗"/>
+            <m:ctrlPr>
+              <w:rPr>
+                <w:rFonts w:ascii="Cambria Math" w:eastAsiaTheme="minorEastAsia" w:hAnsi="Cambria Math"/>
+                <w:i/>
+              </w:rPr>
+            </m:ctrlPr>
+          </m:accPr>
+          <m:e>
+            <m:r>
+              <w:rPr>
+                <w:rFonts w:ascii="Cambria Math" w:eastAsiaTheme="minorEastAsia" w:hAnsi="Cambria Math"/>
+              </w:rPr>
+              <m:t>v</m:t>
+            </m:r>
+          </m:e>
+        </m:acc>
+      </m:oMath>
+      <w:r>
+        <w:rPr>
+          <w:rFonts w:eastAsiaTheme="minorEastAsia"/>
+        </w:rPr>
+        <w:t xml:space="preserve"> </w:t>
+      </w:r>
+      <w:r>
+        <w:rPr>
+          <w:rFonts w:eastAsiaTheme="minorEastAsia"/>
+        </w:rPr>
+        <w:t xml:space="preserve">в момент времени </w:t>
+      </w:r>
+      <m:oMath>
+        <m:r>
+          <w:rPr>
+            <w:rFonts w:ascii="Cambria Math" w:eastAsiaTheme="minorEastAsia" w:hAnsi="Cambria Math"/>
+          </w:rPr>
+          <m:t>t</m:t>
+        </m:r>
+      </m:oMath>
+      <w:r>
+        <w:rPr>
+          <w:rFonts w:eastAsiaTheme="minorEastAsia"/>
+        </w:rPr>
+        <w:t xml:space="preserve">, можно представить функцию распределения </w:t>
+      </w:r>
+      <m:oMath>
+        <m:r>
+          <w:rPr>
+            <w:rFonts w:ascii="Cambria Math" w:eastAsiaTheme="minorEastAsia" w:hAnsi="Cambria Math"/>
+          </w:rPr>
+          <m:t>f(</m:t>
+        </m:r>
+        <m:acc>
+          <m:accPr>
+            <m:chr m:val="⃗"/>
+            <m:ctrlPr>
+              <w:rPr>
+                <w:rFonts w:ascii="Cambria Math" w:eastAsiaTheme="minorEastAsia" w:hAnsi="Cambria Math"/>
+                <w:i/>
+              </w:rPr>
+            </m:ctrlPr>
+          </m:accPr>
+          <m:e>
+            <m:r>
+              <w:rPr>
+                <w:rFonts w:ascii="Cambria Math" w:eastAsiaTheme="minorEastAsia" w:hAnsi="Cambria Math"/>
+              </w:rPr>
+              <m:t>x</m:t>
+            </m:r>
+          </m:e>
+        </m:acc>
+        <m:r>
+          <w:rPr>
+            <w:rFonts w:ascii="Cambria Math" w:eastAsiaTheme="minorEastAsia" w:hAnsi="Cambria Math"/>
+          </w:rPr>
+          <m:t>,</m:t>
+        </m:r>
+        <m:acc>
+          <m:accPr>
+            <m:chr m:val="⃗"/>
+            <m:ctrlPr>
+              <w:rPr>
+                <w:rFonts w:ascii="Cambria Math" w:eastAsiaTheme="minorEastAsia" w:hAnsi="Cambria Math"/>
+                <w:i/>
+              </w:rPr>
+            </m:ctrlPr>
+          </m:accPr>
+          <m:e>
+            <m:r>
+              <w:rPr>
+                <w:rFonts w:ascii="Cambria Math" w:eastAsiaTheme="minorEastAsia" w:hAnsi="Cambria Math"/>
+              </w:rPr>
+              <m:t>p</m:t>
+            </m:r>
+          </m:e>
+        </m:acc>
+        <m:r>
+          <w:rPr>
+            <w:rFonts w:ascii="Cambria Math" w:eastAsiaTheme="minorEastAsia" w:hAnsi="Cambria Math"/>
+          </w:rPr>
+          <m:t>,t)</m:t>
+        </m:r>
+      </m:oMath>
+      <w:r>
+        <w:rPr>
+          <w:rFonts w:eastAsiaTheme="minorEastAsia"/>
+        </w:rPr>
+        <w:t xml:space="preserve"> как плотность искомой вероятности. В 1872 г. Больцман представил свое знаменитое уравнение</w:t>
+      </w:r>
+    </w:p>
+    <w:p>
+      <w:pPr>
+        <w:rPr>
+          <w:rFonts w:eastAsiaTheme="minorEastAsia"/>
+        </w:rPr>
+      </w:pPr>
+      <m:oMathPara>
+        <m:oMath>
+          <m:sSub>
+            <m:sSubPr>
+              <m:ctrlPr>
+                <w:rPr>
+                  <w:rFonts w:ascii="Cambria Math" w:eastAsiaTheme="minorEastAsia" w:hAnsi="Cambria Math"/>
+                  <w:i/>
+                </w:rPr>
+              </m:ctrlPr>
+            </m:sSubPr>
+            <m:e>
+              <m:r>
+                <w:rPr>
+                  <w:rFonts w:ascii="Cambria Math" w:eastAsiaTheme="minorEastAsia" w:hAnsi="Cambria Math"/>
+                </w:rPr>
+                <m:t>D</m:t>
+              </m:r>
+            </m:e>
+            <m:sub>
+              <m:r>
+                <w:rPr>
+                  <w:rFonts w:ascii="Cambria Math" w:eastAsiaTheme="minorEastAsia" w:hAnsi="Cambria Math"/>
+                </w:rPr>
+                <m:t>t</m:t>
+              </m:r>
+            </m:sub>
+          </m:sSub>
+          <m:r>
+            <w:rPr>
+              <w:rFonts w:ascii="Cambria Math" w:eastAsiaTheme="minorEastAsia" w:hAnsi="Cambria Math"/>
+            </w:rPr>
+            <m:t>f≡</m:t>
+          </m:r>
+          <m:d>
+            <m:dPr>
+              <m:begChr m:val="["/>
+              <m:endChr m:val="]"/>
+              <m:ctrlPr>
+                <w:rPr>
+                  <w:rFonts w:ascii="Cambria Math" w:eastAsiaTheme="minorEastAsia" w:hAnsi="Cambria Math"/>
+                  <w:i/>
+                </w:rPr>
+              </m:ctrlPr>
+            </m:dPr>
+            <m:e>
+              <m:sSub>
+                <m:sSubPr>
+                  <m:ctrlPr>
+                    <w:rPr>
+                      <w:rFonts w:ascii="Cambria Math" w:eastAsiaTheme="minorEastAsia" w:hAnsi="Cambria Math"/>
+                      <w:i/>
+                    </w:rPr>
+                  </m:ctrlPr>
+                </m:sSubPr>
+                <m:e>
+                  <m:r>
+                    <w:rPr>
+                      <w:rFonts w:ascii="Cambria Math" w:eastAsiaTheme="minorEastAsia" w:hAnsi="Cambria Math"/>
+                    </w:rPr>
+                    <m:t>∂</m:t>
+                  </m:r>
+                </m:e>
+                <m:sub>
+                  <m:r>
+                    <w:rPr>
+                      <w:rFonts w:ascii="Cambria Math" w:eastAsiaTheme="minorEastAsia" w:hAnsi="Cambria Math"/>
+                    </w:rPr>
+                    <m:t>t</m:t>
+                  </m:r>
+                </m:sub>
+              </m:sSub>
+              <m:r>
+                <w:rPr>
+                  <w:rFonts w:ascii="Cambria Math" w:eastAsiaTheme="minorEastAsia" w:hAnsi="Cambria Math"/>
+                </w:rPr>
+                <m:t>+</m:t>
+              </m:r>
+              <m:f>
+                <m:fPr>
+                  <m:ctrlPr>
+                    <w:rPr>
+                      <w:rFonts w:ascii="Cambria Math" w:eastAsiaTheme="minorEastAsia" w:hAnsi="Cambria Math"/>
+                      <w:i/>
+                    </w:rPr>
+                  </m:ctrlPr>
+                </m:fPr>
+                <m:num>
+                  <m:acc>
+                    <m:accPr>
+                      <m:chr m:val="⃗"/>
+                      <m:ctrlPr>
+                        <w:rPr>
+                          <w:rFonts w:ascii="Cambria Math" w:eastAsiaTheme="minorEastAsia" w:hAnsi="Cambria Math"/>
+                          <w:i/>
+                        </w:rPr>
+                      </m:ctrlPr>
+                    </m:accPr>
+                    <m:e>
+                      <m:r>
+                        <w:rPr>
+                          <w:rFonts w:ascii="Cambria Math" w:eastAsiaTheme="minorEastAsia" w:hAnsi="Cambria Math"/>
+                        </w:rPr>
+                        <m:t>p</m:t>
+                      </m:r>
+                    </m:e>
+                  </m:acc>
+                </m:num>
+                <m:den>
+                  <m:r>
+                    <w:rPr>
+                      <w:rFonts w:ascii="Cambria Math" w:eastAsiaTheme="minorEastAsia" w:hAnsi="Cambria Math"/>
+                    </w:rPr>
+                    <m:t>m</m:t>
+                  </m:r>
+                </m:den>
+              </m:f>
+              <m:r>
+                <w:rPr>
+                  <w:rFonts w:ascii="Cambria Math" w:eastAsiaTheme="minorEastAsia" w:hAnsi="Cambria Math"/>
+                </w:rPr>
+                <m:t>+</m:t>
+              </m:r>
+              <m:acc>
+                <m:accPr>
+                  <m:chr m:val="⃗"/>
+                  <m:ctrlPr>
+                    <w:rPr>
+                      <w:rFonts w:ascii="Cambria Math" w:eastAsiaTheme="minorEastAsia" w:hAnsi="Cambria Math"/>
+                      <w:i/>
+                    </w:rPr>
+                  </m:ctrlPr>
+                </m:accPr>
+                <m:e>
+                  <m:r>
+                    <w:rPr>
+                      <w:rFonts w:ascii="Cambria Math" w:eastAsiaTheme="minorEastAsia" w:hAnsi="Cambria Math"/>
+                    </w:rPr>
+                    <m:t>F</m:t>
+                  </m:r>
+                </m:e>
+              </m:acc>
+              <m:r>
+                <w:rPr>
+                  <w:rFonts w:ascii="Cambria Math" w:eastAsiaTheme="minorEastAsia" w:hAnsi="Cambria Math"/>
+                </w:rPr>
+                <m:t>∙</m:t>
+              </m:r>
+              <m:sSub>
+                <m:sSubPr>
+                  <m:ctrlPr>
+                    <w:rPr>
+                      <w:rFonts w:ascii="Cambria Math" w:eastAsiaTheme="minorEastAsia" w:hAnsi="Cambria Math"/>
+                      <w:i/>
+                    </w:rPr>
+                  </m:ctrlPr>
+                </m:sSubPr>
+                <m:e>
+                  <m:r>
+                    <w:rPr>
+                      <w:rFonts w:ascii="Cambria Math" w:eastAsiaTheme="minorEastAsia" w:hAnsi="Cambria Math"/>
+                    </w:rPr>
+                    <m:t>∂</m:t>
+                  </m:r>
+                </m:e>
+                <m:sub>
+                  <m:r>
+                    <w:rPr>
+                      <w:rFonts w:ascii="Cambria Math" w:eastAsiaTheme="minorEastAsia" w:hAnsi="Cambria Math"/>
+                    </w:rPr>
+                    <m:t>t</m:t>
+                  </m:r>
+                </m:sub>
+              </m:sSub>
+            </m:e>
+          </m:d>
+          <m:r>
+            <w:rPr>
+              <w:rFonts w:ascii="Cambria Math" w:eastAsiaTheme="minorEastAsia" w:hAnsi="Cambria Math"/>
+            </w:rPr>
+            <m:t xml:space="preserve"> f</m:t>
+          </m:r>
+          <m:d>
+            <m:dPr>
+              <m:ctrlPr>
+                <w:rPr>
+                  <w:rFonts w:ascii="Cambria Math" w:eastAsiaTheme="minorEastAsia" w:hAnsi="Cambria Math"/>
+                  <w:i/>
+                </w:rPr>
+              </m:ctrlPr>
+            </m:dPr>
+            <m:e>
+              <m:acc>
+                <m:accPr>
+                  <m:chr m:val="⃗"/>
+                  <m:ctrlPr>
+                    <w:rPr>
+                      <w:rFonts w:ascii="Cambria Math" w:eastAsiaTheme="minorEastAsia" w:hAnsi="Cambria Math"/>
+                      <w:i/>
+                    </w:rPr>
+                  </m:ctrlPr>
+                </m:accPr>
+                <m:e>
+                  <m:r>
+                    <w:rPr>
+                      <w:rFonts w:ascii="Cambria Math" w:eastAsiaTheme="minorEastAsia" w:hAnsi="Cambria Math"/>
+                    </w:rPr>
+                    <m:t>x</m:t>
+                  </m:r>
+                </m:e>
+              </m:acc>
+              <m:r>
+                <w:rPr>
+                  <w:rFonts w:ascii="Cambria Math" w:eastAsiaTheme="minorEastAsia" w:hAnsi="Cambria Math"/>
+                </w:rPr>
+                <m:t>,</m:t>
+              </m:r>
+              <m:acc>
+                <m:accPr>
+                  <m:chr m:val="⃗"/>
+                  <m:ctrlPr>
+                    <w:rPr>
+                      <w:rFonts w:ascii="Cambria Math" w:eastAsiaTheme="minorEastAsia" w:hAnsi="Cambria Math"/>
+                      <w:i/>
+                    </w:rPr>
+                  </m:ctrlPr>
+                </m:accPr>
+                <m:e>
+                  <m:r>
+                    <w:rPr>
+                      <w:rFonts w:ascii="Cambria Math" w:eastAsiaTheme="minorEastAsia" w:hAnsi="Cambria Math"/>
+                    </w:rPr>
+                    <m:t>p</m:t>
+                  </m:r>
+                </m:e>
+              </m:acc>
+              <m:r>
+                <w:rPr>
+                  <w:rFonts w:ascii="Cambria Math" w:eastAsiaTheme="minorEastAsia" w:hAnsi="Cambria Math"/>
+                </w:rPr>
+                <m:t>,t</m:t>
+              </m:r>
+            </m:e>
+          </m:d>
+          <m:r>
+            <w:rPr>
+              <w:rFonts w:ascii="Cambria Math" w:eastAsiaTheme="minorEastAsia" w:hAnsi="Cambria Math"/>
+            </w:rPr>
+            <m:t>=</m:t>
+          </m:r>
+          <m:sSub>
+            <m:sSubPr>
+              <m:ctrlPr>
+                <w:rPr>
+                  <w:rFonts w:ascii="Cambria Math" w:eastAsiaTheme="minorEastAsia" w:hAnsi="Cambria Math"/>
+                  <w:i/>
+                </w:rPr>
+              </m:ctrlPr>
+            </m:sSubPr>
+            <m:e>
+              <m:r>
+                <w:rPr>
+                  <w:rFonts w:ascii="Cambria Math" w:eastAsiaTheme="minorEastAsia" w:hAnsi="Cambria Math"/>
+                </w:rPr>
+                <m:t>C</m:t>
+              </m:r>
+            </m:e>
+            <m:sub>
+              <m:r>
+                <w:rPr>
+                  <w:rFonts w:ascii="Cambria Math" w:eastAsiaTheme="minorEastAsia" w:hAnsi="Cambria Math"/>
+                </w:rPr>
+                <m:t>12</m:t>
+              </m:r>
+            </m:sub>
+          </m:sSub>
+        </m:oMath>
+      </m:oMathPara>
+    </w:p>
+    <w:p>
+      <w:pPr>
+        <w:rPr>
+          <w:rFonts w:eastAsiaTheme="minorEastAsia"/>
+        </w:rPr>
+      </w:pPr>
+      <w:r>
+        <w:rPr>
+          <w:rFonts w:eastAsiaTheme="minorEastAsia"/>
+        </w:rPr>
+        <w:t xml:space="preserve">Где левая часть уравнения соответствует движению частиц под воздействием поля </w:t>
+      </w:r>
+      <w:proofErr w:type="gramStart"/>
+      <w:r>
+        <w:rPr>
+          <w:rFonts w:eastAsiaTheme="minorEastAsia"/>
+        </w:rPr>
+        <w:t xml:space="preserve">силы </w:t>
+      </w:r>
+      <m:oMath>
+        <m:acc>
+          <m:accPr>
+            <m:chr m:val="⃗"/>
+            <m:ctrlPr>
+              <w:rPr>
+                <w:rFonts w:ascii="Cambria Math" w:eastAsiaTheme="minorEastAsia" w:hAnsi="Cambria Math"/>
+                <w:i/>
+              </w:rPr>
+            </m:ctrlPr>
+          </m:accPr>
+          <m:e>
+            <m:r>
+              <w:rPr>
+                <w:rFonts w:ascii="Cambria Math" w:eastAsiaTheme="minorEastAsia" w:hAnsi="Cambria Math"/>
+              </w:rPr>
+              <m:t>F</m:t>
+            </m:r>
+          </m:e>
+        </m:acc>
+      </m:oMath>
+      <w:r>
+        <w:rPr>
+          <w:rFonts w:eastAsiaTheme="minorEastAsia"/>
+        </w:rPr>
+        <w:t>,</w:t>
+      </w:r>
+      <w:proofErr w:type="gramEnd"/>
+      <w:r>
+        <w:rPr>
+          <w:rFonts w:eastAsiaTheme="minorEastAsia"/>
+        </w:rPr>
+        <w:t xml:space="preserve"> а в правой части стоит оператор столкновений, соответствующий парному взаимодействию (столкновению) двух частиц</w:t>
+      </w:r>
+    </w:p>
+    <w:p>
+      <w:pPr>
+        <w:rPr>
+          <w:rFonts w:eastAsiaTheme="minorEastAsia"/>
+        </w:rPr>
+      </w:pPr>
+      <w:r>
+        <w:rPr>
+          <w:rFonts w:eastAsiaTheme="minorEastAsia"/>
+        </w:rPr>
+        <w:t xml:space="preserve">Дальнейшее упрощение уравнения () возможно, если принять частицы точечными, бесструктурными и взаимодействующими короткодействующим потенциалом. Тогда, при отсутствии внешних полей, частицы проводят большую часть времени на свободных траекториях, и потому оператор столкновений распадается на </w:t>
+      </w:r>
+      <w:r>
+        <w:rPr>
+          <w:rFonts w:eastAsiaTheme="minorEastAsia"/>
+          <w:lang w:val="en-US"/>
+        </w:rPr>
+        <w:t>gain</w:t>
+      </w:r>
+      <w:r>
+        <w:rPr>
+          <w:rFonts w:eastAsiaTheme="minorEastAsia"/>
+        </w:rPr>
+        <w:t xml:space="preserve"> </w:t>
+      </w:r>
+      <w:r>
+        <w:rPr>
+          <w:rFonts w:eastAsiaTheme="minorEastAsia"/>
+          <w:lang w:val="en-US"/>
+        </w:rPr>
+        <w:t>and</w:t>
+      </w:r>
+      <w:r>
+        <w:rPr>
+          <w:rFonts w:eastAsiaTheme="minorEastAsia"/>
+        </w:rPr>
+        <w:t xml:space="preserve"> </w:t>
+      </w:r>
+      <w:r>
+        <w:rPr>
+          <w:rFonts w:eastAsiaTheme="minorEastAsia"/>
+          <w:lang w:val="en-US"/>
+        </w:rPr>
+        <w:t>loss</w:t>
+      </w:r>
+      <w:r>
+        <w:rPr>
+          <w:rFonts w:eastAsiaTheme="minorEastAsia"/>
+        </w:rPr>
+        <w:t xml:space="preserve"> компоненты</w:t>
+      </w:r>
+    </w:p>
+    <w:p>
+      <w:pPr>
+        <w:rPr>
+          <w:rFonts w:eastAsiaTheme="minorEastAsia"/>
+        </w:rPr>
+      </w:pPr>
+      <m:oMathPara>
+        <m:oMath>
+          <m:sSub>
+            <m:sSubPr>
+              <m:ctrlPr>
+                <w:rPr>
+                  <w:rFonts w:ascii="Cambria Math" w:eastAsiaTheme="minorEastAsia" w:hAnsi="Cambria Math"/>
+                  <w:i/>
+                </w:rPr>
+              </m:ctrlPr>
+            </m:sSubPr>
+            <m:e>
+              <m:r>
+                <w:rPr>
+                  <w:rFonts w:ascii="Cambria Math" w:eastAsiaTheme="minorEastAsia" w:hAnsi="Cambria Math"/>
+                </w:rPr>
+                <m:t>C</m:t>
+              </m:r>
+            </m:e>
+            <m:sub>
+              <m:r>
+                <w:rPr>
+                  <w:rFonts w:ascii="Cambria Math" w:eastAsiaTheme="minorEastAsia" w:hAnsi="Cambria Math"/>
+                </w:rPr>
+                <m:t>12</m:t>
+              </m:r>
+            </m:sub>
+          </m:sSub>
+          <m:r>
+            <w:rPr>
+              <w:rFonts w:ascii="Cambria Math" w:eastAsiaTheme="minorEastAsia" w:hAnsi="Cambria Math"/>
+            </w:rPr>
+            <m:t>≡G-L=</m:t>
+          </m:r>
+          <m:nary>
+            <m:naryPr>
+              <m:limLoc m:val="undOvr"/>
+              <m:subHide m:val="1"/>
+              <m:supHide m:val="1"/>
+              <m:ctrlPr>
+                <w:rPr>
+                  <w:rFonts w:ascii="Cambria Math" w:eastAsiaTheme="minorEastAsia" w:hAnsi="Cambria Math"/>
+                  <w:i/>
+                </w:rPr>
+              </m:ctrlPr>
+            </m:naryPr>
+            <m:sub/>
+            <m:sup/>
+            <m:e>
+              <m:d>
+                <m:dPr>
+                  <m:ctrlPr>
+                    <w:rPr>
+                      <w:rFonts w:ascii="Cambria Math" w:eastAsiaTheme="minorEastAsia" w:hAnsi="Cambria Math"/>
+                      <w:i/>
+                    </w:rPr>
+                  </m:ctrlPr>
+                </m:dPr>
+                <m:e>
+                  <m:sSub>
+                    <m:sSubPr>
+                      <m:ctrlPr>
+                        <w:rPr>
+                          <w:rFonts w:ascii="Cambria Math" w:eastAsiaTheme="minorEastAsia" w:hAnsi="Cambria Math"/>
+                          <w:i/>
+                        </w:rPr>
+                      </m:ctrlPr>
+                    </m:sSubPr>
+                    <m:e>
+                      <m:r>
+                        <w:rPr>
+                          <w:rFonts w:ascii="Cambria Math" w:eastAsiaTheme="minorEastAsia" w:hAnsi="Cambria Math"/>
+                        </w:rPr>
+                        <m:t>f</m:t>
+                      </m:r>
+                    </m:e>
+                    <m:sub>
+                      <m:sSup>
+                        <m:sSupPr>
+                          <m:ctrlPr>
+                            <w:rPr>
+                              <w:rFonts w:ascii="Cambria Math" w:eastAsiaTheme="minorEastAsia" w:hAnsi="Cambria Math"/>
+                              <w:i/>
+                            </w:rPr>
+                          </m:ctrlPr>
+                        </m:sSupPr>
+                        <m:e>
+                          <m:r>
+                            <w:rPr>
+                              <w:rFonts w:ascii="Cambria Math" w:eastAsiaTheme="minorEastAsia" w:hAnsi="Cambria Math"/>
+                            </w:rPr>
+                            <m:t>1</m:t>
+                          </m:r>
+                        </m:e>
+                        <m:sup>
+                          <m:r>
+                            <w:rPr>
+                              <w:rFonts w:ascii="Cambria Math" w:eastAsiaTheme="minorEastAsia" w:hAnsi="Cambria Math"/>
+                            </w:rPr>
+                            <m:t>'</m:t>
+                          </m:r>
+                        </m:sup>
+                      </m:sSup>
+                      <m:sSup>
+                        <m:sSupPr>
+                          <m:ctrlPr>
+                            <w:rPr>
+                              <w:rFonts w:ascii="Cambria Math" w:eastAsiaTheme="minorEastAsia" w:hAnsi="Cambria Math"/>
+                              <w:i/>
+                            </w:rPr>
+                          </m:ctrlPr>
+                        </m:sSupPr>
+                        <m:e>
+                          <m:r>
+                            <w:rPr>
+                              <w:rFonts w:ascii="Cambria Math" w:eastAsiaTheme="minorEastAsia" w:hAnsi="Cambria Math"/>
+                            </w:rPr>
+                            <m:t>2</m:t>
+                          </m:r>
+                        </m:e>
+                        <m:sup>
+                          <m:r>
+                            <w:rPr>
+                              <w:rFonts w:ascii="Cambria Math" w:eastAsiaTheme="minorEastAsia" w:hAnsi="Cambria Math"/>
+                            </w:rPr>
+                            <m:t>'</m:t>
+                          </m:r>
+                        </m:sup>
+                      </m:sSup>
+                    </m:sub>
+                  </m:sSub>
+                  <m:r>
+                    <w:rPr>
+                      <w:rFonts w:ascii="Cambria Math" w:eastAsiaTheme="minorEastAsia" w:hAnsi="Cambria Math"/>
+                    </w:rPr>
+                    <m:t>-</m:t>
+                  </m:r>
+                  <m:sSub>
+                    <m:sSubPr>
+                      <m:ctrlPr>
+                        <w:rPr>
+                          <w:rFonts w:ascii="Cambria Math" w:eastAsiaTheme="minorEastAsia" w:hAnsi="Cambria Math"/>
+                          <w:i/>
+                        </w:rPr>
+                      </m:ctrlPr>
+                    </m:sSubPr>
+                    <m:e>
+                      <m:r>
+                        <w:rPr>
+                          <w:rFonts w:ascii="Cambria Math" w:eastAsiaTheme="minorEastAsia" w:hAnsi="Cambria Math"/>
+                        </w:rPr>
+                        <m:t>f</m:t>
+                      </m:r>
+                    </m:e>
+                    <m:sub>
+                      <m:r>
+                        <w:rPr>
+                          <w:rFonts w:ascii="Cambria Math" w:eastAsiaTheme="minorEastAsia" w:hAnsi="Cambria Math"/>
+                        </w:rPr>
+                        <m:t>12</m:t>
+                      </m:r>
+                    </m:sub>
+                  </m:sSub>
+                </m:e>
+              </m:d>
+              <m:r>
+                <w:rPr>
+                  <w:rFonts w:ascii="Cambria Math" w:eastAsiaTheme="minorEastAsia" w:hAnsi="Cambria Math"/>
+                </w:rPr>
+                <m:t>gσ</m:t>
+              </m:r>
+              <m:d>
+                <m:dPr>
+                  <m:ctrlPr>
+                    <w:rPr>
+                      <w:rFonts w:ascii="Cambria Math" w:eastAsiaTheme="minorEastAsia" w:hAnsi="Cambria Math"/>
+                      <w:i/>
+                    </w:rPr>
+                  </m:ctrlPr>
+                </m:dPr>
+                <m:e>
+                  <m:r>
+                    <w:rPr>
+                      <w:rFonts w:ascii="Cambria Math" w:eastAsiaTheme="minorEastAsia" w:hAnsi="Cambria Math"/>
+                    </w:rPr>
+                    <m:t>g,</m:t>
+                  </m:r>
+                  <m:r>
+                    <m:rPr>
+                      <m:sty m:val="p"/>
+                    </m:rPr>
+                    <w:rPr>
+                      <w:rFonts w:ascii="Cambria Math" w:eastAsiaTheme="minorEastAsia" w:hAnsi="Cambria Math"/>
+                    </w:rPr>
+                    <m:t>Ω</m:t>
+                  </m:r>
+                </m:e>
+              </m:d>
+              <m:r>
+                <w:rPr>
+                  <w:rFonts w:ascii="Cambria Math" w:eastAsiaTheme="minorEastAsia" w:hAnsi="Cambria Math"/>
+                </w:rPr>
+                <m:t>d</m:t>
+              </m:r>
+              <m:r>
+                <m:rPr>
+                  <m:sty m:val="p"/>
+                </m:rPr>
+                <w:rPr>
+                  <w:rFonts w:ascii="Cambria Math" w:eastAsiaTheme="minorEastAsia" w:hAnsi="Cambria Math"/>
+                </w:rPr>
+                <m:t>Ω</m:t>
+              </m:r>
+              <m:r>
+                <w:rPr>
+                  <w:rFonts w:ascii="Cambria Math" w:eastAsiaTheme="minorEastAsia" w:hAnsi="Cambria Math"/>
+                </w:rPr>
+                <m:t xml:space="preserve"> d</m:t>
+              </m:r>
+              <m:sSub>
+                <m:sSubPr>
+                  <m:ctrlPr>
+                    <w:rPr>
+                      <w:rFonts w:ascii="Cambria Math" w:eastAsiaTheme="minorEastAsia" w:hAnsi="Cambria Math"/>
+                      <w:i/>
+                    </w:rPr>
+                  </m:ctrlPr>
+                </m:sSubPr>
+                <m:e>
+                  <m:acc>
+                    <m:accPr>
+                      <m:chr m:val="⃗"/>
+                      <m:ctrlPr>
+                        <w:rPr>
+                          <w:rFonts w:ascii="Cambria Math" w:eastAsiaTheme="minorEastAsia" w:hAnsi="Cambria Math"/>
+                          <w:i/>
+                        </w:rPr>
+                      </m:ctrlPr>
+                    </m:accPr>
+                    <m:e>
+                      <m:r>
+                        <w:rPr>
+                          <w:rFonts w:ascii="Cambria Math" w:eastAsiaTheme="minorEastAsia" w:hAnsi="Cambria Math"/>
+                        </w:rPr>
+                        <m:t>p</m:t>
+                      </m:r>
+                    </m:e>
+                  </m:acc>
+                </m:e>
+                <m:sub>
+                  <m:r>
+                    <w:rPr>
+                      <w:rFonts w:ascii="Cambria Math" w:eastAsiaTheme="minorEastAsia" w:hAnsi="Cambria Math"/>
+                    </w:rPr>
+                    <m:t>2</m:t>
+                  </m:r>
+                </m:sub>
+              </m:sSub>
+            </m:e>
+          </m:nary>
+        </m:oMath>
+      </m:oMathPara>
+    </w:p>
+    <w:p>
+      <w:pPr>
+        <w:rPr>
+          <w:rFonts w:eastAsiaTheme="minorEastAsia"/>
+        </w:rPr>
+      </w:pPr>
+      <w:r>
+        <w:rPr>
+          <w:rFonts w:eastAsiaTheme="minorEastAsia"/>
+        </w:rPr>
+        <w:t xml:space="preserve">Соответствующие столкновениям, в результате которых молекулы попадают или выходят из элемента объема </w:t>
+      </w:r>
+      <m:oMath>
+        <m:r>
+          <w:rPr>
+            <w:rFonts w:ascii="Cambria Math" w:eastAsiaTheme="minorEastAsia" w:hAnsi="Cambria Math"/>
+          </w:rPr>
+          <m:t>d</m:t>
+        </m:r>
+        <m:sSub>
+          <m:sSubPr>
+            <m:ctrlPr>
+              <w:rPr>
+                <w:rFonts w:ascii="Cambria Math" w:eastAsiaTheme="minorEastAsia" w:hAnsi="Cambria Math"/>
+                <w:i/>
+              </w:rPr>
+            </m:ctrlPr>
+          </m:sSubPr>
+          <m:e>
+            <m:acc>
+              <m:accPr>
+                <m:chr m:val="⃗"/>
+                <m:ctrlPr>
+                  <w:rPr>
+                    <w:rFonts w:ascii="Cambria Math" w:eastAsiaTheme="minorEastAsia" w:hAnsi="Cambria Math"/>
+                    <w:i/>
+                  </w:rPr>
+                </m:ctrlPr>
+              </m:accPr>
+              <m:e>
+                <m:r>
+                  <w:rPr>
+                    <w:rFonts w:ascii="Cambria Math" w:eastAsiaTheme="minorEastAsia" w:hAnsi="Cambria Math"/>
+                  </w:rPr>
+                  <m:t>v</m:t>
+                </m:r>
+              </m:e>
+            </m:acc>
+          </m:e>
+          <m:sub>
+            <m:r>
+              <w:rPr>
+                <w:rFonts w:ascii="Cambria Math" w:eastAsiaTheme="minorEastAsia" w:hAnsi="Cambria Math"/>
+              </w:rPr>
+              <m:t>1</m:t>
+            </m:r>
+          </m:sub>
+        </m:sSub>
+      </m:oMath>
+    </w:p>
+    <w:p>
+      <w:pPr>
+        <w:rPr>
+          <w:rFonts w:eastAsiaTheme="minorEastAsia"/>
+        </w:rPr>
+      </w:pPr>
+      <w:r>
+        <w:rPr>
+          <w:rFonts w:eastAsiaTheme="minorEastAsia"/>
+        </w:rPr>
+        <w:t>При допущении</w:t>
+      </w:r>
+      <w:r>
+        <w:rPr>
+          <w:rFonts w:eastAsiaTheme="minorEastAsia"/>
+        </w:rPr>
+        <w:t xml:space="preserve">, что не существует </w:t>
+      </w:r>
+      <w:commentRangeStart w:id="16"/>
+      <w:proofErr w:type="spellStart"/>
+      <w:r>
+        <w:rPr>
+          <w:rFonts w:eastAsiaTheme="minorEastAsia"/>
+        </w:rPr>
+        <w:t>корелляции</w:t>
+      </w:r>
+      <w:proofErr w:type="spellEnd"/>
+      <w:r>
+        <w:rPr>
+          <w:rFonts w:eastAsiaTheme="minorEastAsia"/>
+        </w:rPr>
+        <w:t xml:space="preserve"> </w:t>
+      </w:r>
+      <w:commentRangeEnd w:id="16"/>
+      <w:r>
+        <w:rPr>
+          <w:rStyle w:val="CommentReference"/>
+        </w:rPr>
+        <w:commentReference w:id="16"/>
+      </w:r>
+      <w:r>
+        <w:rPr>
+          <w:rFonts w:eastAsiaTheme="minorEastAsia"/>
+        </w:rPr>
+        <w:t>между сталкивающимися молекулами, взаимодействие факторизуется на</w:t>
+      </w:r>
+    </w:p>
+    <w:p>
+      <w:pPr>
+        <w:rPr>
+          <w:rFonts w:eastAsiaTheme="minorEastAsia"/>
+        </w:rPr>
+      </w:pPr>
+      <m:oMathPara>
+        <m:oMath>
+          <m:sSub>
+            <m:sSubPr>
+              <m:ctrlPr>
+                <w:rPr>
+                  <w:rFonts w:ascii="Cambria Math" w:eastAsiaTheme="minorEastAsia" w:hAnsi="Cambria Math"/>
+                  <w:i/>
+                </w:rPr>
+              </m:ctrlPr>
+            </m:sSubPr>
+            <m:e>
+              <m:r>
+                <w:rPr>
+                  <w:rFonts w:ascii="Cambria Math" w:eastAsiaTheme="minorEastAsia" w:hAnsi="Cambria Math"/>
+                </w:rPr>
+                <m:t>f</m:t>
+              </m:r>
+            </m:e>
+            <m:sub>
+              <m:r>
+                <w:rPr>
+                  <w:rFonts w:ascii="Cambria Math" w:eastAsiaTheme="minorEastAsia" w:hAnsi="Cambria Math"/>
+                </w:rPr>
+                <m:t>12</m:t>
+              </m:r>
+            </m:sub>
+          </m:sSub>
+          <m:r>
+            <w:rPr>
+              <w:rFonts w:ascii="Cambria Math" w:eastAsiaTheme="minorEastAsia" w:hAnsi="Cambria Math"/>
+            </w:rPr>
+            <m:t>=</m:t>
+          </m:r>
+          <m:sSub>
+            <m:sSubPr>
+              <m:ctrlPr>
+                <w:rPr>
+                  <w:rFonts w:ascii="Cambria Math" w:eastAsiaTheme="minorEastAsia" w:hAnsi="Cambria Math"/>
+                  <w:i/>
+                </w:rPr>
+              </m:ctrlPr>
+            </m:sSubPr>
+            <m:e>
+              <m:r>
+                <w:rPr>
+                  <w:rFonts w:ascii="Cambria Math" w:eastAsiaTheme="minorEastAsia" w:hAnsi="Cambria Math"/>
+                </w:rPr>
+                <m:t>f</m:t>
+              </m:r>
+            </m:e>
+            <m:sub>
+              <m:r>
+                <w:rPr>
+                  <w:rFonts w:ascii="Cambria Math" w:eastAsiaTheme="minorEastAsia" w:hAnsi="Cambria Math"/>
+                </w:rPr>
+                <m:t>1</m:t>
+              </m:r>
+            </m:sub>
+          </m:sSub>
+          <m:sSub>
+            <m:sSubPr>
+              <m:ctrlPr>
+                <w:rPr>
+                  <w:rFonts w:ascii="Cambria Math" w:eastAsiaTheme="minorEastAsia" w:hAnsi="Cambria Math"/>
+                  <w:i/>
+                </w:rPr>
+              </m:ctrlPr>
+            </m:sSubPr>
+            <m:e>
+              <m:r>
+                <w:rPr>
+                  <w:rFonts w:ascii="Cambria Math" w:eastAsiaTheme="minorEastAsia" w:hAnsi="Cambria Math"/>
+                </w:rPr>
+                <m:t>f</m:t>
+              </m:r>
+            </m:e>
+            <m:sub>
+              <m:r>
+                <w:rPr>
+                  <w:rFonts w:ascii="Cambria Math" w:eastAsiaTheme="minorEastAsia" w:hAnsi="Cambria Math"/>
+                </w:rPr>
+                <m:t>2</m:t>
+              </m:r>
+            </m:sub>
+          </m:sSub>
+        </m:oMath>
+      </m:oMathPara>
+    </w:p>
+    <w:p>
+      <w:pPr>
+        <w:rPr>
+          <w:rFonts w:eastAsiaTheme="minorEastAsia"/>
+        </w:rPr>
+      </w:pPr>
+      <w:r>
+        <w:rPr>
+          <w:rFonts w:eastAsiaTheme="minorEastAsia"/>
+        </w:rPr>
+        <w:t xml:space="preserve">И далее </w:t>
+      </w:r>
+      <w:commentRangeStart w:id="17"/>
+      <w:r>
+        <w:rPr>
+          <w:rFonts w:eastAsiaTheme="minorEastAsia"/>
+        </w:rPr>
+        <w:t>возможно</w:t>
+      </w:r>
+      <w:commentRangeEnd w:id="17"/>
+      <w:r>
+        <w:rPr>
+          <w:rStyle w:val="CommentReference"/>
+        </w:rPr>
+        <w:commentReference w:id="17"/>
+      </w:r>
+      <w:r>
+        <w:rPr>
+          <w:rFonts w:eastAsiaTheme="minorEastAsia"/>
+        </w:rPr>
+        <w:t xml:space="preserve"> получить уравнение Больцмана в следующем виде:</w:t>
+      </w:r>
+    </w:p>
+    <w:p>
+      <w:pPr>
+        <w:rPr>
+          <w:rFonts w:eastAsiaTheme="minorEastAsia"/>
+          <w:i/>
+          <w:lang w:val="en-US"/>
+        </w:rPr>
+      </w:pPr>
+      <m:oMathPara>
+        <m:oMath>
+          <m:d>
+            <m:dPr>
+              <m:begChr m:val="["/>
+              <m:endChr m:val="]"/>
+              <m:ctrlPr>
+                <w:rPr>
+                  <w:rFonts w:ascii="Cambria Math" w:eastAsiaTheme="minorEastAsia" w:hAnsi="Cambria Math"/>
+                  <w:i/>
+                  <w:lang w:val="en-US"/>
+                </w:rPr>
+              </m:ctrlPr>
+            </m:dPr>
+            <m:e>
+              <m:sSub>
+                <m:sSubPr>
+                  <m:ctrlPr>
+                    <w:rPr>
+                      <w:rFonts w:ascii="Cambria Math" w:eastAsiaTheme="minorEastAsia" w:hAnsi="Cambria Math"/>
+                      <w:i/>
+                      <w:lang w:val="en-US"/>
+                    </w:rPr>
+                  </m:ctrlPr>
+                </m:sSubPr>
+                <m:e>
+                  <m:r>
+                    <w:rPr>
+                      <w:rFonts w:ascii="Cambria Math" w:eastAsiaTheme="minorEastAsia" w:hAnsi="Cambria Math"/>
+                      <w:lang w:val="en-US"/>
+                    </w:rPr>
+                    <m:t>∂</m:t>
+                  </m:r>
+                </m:e>
+                <m:sub>
+                  <m:r>
+                    <w:rPr>
+                      <w:rFonts w:ascii="Cambria Math" w:eastAsiaTheme="minorEastAsia" w:hAnsi="Cambria Math"/>
+                      <w:lang w:val="en-US"/>
+                    </w:rPr>
+                    <m:t>t</m:t>
+                  </m:r>
+                </m:sub>
+              </m:sSub>
+              <m:r>
+                <w:rPr>
+                  <w:rFonts w:ascii="Cambria Math" w:eastAsiaTheme="minorEastAsia" w:hAnsi="Cambria Math"/>
+                  <w:lang w:val="en-US"/>
+                </w:rPr>
+                <m:t>+</m:t>
+              </m:r>
+              <m:acc>
+                <m:accPr>
+                  <m:chr m:val="⃗"/>
+                  <m:ctrlPr>
+                    <w:rPr>
+                      <w:rFonts w:ascii="Cambria Math" w:eastAsiaTheme="minorEastAsia" w:hAnsi="Cambria Math"/>
+                      <w:i/>
+                      <w:lang w:val="en-US"/>
+                    </w:rPr>
+                  </m:ctrlPr>
+                </m:accPr>
+                <m:e>
+                  <m:r>
+                    <w:rPr>
+                      <w:rFonts w:ascii="Cambria Math" w:eastAsiaTheme="minorEastAsia" w:hAnsi="Cambria Math"/>
+                      <w:lang w:val="en-US"/>
+                    </w:rPr>
+                    <m:t>v</m:t>
+                  </m:r>
+                </m:e>
+              </m:acc>
+              <m:r>
+                <w:rPr>
+                  <w:rFonts w:ascii="Cambria Math" w:eastAsiaTheme="minorEastAsia" w:hAnsi="Cambria Math"/>
+                  <w:lang w:val="en-US"/>
+                </w:rPr>
+                <m:t>∙</m:t>
+              </m:r>
+              <m:sSub>
+                <m:sSubPr>
+                  <m:ctrlPr>
+                    <w:rPr>
+                      <w:rFonts w:ascii="Cambria Math" w:eastAsiaTheme="minorEastAsia" w:hAnsi="Cambria Math"/>
+                      <w:i/>
+                      <w:lang w:val="en-US"/>
+                    </w:rPr>
+                  </m:ctrlPr>
+                </m:sSubPr>
+                <m:e>
+                  <m:r>
+                    <w:rPr>
+                      <w:rFonts w:ascii="Cambria Math" w:eastAsiaTheme="minorEastAsia" w:hAnsi="Cambria Math"/>
+                      <w:lang w:val="en-US"/>
+                    </w:rPr>
+                    <m:t>∂</m:t>
+                  </m:r>
+                </m:e>
+                <m:sub>
+                  <m:acc>
+                    <m:accPr>
+                      <m:chr m:val="⃗"/>
+                      <m:ctrlPr>
+                        <w:rPr>
+                          <w:rFonts w:ascii="Cambria Math" w:eastAsiaTheme="minorEastAsia" w:hAnsi="Cambria Math"/>
+                          <w:i/>
+                          <w:lang w:val="en-US"/>
+                        </w:rPr>
+                      </m:ctrlPr>
+                    </m:accPr>
+                    <m:e>
+                      <m:r>
+                        <w:rPr>
+                          <w:rFonts w:ascii="Cambria Math" w:eastAsiaTheme="minorEastAsia" w:hAnsi="Cambria Math"/>
+                          <w:lang w:val="en-US"/>
+                        </w:rPr>
+                        <m:t>x</m:t>
+                      </m:r>
+                    </m:e>
+                  </m:acc>
+                </m:sub>
+              </m:sSub>
+              <m:r>
+                <w:rPr>
+                  <w:rFonts w:ascii="Cambria Math" w:eastAsiaTheme="minorEastAsia" w:hAnsi="Cambria Math"/>
+                  <w:lang w:val="en-US"/>
+                </w:rPr>
+                <m:t>+</m:t>
+              </m:r>
+              <m:sSup>
+                <m:sSupPr>
+                  <m:ctrlPr>
+                    <w:rPr>
+                      <w:rFonts w:ascii="Cambria Math" w:eastAsiaTheme="minorEastAsia" w:hAnsi="Cambria Math"/>
+                      <w:i/>
+                      <w:lang w:val="en-US"/>
+                    </w:rPr>
+                  </m:ctrlPr>
+                </m:sSupPr>
+                <m:e>
+                  <m:acc>
+                    <m:accPr>
+                      <m:chr m:val="⃗"/>
+                      <m:ctrlPr>
+                        <w:rPr>
+                          <w:rFonts w:ascii="Cambria Math" w:eastAsiaTheme="minorEastAsia" w:hAnsi="Cambria Math"/>
+                          <w:i/>
+                          <w:lang w:val="en-US"/>
+                        </w:rPr>
+                      </m:ctrlPr>
+                    </m:accPr>
+                    <m:e>
+                      <m:r>
+                        <w:rPr>
+                          <w:rFonts w:ascii="Cambria Math" w:eastAsiaTheme="minorEastAsia" w:hAnsi="Cambria Math"/>
+                          <w:lang w:val="en-US"/>
+                        </w:rPr>
+                        <m:t>F</m:t>
+                      </m:r>
+                    </m:e>
+                  </m:acc>
+                </m:e>
+                <m:sup>
+                  <m:r>
+                    <w:rPr>
+                      <w:rFonts w:ascii="Cambria Math" w:eastAsiaTheme="minorEastAsia" w:hAnsi="Cambria Math"/>
+                      <w:lang w:val="en-US"/>
+                    </w:rPr>
+                    <m:t>ext</m:t>
+                  </m:r>
+                </m:sup>
+              </m:sSup>
+              <m:r>
+                <w:rPr>
+                  <w:rFonts w:ascii="Cambria Math" w:eastAsiaTheme="minorEastAsia" w:hAnsi="Cambria Math"/>
+                  <w:lang w:val="en-US"/>
+                </w:rPr>
+                <m:t>∙</m:t>
+              </m:r>
+              <m:sSub>
+                <m:sSubPr>
+                  <m:ctrlPr>
+                    <w:rPr>
+                      <w:rFonts w:ascii="Cambria Math" w:eastAsiaTheme="minorEastAsia" w:hAnsi="Cambria Math"/>
+                      <w:i/>
+                      <w:lang w:val="en-US"/>
+                    </w:rPr>
+                  </m:ctrlPr>
+                </m:sSubPr>
+                <m:e>
+                  <m:r>
+                    <w:rPr>
+                      <w:rFonts w:ascii="Cambria Math" w:eastAsiaTheme="minorEastAsia" w:hAnsi="Cambria Math"/>
+                      <w:lang w:val="en-US"/>
+                    </w:rPr>
+                    <m:t>∂</m:t>
+                  </m:r>
+                </m:e>
+                <m:sub>
+                  <m:acc>
+                    <m:accPr>
+                      <m:chr m:val="⃗"/>
+                      <m:ctrlPr>
+                        <w:rPr>
+                          <w:rFonts w:ascii="Cambria Math" w:eastAsiaTheme="minorEastAsia" w:hAnsi="Cambria Math"/>
+                          <w:i/>
+                          <w:lang w:val="en-US"/>
+                        </w:rPr>
+                      </m:ctrlPr>
+                    </m:accPr>
+                    <m:e>
+                      <m:r>
+                        <w:rPr>
+                          <w:rFonts w:ascii="Cambria Math" w:eastAsiaTheme="minorEastAsia" w:hAnsi="Cambria Math"/>
+                          <w:lang w:val="en-US"/>
+                        </w:rPr>
+                        <m:t>p</m:t>
+                      </m:r>
+                    </m:e>
+                  </m:acc>
+                </m:sub>
+              </m:sSub>
+            </m:e>
+          </m:d>
+          <m:r>
+            <w:rPr>
+              <w:rFonts w:ascii="Cambria Math" w:eastAsiaTheme="minorEastAsia" w:hAnsi="Cambria Math"/>
+              <w:lang w:val="en-US"/>
+            </w:rPr>
+            <m:t xml:space="preserve"> f=</m:t>
+          </m:r>
+          <m:nary>
+            <m:naryPr>
+              <m:limLoc m:val="undOvr"/>
+              <m:subHide m:val="1"/>
+              <m:supHide m:val="1"/>
+              <m:ctrlPr>
+                <w:rPr>
+                  <w:rFonts w:ascii="Cambria Math" w:eastAsiaTheme="minorEastAsia" w:hAnsi="Cambria Math"/>
+                  <w:i/>
+                </w:rPr>
+              </m:ctrlPr>
+            </m:naryPr>
+            <m:sub/>
+            <m:sup/>
+            <m:e>
+              <m:d>
+                <m:dPr>
+                  <m:ctrlPr>
+                    <w:rPr>
+                      <w:rFonts w:ascii="Cambria Math" w:eastAsiaTheme="minorEastAsia" w:hAnsi="Cambria Math"/>
+                      <w:i/>
+                    </w:rPr>
+                  </m:ctrlPr>
+                </m:dPr>
+                <m:e>
+                  <m:sSub>
+                    <m:sSubPr>
+                      <m:ctrlPr>
+                        <w:rPr>
+                          <w:rFonts w:ascii="Cambria Math" w:eastAsiaTheme="minorEastAsia" w:hAnsi="Cambria Math"/>
+                          <w:i/>
+                        </w:rPr>
+                      </m:ctrlPr>
+                    </m:sSubPr>
+                    <m:e>
+                      <m:r>
+                        <w:rPr>
+                          <w:rFonts w:ascii="Cambria Math" w:eastAsiaTheme="minorEastAsia" w:hAnsi="Cambria Math"/>
+                        </w:rPr>
+                        <m:t>f</m:t>
+                      </m:r>
+                    </m:e>
+                    <m:sub>
+                      <m:sSup>
+                        <m:sSupPr>
+                          <m:ctrlPr>
+                            <w:rPr>
+                              <w:rFonts w:ascii="Cambria Math" w:eastAsiaTheme="minorEastAsia" w:hAnsi="Cambria Math"/>
+                              <w:i/>
+                            </w:rPr>
+                          </m:ctrlPr>
+                        </m:sSupPr>
+                        <m:e>
+                          <m:r>
+                            <w:rPr>
+                              <w:rFonts w:ascii="Cambria Math" w:eastAsiaTheme="minorEastAsia" w:hAnsi="Cambria Math"/>
+                            </w:rPr>
+                            <m:t>1</m:t>
+                          </m:r>
+                        </m:e>
+                        <m:sup>
+                          <m:r>
+                            <w:rPr>
+                              <w:rFonts w:ascii="Cambria Math" w:eastAsiaTheme="minorEastAsia" w:hAnsi="Cambria Math"/>
+                            </w:rPr>
+                            <m:t>'</m:t>
+                          </m:r>
+                        </m:sup>
+                      </m:sSup>
+                      <m:sSup>
+                        <m:sSupPr>
+                          <m:ctrlPr>
+                            <w:rPr>
+                              <w:rFonts w:ascii="Cambria Math" w:eastAsiaTheme="minorEastAsia" w:hAnsi="Cambria Math"/>
+                              <w:i/>
+                            </w:rPr>
+                          </m:ctrlPr>
+                        </m:sSupPr>
+                        <m:e>
+                          <m:r>
+                            <w:rPr>
+                              <w:rFonts w:ascii="Cambria Math" w:eastAsiaTheme="minorEastAsia" w:hAnsi="Cambria Math"/>
+                            </w:rPr>
+                            <m:t>2</m:t>
+                          </m:r>
+                        </m:e>
+                        <m:sup>
+                          <m:r>
+                            <w:rPr>
+                              <w:rFonts w:ascii="Cambria Math" w:eastAsiaTheme="minorEastAsia" w:hAnsi="Cambria Math"/>
+                            </w:rPr>
+                            <m:t>'</m:t>
+                          </m:r>
+                        </m:sup>
+                      </m:sSup>
+                    </m:sub>
+                  </m:sSub>
+                  <m:r>
+                    <w:rPr>
+                      <w:rFonts w:ascii="Cambria Math" w:eastAsiaTheme="minorEastAsia" w:hAnsi="Cambria Math"/>
+                    </w:rPr>
+                    <m:t>-</m:t>
+                  </m:r>
+                  <m:sSub>
+                    <m:sSubPr>
+                      <m:ctrlPr>
+                        <w:rPr>
+                          <w:rFonts w:ascii="Cambria Math" w:eastAsiaTheme="minorEastAsia" w:hAnsi="Cambria Math"/>
+                          <w:i/>
+                        </w:rPr>
+                      </m:ctrlPr>
+                    </m:sSubPr>
+                    <m:e>
+                      <m:r>
+                        <w:rPr>
+                          <w:rFonts w:ascii="Cambria Math" w:eastAsiaTheme="minorEastAsia" w:hAnsi="Cambria Math"/>
+                        </w:rPr>
+                        <m:t>f</m:t>
+                      </m:r>
+                    </m:e>
+                    <m:sub>
+                      <m:r>
+                        <w:rPr>
+                          <w:rFonts w:ascii="Cambria Math" w:eastAsiaTheme="minorEastAsia" w:hAnsi="Cambria Math"/>
+                        </w:rPr>
+                        <m:t>12</m:t>
+                      </m:r>
+                    </m:sub>
+                  </m:sSub>
+                </m:e>
+              </m:d>
+              <m:r>
+                <w:rPr>
+                  <w:rFonts w:ascii="Cambria Math" w:eastAsiaTheme="minorEastAsia" w:hAnsi="Cambria Math"/>
+                </w:rPr>
+                <m:t>gσ</m:t>
+              </m:r>
+              <m:d>
+                <m:dPr>
+                  <m:ctrlPr>
+                    <w:rPr>
+                      <w:rFonts w:ascii="Cambria Math" w:eastAsiaTheme="minorEastAsia" w:hAnsi="Cambria Math"/>
+                      <w:i/>
+                    </w:rPr>
+                  </m:ctrlPr>
+                </m:dPr>
+                <m:e>
+                  <m:r>
+                    <w:rPr>
+                      <w:rFonts w:ascii="Cambria Math" w:eastAsiaTheme="minorEastAsia" w:hAnsi="Cambria Math"/>
+                    </w:rPr>
+                    <m:t>g,</m:t>
+                  </m:r>
+                  <m:r>
+                    <m:rPr>
+                      <m:sty m:val="p"/>
+                    </m:rPr>
+                    <w:rPr>
+                      <w:rFonts w:ascii="Cambria Math" w:eastAsiaTheme="minorEastAsia" w:hAnsi="Cambria Math"/>
+                    </w:rPr>
+                    <m:t>Ω</m:t>
+                  </m:r>
+                </m:e>
+              </m:d>
+              <m:r>
+                <w:rPr>
+                  <w:rFonts w:ascii="Cambria Math" w:eastAsiaTheme="minorEastAsia" w:hAnsi="Cambria Math"/>
+                </w:rPr>
+                <m:t>d</m:t>
+              </m:r>
+              <m:r>
+                <m:rPr>
+                  <m:sty m:val="p"/>
+                </m:rPr>
+                <w:rPr>
+                  <w:rFonts w:ascii="Cambria Math" w:eastAsiaTheme="minorEastAsia" w:hAnsi="Cambria Math"/>
+                </w:rPr>
+                <m:t>Ω</m:t>
+              </m:r>
+              <m:r>
+                <w:rPr>
+                  <w:rFonts w:ascii="Cambria Math" w:eastAsiaTheme="minorEastAsia" w:hAnsi="Cambria Math"/>
+                </w:rPr>
+                <m:t xml:space="preserve"> d</m:t>
+              </m:r>
+              <m:sSub>
+                <m:sSubPr>
+                  <m:ctrlPr>
+                    <w:rPr>
+                      <w:rFonts w:ascii="Cambria Math" w:eastAsiaTheme="minorEastAsia" w:hAnsi="Cambria Math"/>
+                      <w:i/>
+                    </w:rPr>
+                  </m:ctrlPr>
+                </m:sSubPr>
+                <m:e>
+                  <m:acc>
+                    <m:accPr>
+                      <m:chr m:val="⃗"/>
+                      <m:ctrlPr>
+                        <w:rPr>
+                          <w:rFonts w:ascii="Cambria Math" w:eastAsiaTheme="minorEastAsia" w:hAnsi="Cambria Math"/>
+                          <w:i/>
+                        </w:rPr>
+                      </m:ctrlPr>
+                    </m:accPr>
+                    <m:e>
+                      <m:r>
+                        <w:rPr>
+                          <w:rFonts w:ascii="Cambria Math" w:eastAsiaTheme="minorEastAsia" w:hAnsi="Cambria Math"/>
+                        </w:rPr>
+                        <m:t>p</m:t>
+                      </m:r>
+                    </m:e>
+                  </m:acc>
+                </m:e>
+                <m:sub>
+                  <m:r>
+                    <w:rPr>
+                      <w:rFonts w:ascii="Cambria Math" w:eastAsiaTheme="minorEastAsia" w:hAnsi="Cambria Math"/>
+                    </w:rPr>
+                    <m:t>2</m:t>
+                  </m:r>
+                </m:sub>
+              </m:sSub>
+            </m:e>
+          </m:nary>
+        </m:oMath>
+      </m:oMathPara>
+    </w:p>
+    <w:p>
+      <w:pPr>
+        <w:rPr>
+          <w:rFonts w:eastAsiaTheme="minorEastAsia"/>
+        </w:rPr>
+      </w:pPr>
+      <w:bookmarkStart w:id="18" w:name="_GoBack"/>
+      <w:bookmarkEnd w:id="18"/>
+    </w:p>
+    <w:p>
+      <w:pPr>
+        <w:spacing w:after="160" w:line="259" w:lineRule="auto"/>
+        <w:ind w:firstLine="0"/>
+        <w:rPr>
+          <w:rFonts w:eastAsiaTheme="minorEastAsia"/>
+        </w:rPr>
+      </w:pPr>
+      <w:r>
+        <w:rPr>
+          <w:rFonts w:eastAsiaTheme="minorEastAsia"/>
+        </w:rPr>
+        <w:br w:type="page"/>
+      </w:r>
+      <w:r>
+        <w:rPr>
+          <w:rFonts w:eastAsiaTheme="minorEastAsia"/>
+        </w:rPr>
+        <w:lastRenderedPageBreak/>
+        <w:t xml:space="preserve"> </w:t>
+      </w:r>
+    </w:p>
+    <w:p>
+      <w:pPr>
+        <w:rPr>
+          <w:rFonts w:eastAsiaTheme="minorEastAsia"/>
+        </w:rPr>
+      </w:pPr>
     </w:p>
     <w:p>
       <w:pPr>
@@ -1545,7 +3871,7 @@
           <w:numId w:val="1"/>
         </w:numPr>
       </w:pPr>
-      <w:bookmarkStart w:id="16" w:name="_Toc375166681"/>
+      <w:bookmarkStart w:id="19" w:name="_Toc375166681"/>
       <w:r>
         <w:rPr>
           <w:lang w:val="en-US"/>
@@ -1561,7 +3887,7 @@
         </w:rPr>
         <w:t>element</w:t>
       </w:r>
-      <w:bookmarkEnd w:id="16"/>
+      <w:bookmarkEnd w:id="19"/>
     </w:p>
     <w:p>
       <w:pPr>
@@ -1571,11 +3897,11 @@
           <w:numId w:val="1"/>
         </w:numPr>
       </w:pPr>
-      <w:bookmarkStart w:id="17" w:name="_Toc375166682"/>
+      <w:bookmarkStart w:id="20" w:name="_Toc375166682"/>
       <w:r>
         <w:t>Сравнение методов</w:t>
       </w:r>
-      <w:bookmarkEnd w:id="17"/>
+      <w:bookmarkEnd w:id="20"/>
     </w:p>
     <w:p>
       <w:pPr>
@@ -1585,11 +3911,11 @@
           <w:numId w:val="1"/>
         </w:numPr>
       </w:pPr>
-      <w:bookmarkStart w:id="18" w:name="_Toc375166683"/>
+      <w:bookmarkStart w:id="21" w:name="_Toc375166683"/>
       <w:r>
         <w:t>Построение приложения</w:t>
       </w:r>
-      <w:bookmarkEnd w:id="18"/>
+      <w:bookmarkEnd w:id="21"/>
     </w:p>
     <w:p>
       <w:pPr>
@@ -1599,11 +3925,11 @@
           <w:numId w:val="1"/>
         </w:numPr>
       </w:pPr>
-      <w:bookmarkStart w:id="19" w:name="_Toc375166684"/>
+      <w:bookmarkStart w:id="22" w:name="_Toc375166684"/>
       <w:r>
         <w:t>Результаты численного моделирования</w:t>
       </w:r>
-      <w:bookmarkEnd w:id="19"/>
+      <w:bookmarkEnd w:id="22"/>
     </w:p>
     <w:p>
       <w:pPr>
@@ -1613,11 +3939,11 @@
           <w:numId w:val="1"/>
         </w:numPr>
       </w:pPr>
-      <w:bookmarkStart w:id="20" w:name="_Toc375166685"/>
+      <w:bookmarkStart w:id="23" w:name="_Toc375166685"/>
       <w:r>
         <w:t>Потребление ресурсов приложением</w:t>
       </w:r>
-      <w:bookmarkEnd w:id="20"/>
+      <w:bookmarkEnd w:id="23"/>
     </w:p>
     <w:p>
       <w:pPr>
@@ -1627,21 +3953,21 @@
           <w:numId w:val="1"/>
         </w:numPr>
       </w:pPr>
-      <w:bookmarkStart w:id="21" w:name="_Toc375166686"/>
+      <w:bookmarkStart w:id="24" w:name="_Toc375166686"/>
       <w:r>
         <w:t>Выводы</w:t>
       </w:r>
-      <w:bookmarkEnd w:id="21"/>
+      <w:bookmarkEnd w:id="24"/>
     </w:p>
     <w:p>
       <w:pPr>
         <w:pStyle w:val="Heading1"/>
       </w:pPr>
-      <w:bookmarkStart w:id="22" w:name="_Toc375166687"/>
+      <w:bookmarkStart w:id="25" w:name="_Toc375166687"/>
       <w:r>
         <w:t>Литература</w:t>
       </w:r>
-      <w:bookmarkEnd w:id="22"/>
+      <w:bookmarkEnd w:id="25"/>
     </w:p>
     <w:p/>
     <w:sectPr>
@@ -1848,11 +4174,9 @@
         </w:rPr>
         <w:annotationRef/>
       </w:r>
-      <w:proofErr w:type="gramStart"/>
       <w:r>
         <w:t>ссылка</w:t>
       </w:r>
-      <w:proofErr w:type="gramEnd"/>
     </w:p>
   </w:comment>
   <w:comment w:id="13" w:author="Maxim" w:date="2013-12-19T02:02:00Z" w:initials="M">
@@ -1868,6 +4192,75 @@
       </w:r>
       <w:r>
         <w:t>Слишком много, повторов</w:t>
+      </w:r>
+    </w:p>
+  </w:comment>
+  <w:comment w:id="15" w:author="Maxim" w:date="2013-12-20T09:26:00Z" w:initials="M">
+    <w:p>
+      <w:pPr>
+        <w:pStyle w:val="CommentText"/>
+      </w:pPr>
+      <w:r>
+        <w:rPr>
+          <w:rStyle w:val="CommentReference"/>
+        </w:rPr>
+        <w:annotationRef/>
+      </w:r>
+      <w:r>
+        <w:t>Литература!!</w:t>
+      </w:r>
+    </w:p>
+  </w:comment>
+  <w:comment w:id="16" w:author="Maxim" w:date="2013-12-20T10:00:00Z" w:initials="M">
+    <w:p>
+      <w:pPr>
+        <w:pStyle w:val="CommentText"/>
+        <w:rPr>
+          <w:lang w:val="en-US"/>
+        </w:rPr>
+      </w:pPr>
+      <w:r>
+        <w:rPr>
+          <w:rStyle w:val="CommentReference"/>
+        </w:rPr>
+        <w:annotationRef/>
+      </w:r>
+      <w:proofErr w:type="spellStart"/>
+      <w:r>
+        <w:rPr>
+          <w:lang w:val="en-US"/>
+        </w:rPr>
+        <w:t>Stossahlansatz</w:t>
+      </w:r>
+      <w:proofErr w:type="spellEnd"/>
+    </w:p>
+    <w:p>
+      <w:pPr>
+        <w:pStyle w:val="CommentText"/>
+      </w:pPr>
+      <w:r>
+        <w:t>Выяснить как это работает</w:t>
+      </w:r>
+    </w:p>
+  </w:comment>
+  <w:comment w:id="17" w:author="Maxim" w:date="2013-12-20T10:02:00Z" w:initials="M">
+    <w:p>
+      <w:pPr>
+        <w:pStyle w:val="CommentText"/>
+      </w:pPr>
+      <w:r>
+        <w:rPr>
+          <w:rStyle w:val="CommentReference"/>
+        </w:rPr>
+        <w:annotationRef/>
+      </w:r>
+      <w:proofErr w:type="gramStart"/>
+      <w:r>
+        <w:t>Написать</w:t>
+      </w:r>
+      <w:proofErr w:type="gramEnd"/>
+      <w:r>
+        <w:t xml:space="preserve"> как это получается???</w:t>
       </w:r>
     </w:p>
   </w:comment>
@@ -1887,6 +4280,9 @@
   <w15:commentEx w15:paraId="521C3AA6" w15:done="0"/>
   <w15:commentEx w15:paraId="60067EC6" w15:done="0"/>
   <w15:commentEx w15:paraId="10999C15" w15:done="0"/>
+  <w15:commentEx w15:paraId="139FC62C" w15:done="0"/>
+  <w15:commentEx w15:paraId="694DFD37" w15:done="0"/>
+  <w15:commentEx w15:paraId="47E4AE56" w15:done="0"/>
 </w15:commentsEx>
 </file>
 
@@ -3575,7 +5971,7 @@
 </file>
 
 <file path=customXml/itemProps1.xml><?xml version="1.0" encoding="utf-8"?>
-<ds:datastoreItem xmlns:ds="http://schemas.openxmlformats.org/officeDocument/2006/customXml" ds:itemID="{966AD46D-B2B8-48F9-9D7A-0BC20C897471}">
+<ds:datastoreItem xmlns:ds="http://schemas.openxmlformats.org/officeDocument/2006/customXml" ds:itemID="{54E3FC92-865C-47DB-A27E-296B37816F75}">
   <ds:schemaRefs>
     <ds:schemaRef ds:uri="http://schemas.openxmlformats.org/officeDocument/2006/bibliography"/>
   </ds:schemaRefs>

</xml_diff>

<commit_message>
some changes in essey
</commit_message>
<xml_diff>
--- a/Essey.docx
+++ b/Essey.docx
@@ -5,7 +5,13 @@
     <w:p>
       <w:pPr>
         <w:pStyle w:val="Title"/>
-      </w:pPr>
+        <w:tabs>
+          <w:tab w:val="left" w:pos="2268"/>
+          <w:tab w:val="left" w:pos="8505"/>
+        </w:tabs>
+      </w:pPr>
+      <w:bookmarkStart w:id="0" w:name="_GoBack"/>
+      <w:bookmarkEnd w:id="0"/>
       <w:r>
         <w:t>ТИТУЛЬНАЯ СТРАНИЦА</w:t>
       </w:r>
@@ -13,17 +19,23 @@
     <w:p>
       <w:pPr>
         <w:pStyle w:val="Heading1"/>
-      </w:pPr>
-      <w:bookmarkStart w:id="0" w:name="_Toc375166677"/>
+        <w:tabs>
+          <w:tab w:val="left" w:pos="2268"/>
+          <w:tab w:val="left" w:pos="8505"/>
+        </w:tabs>
+      </w:pPr>
+      <w:bookmarkStart w:id="1" w:name="_Toc375166677"/>
       <w:r>
         <w:t>Оглавление</w:t>
       </w:r>
-      <w:bookmarkEnd w:id="0"/>
+      <w:bookmarkEnd w:id="1"/>
     </w:p>
     <w:p>
       <w:pPr>
         <w:pStyle w:val="TOC1"/>
         <w:tabs>
+          <w:tab w:val="left" w:pos="2268"/>
+          <w:tab w:val="left" w:pos="8505"/>
           <w:tab w:val="right" w:pos="9629"/>
         </w:tabs>
         <w:rPr>
@@ -108,6 +120,8 @@
         <w:pStyle w:val="TOC1"/>
         <w:tabs>
           <w:tab w:val="left" w:pos="390"/>
+          <w:tab w:val="left" w:pos="2268"/>
+          <w:tab w:val="left" w:pos="8505"/>
           <w:tab w:val="right" w:pos="9629"/>
         </w:tabs>
         <w:rPr>
@@ -202,6 +216,8 @@
         <w:pStyle w:val="TOC1"/>
         <w:tabs>
           <w:tab w:val="left" w:pos="390"/>
+          <w:tab w:val="left" w:pos="2268"/>
+          <w:tab w:val="left" w:pos="8505"/>
           <w:tab w:val="right" w:pos="9629"/>
         </w:tabs>
         <w:rPr>
@@ -296,6 +312,8 @@
         <w:pStyle w:val="TOC2"/>
         <w:tabs>
           <w:tab w:val="left" w:pos="502"/>
+          <w:tab w:val="left" w:pos="2268"/>
+          <w:tab w:val="left" w:pos="8505"/>
           <w:tab w:val="right" w:pos="9629"/>
         </w:tabs>
         <w:rPr>
@@ -390,6 +408,8 @@
         <w:pStyle w:val="TOC2"/>
         <w:tabs>
           <w:tab w:val="left" w:pos="502"/>
+          <w:tab w:val="left" w:pos="2268"/>
+          <w:tab w:val="left" w:pos="8505"/>
           <w:tab w:val="right" w:pos="9629"/>
         </w:tabs>
         <w:rPr>
@@ -484,6 +504,8 @@
         <w:pStyle w:val="TOC1"/>
         <w:tabs>
           <w:tab w:val="left" w:pos="390"/>
+          <w:tab w:val="left" w:pos="2268"/>
+          <w:tab w:val="left" w:pos="8505"/>
           <w:tab w:val="right" w:pos="9629"/>
         </w:tabs>
         <w:rPr>
@@ -578,6 +600,8 @@
         <w:pStyle w:val="TOC1"/>
         <w:tabs>
           <w:tab w:val="left" w:pos="390"/>
+          <w:tab w:val="left" w:pos="2268"/>
+          <w:tab w:val="left" w:pos="8505"/>
           <w:tab w:val="right" w:pos="9629"/>
         </w:tabs>
         <w:rPr>
@@ -672,6 +696,8 @@
         <w:pStyle w:val="TOC1"/>
         <w:tabs>
           <w:tab w:val="left" w:pos="390"/>
+          <w:tab w:val="left" w:pos="2268"/>
+          <w:tab w:val="left" w:pos="8505"/>
           <w:tab w:val="right" w:pos="9629"/>
         </w:tabs>
         <w:rPr>
@@ -766,6 +792,8 @@
         <w:pStyle w:val="TOC1"/>
         <w:tabs>
           <w:tab w:val="left" w:pos="390"/>
+          <w:tab w:val="left" w:pos="2268"/>
+          <w:tab w:val="left" w:pos="8505"/>
           <w:tab w:val="right" w:pos="9629"/>
         </w:tabs>
         <w:rPr>
@@ -860,6 +888,8 @@
         <w:pStyle w:val="TOC1"/>
         <w:tabs>
           <w:tab w:val="left" w:pos="390"/>
+          <w:tab w:val="left" w:pos="2268"/>
+          <w:tab w:val="left" w:pos="8505"/>
           <w:tab w:val="right" w:pos="9629"/>
         </w:tabs>
         <w:rPr>
@@ -953,6 +983,8 @@
       <w:pPr>
         <w:pStyle w:val="TOC1"/>
         <w:tabs>
+          <w:tab w:val="left" w:pos="2268"/>
+          <w:tab w:val="left" w:pos="8505"/>
           <w:tab w:val="right" w:pos="9629"/>
         </w:tabs>
         <w:rPr>
@@ -1024,12 +1056,22 @@
       </w:hyperlink>
     </w:p>
     <w:p>
+      <w:pPr>
+        <w:tabs>
+          <w:tab w:val="left" w:pos="2268"/>
+          <w:tab w:val="left" w:pos="8505"/>
+        </w:tabs>
+      </w:pPr>
       <w:r>
         <w:fldChar w:fldCharType="end"/>
       </w:r>
     </w:p>
     <w:p>
       <w:pPr>
+        <w:tabs>
+          <w:tab w:val="left" w:pos="2268"/>
+          <w:tab w:val="left" w:pos="8505"/>
+        </w:tabs>
         <w:spacing w:after="160"/>
         <w:ind w:firstLine="0"/>
         <w:rPr>
@@ -1040,7 +1082,7 @@
           <w:szCs w:val="32"/>
         </w:rPr>
       </w:pPr>
-      <w:bookmarkStart w:id="1" w:name="_Toc375166678"/>
+      <w:bookmarkStart w:id="2" w:name="_Toc375166678"/>
       <w:r>
         <w:br w:type="page"/>
       </w:r>
@@ -1052,16 +1094,23 @@
           <w:ilvl w:val="0"/>
           <w:numId w:val="1"/>
         </w:numPr>
+        <w:tabs>
+          <w:tab w:val="left" w:pos="2268"/>
+          <w:tab w:val="left" w:pos="8505"/>
+        </w:tabs>
       </w:pPr>
       <w:r>
         <w:lastRenderedPageBreak/>
         <w:t>Введение</w:t>
       </w:r>
-      <w:bookmarkEnd w:id="1"/>
-    </w:p>
-    <w:p>
-      <w:pPr>
-        <w:jc w:val="both"/>
+      <w:bookmarkEnd w:id="2"/>
+    </w:p>
+    <w:p>
+      <w:pPr>
+        <w:tabs>
+          <w:tab w:val="left" w:pos="2268"/>
+          <w:tab w:val="left" w:pos="8505"/>
+        </w:tabs>
       </w:pPr>
       <w:r>
         <w:t xml:space="preserve">Задачи из области гидродинамики встречаются в нашей жизни повсеместно, начиная от расчета давления воды в водопроводе, и </w:t>
@@ -1077,7 +1126,10 @@
     </w:p>
     <w:p>
       <w:pPr>
-        <w:jc w:val="both"/>
+        <w:tabs>
+          <w:tab w:val="left" w:pos="2268"/>
+          <w:tab w:val="left" w:pos="8505"/>
+        </w:tabs>
       </w:pPr>
       <w:r>
         <w:t xml:space="preserve">Как известно, поведение жидкости или газа полностью описывается уравнениями Навье-Стокса. </w:t>
@@ -1093,16 +1145,16 @@
       <w:r>
         <w:t>), или с введением существенных ограничений на свойство рассматриваемой жидкости (к примеру, несжимаемость</w:t>
       </w:r>
-      <w:commentRangeStart w:id="2"/>
+      <w:commentRangeStart w:id="3"/>
       <w:r>
         <w:t xml:space="preserve"> </w:t>
       </w:r>
-      <w:commentRangeEnd w:id="2"/>
+      <w:commentRangeEnd w:id="3"/>
       <w:r>
         <w:rPr>
           <w:rStyle w:val="CommentReference"/>
         </w:rPr>
-        <w:commentReference w:id="2"/>
+        <w:commentReference w:id="3"/>
       </w:r>
       <w:r>
         <w:t xml:space="preserve">или отсутствие вязкости, </w:t>
@@ -1127,21 +1179,24 @@
     </w:p>
     <w:p>
       <w:pPr>
-        <w:jc w:val="both"/>
+        <w:tabs>
+          <w:tab w:val="left" w:pos="2268"/>
+          <w:tab w:val="left" w:pos="8505"/>
+        </w:tabs>
       </w:pPr>
       <w:r>
         <w:t xml:space="preserve">До становления инженерных методов расчета использовалось испытание моделей, скажем, самолета в аэродинамической трубе. Однако ввиду необходимости выдерживать неизменность чисел подобия при испытании модели, </w:t>
       </w:r>
-      <w:commentRangeStart w:id="3"/>
+      <w:commentRangeStart w:id="4"/>
       <w:r>
         <w:t>этот экспериментальный подход</w:t>
       </w:r>
-      <w:commentRangeEnd w:id="3"/>
+      <w:commentRangeEnd w:id="4"/>
       <w:r>
         <w:rPr>
           <w:rStyle w:val="CommentReference"/>
         </w:rPr>
-        <w:commentReference w:id="3"/>
+        <w:commentReference w:id="4"/>
       </w:r>
       <w:r>
         <w:t xml:space="preserve"> сталкивается </w:t>
@@ -1152,7 +1207,10 @@
     </w:p>
     <w:p>
       <w:pPr>
-        <w:jc w:val="both"/>
+        <w:tabs>
+          <w:tab w:val="left" w:pos="2268"/>
+          <w:tab w:val="left" w:pos="8505"/>
+        </w:tabs>
       </w:pPr>
       <w:r>
         <w:t xml:space="preserve">Инженерные </w:t>
@@ -1167,12 +1225,12 @@
         <w:rPr>
           <w:rStyle w:val="CommentReference"/>
         </w:rPr>
-        <w:commentReference w:id="4"/>
+        <w:commentReference w:id="5"/>
       </w:r>
       <w:r>
         <w:t xml:space="preserve">, являются шагом вперед по сравнению с натурными испытаниями. Однако для большей части задач можно выделить следующие негативные стороны такого подхода: во-первых, это приближенные результаты. И если для </w:t>
       </w:r>
-      <w:commentRangeStart w:id="5"/>
+      <w:commentRangeStart w:id="6"/>
       <w:proofErr w:type="spellStart"/>
       <w:r>
         <w:t>стотысячетонного</w:t>
@@ -1181,12 +1239,12 @@
       <w:r>
         <w:t xml:space="preserve"> </w:t>
       </w:r>
-      <w:commentRangeEnd w:id="5"/>
+      <w:commentRangeEnd w:id="6"/>
       <w:r>
         <w:rPr>
           <w:rStyle w:val="CommentReference"/>
         </w:rPr>
-        <w:commentReference w:id="5"/>
+        <w:commentReference w:id="6"/>
       </w:r>
       <w:r>
         <w:t xml:space="preserve">судна погрешность </w:t>
@@ -1200,16 +1258,16 @@
       <w:r>
         <w:t xml:space="preserve">для скоростной яхты ценой этого может стать победа в гонке. Во-вторых, нельзя не отметить, что для расчета задач этими методами необходимо знать хотя-бы часть значений, которые можно получить только на эксперименте, измерив их, и которые не могут быть вычислены из </w:t>
       </w:r>
-      <w:commentRangeStart w:id="6"/>
+      <w:commentRangeStart w:id="7"/>
       <w:r>
         <w:t>задаваемых условий</w:t>
       </w:r>
-      <w:commentRangeEnd w:id="6"/>
+      <w:commentRangeEnd w:id="7"/>
       <w:r>
         <w:rPr>
           <w:rStyle w:val="CommentReference"/>
         </w:rPr>
-        <w:commentReference w:id="6"/>
+        <w:commentReference w:id="7"/>
       </w:r>
       <w:r>
         <w:t>.</w:t>
@@ -1217,7 +1275,10 @@
     </w:p>
     <w:p>
       <w:pPr>
-        <w:jc w:val="both"/>
+        <w:tabs>
+          <w:tab w:val="left" w:pos="2268"/>
+          <w:tab w:val="left" w:pos="8505"/>
+        </w:tabs>
       </w:pPr>
       <w:r>
         <w:lastRenderedPageBreak/>
@@ -1243,30 +1304,37 @@
           <w:ilvl w:val="0"/>
           <w:numId w:val="1"/>
         </w:numPr>
-      </w:pPr>
-      <w:bookmarkStart w:id="7" w:name="_Toc375166679"/>
+        <w:tabs>
+          <w:tab w:val="left" w:pos="2268"/>
+          <w:tab w:val="left" w:pos="8505"/>
+        </w:tabs>
+      </w:pPr>
+      <w:bookmarkStart w:id="8" w:name="_Toc375166679"/>
       <w:r>
         <w:t>Выбор методов моделирования</w:t>
       </w:r>
-      <w:bookmarkEnd w:id="7"/>
-    </w:p>
-    <w:p>
-      <w:pPr>
-        <w:jc w:val="both"/>
+      <w:bookmarkEnd w:id="8"/>
+    </w:p>
+    <w:p>
+      <w:pPr>
+        <w:tabs>
+          <w:tab w:val="left" w:pos="2268"/>
+          <w:tab w:val="left" w:pos="8505"/>
+        </w:tabs>
       </w:pPr>
       <w:r>
         <w:t xml:space="preserve">После первого успешного решения </w:t>
       </w:r>
-      <w:commentRangeStart w:id="8"/>
+      <w:commentRangeStart w:id="9"/>
       <w:r>
         <w:t>аэродинамической задачи баллистики</w:t>
       </w:r>
-      <w:commentRangeEnd w:id="8"/>
+      <w:commentRangeEnd w:id="9"/>
       <w:r>
         <w:rPr>
           <w:rStyle w:val="CommentReference"/>
         </w:rPr>
-        <w:commentReference w:id="8"/>
+        <w:commentReference w:id="9"/>
       </w:r>
       <w:r>
         <w:t xml:space="preserve"> в 1945 году (ЭНИАК), компьютеры применяются для все более и более разнообразных задач. Сразу становятся заметны преимущества компьютерного моделирования перед инженерным подходом и, более того, над нату</w:t>
@@ -1282,16 +1350,16 @@
       <w:r>
         <w:t xml:space="preserve"> было возможно достичь точности </w:t>
       </w:r>
-      <w:commentRangeStart w:id="9"/>
+      <w:commentRangeStart w:id="10"/>
       <w:r>
         <w:t>большей</w:t>
       </w:r>
-      <w:commentRangeEnd w:id="9"/>
+      <w:commentRangeEnd w:id="10"/>
       <w:r>
         <w:rPr>
           <w:rStyle w:val="CommentReference"/>
         </w:rPr>
-        <w:commentReference w:id="9"/>
+        <w:commentReference w:id="10"/>
       </w:r>
       <w:r>
         <w:t>, чем с использованием иных методов решения задачи, с гораздо меньшими трудозатратами.</w:t>
@@ -1299,7 +1367,10 @@
     </w:p>
     <w:p>
       <w:pPr>
-        <w:jc w:val="both"/>
+        <w:tabs>
+          <w:tab w:val="left" w:pos="2268"/>
+          <w:tab w:val="left" w:pos="8505"/>
+        </w:tabs>
         <w:rPr>
           <w:rFonts w:eastAsiaTheme="minorEastAsia"/>
         </w:rPr>
@@ -1307,21 +1378,21 @@
       <w:r>
         <w:t xml:space="preserve">Однако, даже бурное развитие компьютерной техники за последние пол столетия, введение параллельных вычислений </w:t>
       </w:r>
-      <w:commentRangeStart w:id="10"/>
+      <w:commentRangeStart w:id="11"/>
       <w:r>
         <w:t>и все такое прочее</w:t>
       </w:r>
-      <w:commentRangeEnd w:id="10"/>
+      <w:commentRangeEnd w:id="11"/>
       <w:r>
         <w:rPr>
           <w:rStyle w:val="CommentReference"/>
         </w:rPr>
-        <w:commentReference w:id="10"/>
+        <w:commentReference w:id="11"/>
       </w:r>
       <w:r>
         <w:t xml:space="preserve"> не позволяют решать все встающие перед исследователями или инженерами задачи. В основном это связано с огромным количеством степеней свободы рассматриваемых задач </w:t>
       </w:r>
-      <w:commentRangeStart w:id="11"/>
+      <w:commentRangeStart w:id="12"/>
       <w:r>
         <w:t xml:space="preserve">(турбулентность – </w:t>
       </w:r>
@@ -1363,7 +1434,7 @@
             </m:r>
           </m:sup>
         </m:sSup>
-        <w:commentRangeEnd w:id="11"/>
+        <w:commentRangeEnd w:id="12"/>
         <m:r>
           <m:rPr>
             <m:sty m:val="p"/>
@@ -1371,7 +1442,7 @@
           <w:rPr>
             <w:rStyle w:val="CommentReference"/>
           </w:rPr>
-          <w:commentReference w:id="11"/>
+          <w:commentReference w:id="12"/>
         </m:r>
       </m:oMath>
       <w:r>
@@ -1401,24 +1472,27 @@
         </w:rPr>
         <w:t xml:space="preserve"> что для достижения сходимости решения на длительном временном интервале модельного времени требуется затратить часы, а то и дни </w:t>
       </w:r>
-      <w:commentRangeStart w:id="12"/>
+      <w:commentRangeStart w:id="13"/>
       <w:r>
         <w:rPr>
           <w:rFonts w:eastAsiaTheme="minorEastAsia"/>
         </w:rPr>
         <w:t>реального времени!</w:t>
       </w:r>
-      <w:commentRangeEnd w:id="12"/>
+      <w:commentRangeEnd w:id="13"/>
       <w:r>
         <w:rPr>
           <w:rStyle w:val="CommentReference"/>
         </w:rPr>
-        <w:commentReference w:id="12"/>
-      </w:r>
-    </w:p>
-    <w:p>
-      <w:pPr>
-        <w:jc w:val="both"/>
+        <w:commentReference w:id="13"/>
+      </w:r>
+    </w:p>
+    <w:p>
+      <w:pPr>
+        <w:tabs>
+          <w:tab w:val="left" w:pos="2268"/>
+          <w:tab w:val="left" w:pos="8505"/>
+        </w:tabs>
         <w:rPr>
           <w:rFonts w:eastAsiaTheme="minorEastAsia"/>
         </w:rPr>
@@ -1429,19 +1503,19 @@
         </w:rPr>
         <w:t xml:space="preserve">И потому следующими шагами в развитии </w:t>
       </w:r>
-      <w:commentRangeStart w:id="13"/>
+      <w:commentRangeStart w:id="14"/>
       <w:r>
         <w:rPr>
           <w:rFonts w:eastAsiaTheme="minorEastAsia"/>
         </w:rPr>
         <w:t>подходов к решению гидродинамических задач</w:t>
       </w:r>
-      <w:commentRangeEnd w:id="13"/>
+      <w:commentRangeEnd w:id="14"/>
       <w:r>
         <w:rPr>
           <w:rStyle w:val="CommentReference"/>
         </w:rPr>
-        <w:commentReference w:id="13"/>
+        <w:commentReference w:id="14"/>
       </w:r>
       <w:r>
         <w:rPr>
@@ -1458,7 +1532,10 @@
     </w:p>
     <w:p>
       <w:pPr>
-        <w:jc w:val="both"/>
+        <w:tabs>
+          <w:tab w:val="left" w:pos="2268"/>
+          <w:tab w:val="left" w:pos="8505"/>
+        </w:tabs>
         <w:rPr>
           <w:rFonts w:eastAsiaTheme="minorEastAsia"/>
         </w:rPr>
@@ -1466,7 +1543,10 @@
     </w:p>
     <w:p>
       <w:pPr>
-        <w:jc w:val="both"/>
+        <w:tabs>
+          <w:tab w:val="left" w:pos="2268"/>
+          <w:tab w:val="left" w:pos="8505"/>
+        </w:tabs>
         <w:rPr>
           <w:rFonts w:eastAsiaTheme="minorEastAsia"/>
         </w:rPr>
@@ -1474,49 +1554,74 @@
     </w:p>
     <w:p>
       <w:pPr>
-        <w:jc w:val="both"/>
-        <w:rPr>
-          <w:i/>
-        </w:rPr>
-      </w:pPr>
-      <w:bookmarkStart w:id="14" w:name="_GoBack"/>
-      <w:bookmarkEnd w:id="14"/>
+        <w:tabs>
+          <w:tab w:val="left" w:pos="2268"/>
+          <w:tab w:val="left" w:pos="8505"/>
+        </w:tabs>
+        <w:rPr>
+          <w:rFonts w:eastAsiaTheme="minorEastAsia"/>
+        </w:rPr>
+      </w:pPr>
       <w:r>
         <w:rPr>
           <w:rFonts w:eastAsiaTheme="minorEastAsia"/>
           <w:highlight w:val="green"/>
         </w:rPr>
-        <w:t>Дальше, наверно, надо остановиться в общих чертах на уравнениях Н-С, но это зависит от того что будет в подпунктах.</w:t>
-      </w:r>
-    </w:p>
-    <w:p>
-      <w:pPr>
+        <w:t>Дальше, наверно, надо остановиться в общих чертах на уравнениях Н-С, но это зависит от того что будет в подпунктах</w:t>
+      </w:r>
+      <w:r>
+        <w:rPr>
+          <w:rFonts w:eastAsiaTheme="minorEastAsia"/>
+          <w:highlight w:val="green"/>
+        </w:rPr>
+        <w:t>. Также надо отметить, что все это – про несжимаемые жидкости</w:t>
+      </w:r>
+      <w:r>
+        <w:rPr>
+          <w:rFonts w:eastAsiaTheme="minorEastAsia"/>
+          <w:highlight w:val="green"/>
+        </w:rPr>
+        <w:t>.</w:t>
+      </w:r>
+    </w:p>
+    <w:p>
+      <w:pPr>
+        <w:tabs>
+          <w:tab w:val="left" w:pos="2268"/>
+          <w:tab w:val="left" w:pos="8505"/>
+        </w:tabs>
+        <w:rPr>
+          <w:rFonts w:eastAsiaTheme="minorEastAsia"/>
+        </w:rPr>
+      </w:pPr>
+    </w:p>
+    <w:p>
+      <w:pPr>
+        <w:tabs>
+          <w:tab w:val="left" w:pos="2268"/>
+          <w:tab w:val="left" w:pos="8505"/>
+        </w:tabs>
+        <w:rPr>
+          <w:rFonts w:eastAsiaTheme="minorEastAsia"/>
+        </w:rPr>
+      </w:pPr>
+      <w:r>
+        <w:rPr>
+          <w:rFonts w:eastAsiaTheme="minorEastAsia"/>
+        </w:rPr>
+        <w:t>Остановимся более подробно на методах, для которых и производилось сравнение результативности.</w:t>
+      </w:r>
+    </w:p>
+    <w:p>
+      <w:pPr>
+        <w:tabs>
+          <w:tab w:val="left" w:pos="2268"/>
+          <w:tab w:val="left" w:pos="8505"/>
+        </w:tabs>
         <w:spacing w:after="160" w:line="259" w:lineRule="auto"/>
         <w:ind w:firstLine="0"/>
         <w:rPr>
           <w:sz w:val="22"/>
-        </w:rPr>
-      </w:pPr>
-      <w:r>
-        <w:br w:type="page"/>
-      </w:r>
-    </w:p>
-    <w:p>
-      <w:pPr>
-        <w:pStyle w:val="NoSpacing"/>
-      </w:pPr>
-      <w:r>
-        <w:lastRenderedPageBreak/>
-        <w:br w:type="page"/>
-      </w:r>
-    </w:p>
-    <w:p>
-      <w:pPr>
-        <w:rPr>
-          <w:rFonts w:eastAsiaTheme="majorEastAsia" w:cstheme="majorBidi"/>
-          <w:color w:val="2E74B5" w:themeColor="accent1" w:themeShade="BF"/>
-          <w:sz w:val="32"/>
-          <w:szCs w:val="32"/>
         </w:rPr>
       </w:pPr>
     </w:p>
@@ -1527,15 +1632,1486 @@
           <w:ilvl w:val="1"/>
           <w:numId w:val="1"/>
         </w:numPr>
-      </w:pPr>
-      <w:bookmarkStart w:id="15" w:name="_Toc375166680"/>
-      <w:r>
+        <w:tabs>
+          <w:tab w:val="left" w:pos="2268"/>
+          <w:tab w:val="left" w:pos="8505"/>
+        </w:tabs>
         <w:rPr>
           <w:lang w:val="en-US"/>
         </w:rPr>
-        <w:t>LBM</w:t>
+      </w:pPr>
+      <w:bookmarkStart w:id="15" w:name="_Toc375166681"/>
+      <w:r>
+        <w:rPr>
+          <w:lang w:val="en-US"/>
+        </w:rPr>
+        <w:t>Finite</w:t>
+      </w:r>
+      <w:r>
+        <w:t xml:space="preserve"> </w:t>
+      </w:r>
+      <w:r>
+        <w:rPr>
+          <w:lang w:val="en-US"/>
+        </w:rPr>
+        <w:t>element</w:t>
       </w:r>
       <w:bookmarkEnd w:id="15"/>
+    </w:p>
+    <w:p>
+      <w:pPr>
+        <w:tabs>
+          <w:tab w:val="left" w:pos="2268"/>
+          <w:tab w:val="left" w:pos="8505"/>
+        </w:tabs>
+        <w:rPr>
+          <w:rFonts w:eastAsiaTheme="minorEastAsia"/>
+        </w:rPr>
+      </w:pPr>
+      <w:r>
+        <w:t xml:space="preserve">Как уже было сказано, несжимаемые жидкости – жидкости неизменной плотности, </w:t>
+      </w:r>
+      <w:proofErr w:type="gramStart"/>
+      <w:r>
+        <w:t xml:space="preserve">т.е. </w:t>
+      </w:r>
+      <m:oMath>
+        <m:r>
+          <w:rPr>
+            <w:rFonts w:ascii="Cambria Math" w:hAnsi="Cambria Math"/>
+          </w:rPr>
+          <m:t>ρ</m:t>
+        </m:r>
+        <m:d>
+          <m:dPr>
+            <m:ctrlPr>
+              <w:rPr>
+                <w:rFonts w:ascii="Cambria Math" w:hAnsi="Cambria Math"/>
+                <w:i/>
+              </w:rPr>
+            </m:ctrlPr>
+          </m:dPr>
+          <m:e>
+            <m:acc>
+              <m:accPr>
+                <m:chr m:val="⃗"/>
+                <m:ctrlPr>
+                  <w:rPr>
+                    <w:rFonts w:ascii="Cambria Math" w:hAnsi="Cambria Math"/>
+                    <w:i/>
+                  </w:rPr>
+                </m:ctrlPr>
+              </m:accPr>
+              <m:e>
+                <m:r>
+                  <w:rPr>
+                    <w:rFonts w:ascii="Cambria Math" w:hAnsi="Cambria Math"/>
+                  </w:rPr>
+                  <m:t>x</m:t>
+                </m:r>
+              </m:e>
+            </m:acc>
+            <m:r>
+              <w:rPr>
+                <w:rFonts w:ascii="Cambria Math" w:hAnsi="Cambria Math"/>
+              </w:rPr>
+              <m:t>,t</m:t>
+            </m:r>
+            <m:ctrlPr>
+              <w:rPr>
+                <w:rFonts w:ascii="Cambria Math" w:eastAsiaTheme="minorEastAsia" w:hAnsi="Cambria Math"/>
+                <w:i/>
+              </w:rPr>
+            </m:ctrlPr>
+          </m:e>
+        </m:d>
+        <m:r>
+          <w:rPr>
+            <w:rFonts w:ascii="Cambria Math" w:eastAsiaTheme="minorEastAsia" w:hAnsi="Cambria Math"/>
+          </w:rPr>
+          <m:t>=ρ</m:t>
+        </m:r>
+      </m:oMath>
+      <w:r>
+        <w:rPr>
+          <w:rFonts w:eastAsiaTheme="minorEastAsia"/>
+        </w:rPr>
+        <w:t>.</w:t>
+      </w:r>
+      <w:proofErr w:type="gramEnd"/>
+      <w:r>
+        <w:rPr>
+          <w:rFonts w:eastAsiaTheme="minorEastAsia"/>
+        </w:rPr>
+        <w:t xml:space="preserve"> </w:t>
+      </w:r>
+      <w:r>
+        <w:rPr>
+          <w:rFonts w:eastAsiaTheme="minorEastAsia"/>
+        </w:rPr>
+        <w:t>Любая жидкость описывается уравнениями Навье-Стокса.</w:t>
+      </w:r>
+    </w:p>
+    <w:p>
+      <w:pPr>
+        <w:tabs>
+          <w:tab w:val="left" w:pos="2268"/>
+          <w:tab w:val="left" w:pos="8505"/>
+        </w:tabs>
+        <w:ind w:left="707"/>
+        <w:rPr>
+          <w:rFonts w:eastAsiaTheme="minorEastAsia"/>
+        </w:rPr>
+      </w:pPr>
+      <w:r>
+        <w:rPr>
+          <w:rFonts w:eastAsiaTheme="minorEastAsia"/>
+          <w:sz w:val="32"/>
+        </w:rPr>
+        <w:tab/>
+      </w:r>
+      <m:oMath>
+        <m:f>
+          <m:fPr>
+            <m:ctrlPr>
+              <w:rPr>
+                <w:rFonts w:ascii="Cambria Math" w:hAnsi="Cambria Math"/>
+                <w:i/>
+                <w:sz w:val="32"/>
+              </w:rPr>
+            </m:ctrlPr>
+          </m:fPr>
+          <m:num>
+            <m:r>
+              <w:rPr>
+                <w:rFonts w:ascii="Cambria Math" w:hAnsi="Cambria Math"/>
+                <w:sz w:val="32"/>
+              </w:rPr>
+              <m:t>∂</m:t>
+            </m:r>
+          </m:num>
+          <m:den>
+            <m:r>
+              <w:rPr>
+                <w:rFonts w:ascii="Cambria Math" w:hAnsi="Cambria Math"/>
+                <w:sz w:val="32"/>
+              </w:rPr>
+              <m:t>∂t</m:t>
+            </m:r>
+          </m:den>
+        </m:f>
+        <m:acc>
+          <m:accPr>
+            <m:chr m:val="⃗"/>
+            <m:ctrlPr>
+              <w:rPr>
+                <w:rFonts w:ascii="Cambria Math" w:hAnsi="Cambria Math"/>
+                <w:i/>
+                <w:sz w:val="32"/>
+              </w:rPr>
+            </m:ctrlPr>
+          </m:accPr>
+          <m:e>
+            <m:r>
+              <w:rPr>
+                <w:rFonts w:ascii="Cambria Math" w:hAnsi="Cambria Math"/>
+                <w:sz w:val="32"/>
+              </w:rPr>
+              <m:t>u</m:t>
+            </m:r>
+          </m:e>
+        </m:acc>
+        <m:r>
+          <w:rPr>
+            <w:rFonts w:ascii="Cambria Math" w:hAnsi="Cambria Math"/>
+            <w:sz w:val="32"/>
+          </w:rPr>
+          <m:t>+</m:t>
+        </m:r>
+        <m:d>
+          <m:dPr>
+            <m:ctrlPr>
+              <w:rPr>
+                <w:rFonts w:ascii="Cambria Math" w:hAnsi="Cambria Math"/>
+                <w:i/>
+                <w:sz w:val="32"/>
+              </w:rPr>
+            </m:ctrlPr>
+          </m:dPr>
+          <m:e>
+            <m:acc>
+              <m:accPr>
+                <m:chr m:val="⃗"/>
+                <m:ctrlPr>
+                  <w:rPr>
+                    <w:rFonts w:ascii="Cambria Math" w:hAnsi="Cambria Math"/>
+                    <w:i/>
+                    <w:sz w:val="32"/>
+                  </w:rPr>
+                </m:ctrlPr>
+              </m:accPr>
+              <m:e>
+                <m:r>
+                  <w:rPr>
+                    <w:rFonts w:ascii="Cambria Math" w:hAnsi="Cambria Math"/>
+                    <w:sz w:val="32"/>
+                  </w:rPr>
+                  <m:t>u</m:t>
+                </m:r>
+              </m:e>
+            </m:acc>
+            <m:r>
+              <w:rPr>
+                <w:rFonts w:ascii="Cambria Math" w:hAnsi="Cambria Math"/>
+                <w:sz w:val="32"/>
+              </w:rPr>
+              <m:t>∙</m:t>
+            </m:r>
+            <m:acc>
+              <m:accPr>
+                <m:chr m:val="⃗"/>
+                <m:ctrlPr>
+                  <w:rPr>
+                    <w:rFonts w:ascii="Cambria Math" w:eastAsiaTheme="minorEastAsia" w:hAnsi="Cambria Math"/>
+                    <w:sz w:val="32"/>
+                  </w:rPr>
+                </m:ctrlPr>
+              </m:accPr>
+              <m:e>
+                <m:r>
+                  <m:rPr>
+                    <m:sty m:val="p"/>
+                  </m:rPr>
+                  <w:rPr>
+                    <w:rFonts w:ascii="Cambria Math" w:eastAsiaTheme="minorEastAsia" w:hAnsi="Cambria Math"/>
+                    <w:sz w:val="32"/>
+                  </w:rPr>
+                  <m:t>∇</m:t>
+                </m:r>
+              </m:e>
+            </m:acc>
+            <m:ctrlPr>
+              <w:rPr>
+                <w:rFonts w:ascii="Cambria Math" w:eastAsiaTheme="minorEastAsia" w:hAnsi="Cambria Math"/>
+                <w:i/>
+                <w:sz w:val="32"/>
+              </w:rPr>
+            </m:ctrlPr>
+          </m:e>
+        </m:d>
+        <m:acc>
+          <m:accPr>
+            <m:chr m:val="⃗"/>
+            <m:ctrlPr>
+              <w:rPr>
+                <w:rFonts w:ascii="Cambria Math" w:hAnsi="Cambria Math"/>
+                <w:i/>
+                <w:sz w:val="32"/>
+              </w:rPr>
+            </m:ctrlPr>
+          </m:accPr>
+          <m:e>
+            <m:r>
+              <w:rPr>
+                <w:rFonts w:ascii="Cambria Math" w:hAnsi="Cambria Math"/>
+                <w:sz w:val="32"/>
+              </w:rPr>
+              <m:t>u</m:t>
+            </m:r>
+          </m:e>
+        </m:acc>
+        <m:r>
+          <w:rPr>
+            <w:rFonts w:ascii="Cambria Math" w:hAnsi="Cambria Math"/>
+            <w:sz w:val="32"/>
+          </w:rPr>
+          <m:t>+</m:t>
+        </m:r>
+        <m:acc>
+          <m:accPr>
+            <m:chr m:val="⃗"/>
+            <m:ctrlPr>
+              <w:rPr>
+                <w:rFonts w:ascii="Cambria Math" w:hAnsi="Cambria Math"/>
+                <w:sz w:val="32"/>
+              </w:rPr>
+            </m:ctrlPr>
+          </m:accPr>
+          <m:e>
+            <m:r>
+              <m:rPr>
+                <m:sty m:val="p"/>
+              </m:rPr>
+              <w:rPr>
+                <w:rFonts w:ascii="Cambria Math" w:hAnsi="Cambria Math"/>
+                <w:sz w:val="32"/>
+              </w:rPr>
+              <m:t>∇</m:t>
+            </m:r>
+          </m:e>
+        </m:acc>
+        <m:r>
+          <w:rPr>
+            <w:rFonts w:ascii="Cambria Math" w:hAnsi="Cambria Math"/>
+            <w:sz w:val="32"/>
+          </w:rPr>
+          <m:t>p=</m:t>
+        </m:r>
+        <m:f>
+          <m:fPr>
+            <m:ctrlPr>
+              <w:rPr>
+                <w:rFonts w:ascii="Cambria Math" w:hAnsi="Cambria Math"/>
+                <w:i/>
+                <w:sz w:val="32"/>
+              </w:rPr>
+            </m:ctrlPr>
+          </m:fPr>
+          <m:num>
+            <m:r>
+              <w:rPr>
+                <w:rFonts w:ascii="Cambria Math" w:hAnsi="Cambria Math"/>
+                <w:sz w:val="32"/>
+              </w:rPr>
+              <m:t>1</m:t>
+            </m:r>
+          </m:num>
+          <m:den>
+            <m:r>
+              <w:rPr>
+                <w:rFonts w:ascii="Cambria Math" w:hAnsi="Cambria Math"/>
+                <w:sz w:val="32"/>
+              </w:rPr>
+              <m:t>Re</m:t>
+            </m:r>
+          </m:den>
+        </m:f>
+        <m:r>
+          <m:rPr>
+            <m:sty m:val="p"/>
+          </m:rPr>
+          <w:rPr>
+            <w:rFonts w:ascii="Cambria Math" w:hAnsi="Cambria Math"/>
+            <w:sz w:val="32"/>
+          </w:rPr>
+          <m:t>Δ</m:t>
+        </m:r>
+        <m:acc>
+          <m:accPr>
+            <m:chr m:val="⃗"/>
+            <m:ctrlPr>
+              <w:rPr>
+                <w:rFonts w:ascii="Cambria Math" w:hAnsi="Cambria Math"/>
+                <w:i/>
+                <w:sz w:val="32"/>
+              </w:rPr>
+            </m:ctrlPr>
+          </m:accPr>
+          <m:e>
+            <m:r>
+              <w:rPr>
+                <w:rFonts w:ascii="Cambria Math" w:hAnsi="Cambria Math"/>
+                <w:sz w:val="32"/>
+              </w:rPr>
+              <m:t>u</m:t>
+            </m:r>
+          </m:e>
+        </m:acc>
+        <m:r>
+          <w:rPr>
+            <w:rFonts w:ascii="Cambria Math" w:hAnsi="Cambria Math"/>
+            <w:sz w:val="32"/>
+          </w:rPr>
+          <m:t>+</m:t>
+        </m:r>
+        <m:acc>
+          <m:accPr>
+            <m:chr m:val="⃗"/>
+            <m:ctrlPr>
+              <w:rPr>
+                <w:rFonts w:ascii="Cambria Math" w:hAnsi="Cambria Math"/>
+                <w:i/>
+                <w:sz w:val="32"/>
+              </w:rPr>
+            </m:ctrlPr>
+          </m:accPr>
+          <m:e>
+            <m:r>
+              <w:rPr>
+                <w:rFonts w:ascii="Cambria Math" w:hAnsi="Cambria Math"/>
+                <w:sz w:val="32"/>
+              </w:rPr>
+              <m:t>g</m:t>
+            </m:r>
+          </m:e>
+        </m:acc>
+      </m:oMath>
+      <w:r>
+        <w:rPr>
+          <w:rFonts w:eastAsiaTheme="minorEastAsia"/>
+        </w:rPr>
+        <w:tab/>
+        <w:t>(2.1.1)</w:t>
+      </w:r>
+    </w:p>
+    <w:p>
+      <w:pPr>
+        <w:tabs>
+          <w:tab w:val="left" w:pos="2268"/>
+          <w:tab w:val="left" w:pos="8505"/>
+        </w:tabs>
+        <w:rPr>
+          <w:rFonts w:eastAsiaTheme="minorEastAsia"/>
+          <w:i/>
+        </w:rPr>
+      </w:pPr>
+      <w:r>
+        <w:rPr>
+          <w:rFonts w:eastAsiaTheme="minorEastAsia"/>
+        </w:rPr>
+        <w:tab/>
+      </w:r>
+      <m:oMath>
+        <m:acc>
+          <m:accPr>
+            <m:chr m:val="⃗"/>
+            <m:ctrlPr>
+              <w:rPr>
+                <w:rFonts w:ascii="Cambria Math" w:eastAsiaTheme="minorEastAsia" w:hAnsi="Cambria Math"/>
+              </w:rPr>
+            </m:ctrlPr>
+          </m:accPr>
+          <m:e>
+            <m:r>
+              <m:rPr>
+                <m:sty m:val="p"/>
+              </m:rPr>
+              <w:rPr>
+                <w:rFonts w:ascii="Cambria Math" w:eastAsiaTheme="minorEastAsia" w:hAnsi="Cambria Math"/>
+              </w:rPr>
+              <m:t>∇</m:t>
+            </m:r>
+          </m:e>
+        </m:acc>
+        <m:acc>
+          <m:accPr>
+            <m:chr m:val="⃗"/>
+            <m:ctrlPr>
+              <w:rPr>
+                <w:rFonts w:ascii="Cambria Math" w:eastAsiaTheme="minorEastAsia" w:hAnsi="Cambria Math"/>
+                <w:i/>
+              </w:rPr>
+            </m:ctrlPr>
+          </m:accPr>
+          <m:e>
+            <m:r>
+              <w:rPr>
+                <w:rFonts w:ascii="Cambria Math" w:eastAsiaTheme="minorEastAsia" w:hAnsi="Cambria Math"/>
+              </w:rPr>
+              <m:t>u</m:t>
+            </m:r>
+          </m:e>
+        </m:acc>
+        <m:r>
+          <w:rPr>
+            <w:rFonts w:ascii="Cambria Math" w:eastAsiaTheme="minorEastAsia" w:hAnsi="Cambria Math"/>
+          </w:rPr>
+          <m:t>=0</m:t>
+        </m:r>
+      </m:oMath>
+      <w:r>
+        <w:rPr>
+          <w:rFonts w:eastAsiaTheme="minorEastAsia"/>
+        </w:rPr>
+        <w:tab/>
+        <w:t>(2.1.2)</w:t>
+      </w:r>
+    </w:p>
+    <w:p>
+      <w:pPr>
+        <w:tabs>
+          <w:tab w:val="left" w:pos="2268"/>
+          <w:tab w:val="left" w:pos="8505"/>
+        </w:tabs>
+        <w:rPr>
+          <w:rFonts w:eastAsiaTheme="minorEastAsia"/>
+        </w:rPr>
+      </w:pPr>
+      <w:r>
+        <w:rPr>
+          <w:rFonts w:eastAsiaTheme="minorEastAsia"/>
+        </w:rPr>
+        <w:t>Первое уравнение п</w:t>
+      </w:r>
+      <w:r>
+        <w:rPr>
+          <w:rFonts w:eastAsiaTheme="minorEastAsia"/>
+        </w:rPr>
+        <w:t>рямо получается из второго закона Ньютона</w:t>
+      </w:r>
+      <w:r>
+        <w:rPr>
+          <w:rFonts w:eastAsiaTheme="minorEastAsia"/>
+        </w:rPr>
+        <w:t>, а второе – условие неразрывности, получаемое из закона сохранения массы.</w:t>
+      </w:r>
+    </w:p>
+    <w:p>
+      <w:r>
+        <w:t>Уравнения сильно нелинейные, из-за второго слагаемого в первом уравнении, т.н. «конвекционного члена».</w:t>
+      </w:r>
+      <w:r>
+        <w:t xml:space="preserve"> </w:t>
+      </w:r>
+      <w:r>
+        <w:t>Для применения к решению этой системы компьютера, их необходимо каким-либо образом свести к алгебраическим уравнениям</w:t>
+      </w:r>
+      <w:r>
+        <w:t>, т.е. провести процедуру дискретизации.</w:t>
+      </w:r>
+    </w:p>
+    <w:p>
+      <w:pPr>
+        <w:tabs>
+          <w:tab w:val="left" w:pos="2268"/>
+          <w:tab w:val="left" w:pos="8505"/>
+        </w:tabs>
+      </w:pPr>
+      <w:r>
+        <w:rPr>
+          <w:noProof/>
+          <w:lang w:eastAsia="ru-RU"/>
+        </w:rPr>
+        <w:drawing>
+          <wp:anchor distT="0" distB="0" distL="114300" distR="114300" simplePos="0" relativeHeight="251658240" behindDoc="0" locked="0" layoutInCell="1" allowOverlap="1" wp14:anchorId="147668AC" wp14:editId="05684ECA">
+            <wp:simplePos x="0" y="0"/>
+            <wp:positionH relativeFrom="page">
+              <wp:align>center</wp:align>
+            </wp:positionH>
+            <wp:positionV relativeFrom="paragraph">
+              <wp:posOffset>891060</wp:posOffset>
+            </wp:positionV>
+            <wp:extent cx="4373245" cy="1121410"/>
+            <wp:effectExtent l="0" t="0" r="8255" b="2540"/>
+            <wp:wrapTopAndBottom/>
+            <wp:docPr id="21" name="Picture 21"/>
+            <wp:cNvGraphicFramePr>
+              <a:graphicFrameLocks xmlns:a="http://schemas.openxmlformats.org/drawingml/2006/main" noChangeAspect="1"/>
+            </wp:cNvGraphicFramePr>
+            <a:graphic xmlns:a="http://schemas.openxmlformats.org/drawingml/2006/main">
+              <a:graphicData uri="http://schemas.openxmlformats.org/drawingml/2006/picture">
+                <pic:pic xmlns:pic="http://schemas.openxmlformats.org/drawingml/2006/picture">
+                  <pic:nvPicPr>
+                    <pic:cNvPr id="0" name="Picture 3"/>
+                    <pic:cNvPicPr>
+                      <a:picLocks noChangeAspect="1" noChangeArrowheads="1"/>
+                    </pic:cNvPicPr>
+                  </pic:nvPicPr>
+                  <pic:blipFill>
+                    <a:blip r:embed="rId8">
+                      <a:extLst>
+                        <a:ext uri="{28A0092B-C50C-407E-A947-70E740481C1C}">
+                          <a14:useLocalDpi xmlns:a14="http://schemas.microsoft.com/office/drawing/2010/main" val="0"/>
+                        </a:ext>
+                      </a:extLst>
+                    </a:blip>
+                    <a:srcRect/>
+                    <a:stretch>
+                      <a:fillRect/>
+                    </a:stretch>
+                  </pic:blipFill>
+                  <pic:spPr bwMode="auto">
+                    <a:xfrm>
+                      <a:off x="0" y="0"/>
+                      <a:ext cx="4373245" cy="1121410"/>
+                    </a:xfrm>
+                    <a:prstGeom prst="rect">
+                      <a:avLst/>
+                    </a:prstGeom>
+                    <a:noFill/>
+                    <a:ln>
+                      <a:noFill/>
+                    </a:ln>
+                  </pic:spPr>
+                </pic:pic>
+              </a:graphicData>
+            </a:graphic>
+          </wp:anchor>
+        </w:drawing>
+      </w:r>
+      <w:commentRangeStart w:id="16"/>
+      <w:r>
+        <w:t>Существует значительное количество методов дискретизации</w:t>
+      </w:r>
+      <w:commentRangeEnd w:id="16"/>
+      <w:r>
+        <w:rPr>
+          <w:rStyle w:val="CommentReference"/>
+        </w:rPr>
+        <w:commentReference w:id="16"/>
+      </w:r>
+      <w:r>
+        <w:t xml:space="preserve">, ограничимся методом конечных разностей. Продемонстрируем его на одномерном </w:t>
+      </w:r>
+      <w:proofErr w:type="spellStart"/>
+      <w:r>
+        <w:t>д.у</w:t>
+      </w:r>
+      <w:proofErr w:type="spellEnd"/>
+      <w:r>
+        <w:t xml:space="preserve">. </w:t>
+      </w:r>
+      <w:r>
+        <w:t>второго</w:t>
+      </w:r>
+      <w:r>
+        <w:t xml:space="preserve"> порядка.</w:t>
+      </w:r>
+      <w:r>
+        <w:rPr>
+          <w:noProof/>
+          <w:lang w:eastAsia="ru-RU"/>
+        </w:rPr>
+        <w:t xml:space="preserve"> </w:t>
+      </w:r>
+    </w:p>
+    <w:p>
+      <w:pPr>
+        <w:tabs>
+          <w:tab w:val="left" w:pos="2268"/>
+          <w:tab w:val="left" w:pos="8505"/>
+        </w:tabs>
+        <w:jc w:val="center"/>
+        <w:rPr>
+          <w:i/>
+        </w:rPr>
+      </w:pPr>
+      <w:r>
+        <w:t xml:space="preserve">Рис. Одномерная регулярная сетка с </w:t>
+      </w:r>
+      <m:oMath>
+        <m:sSub>
+          <m:sSubPr>
+            <m:ctrlPr>
+              <w:rPr>
+                <w:rFonts w:ascii="Cambria Math" w:hAnsi="Cambria Math"/>
+                <w:i/>
+              </w:rPr>
+            </m:ctrlPr>
+          </m:sSubPr>
+          <m:e>
+            <m:r>
+              <w:rPr>
+                <w:rFonts w:ascii="Cambria Math" w:hAnsi="Cambria Math"/>
+              </w:rPr>
+              <m:t>i</m:t>
+            </m:r>
+          </m:e>
+          <m:sub>
+            <m:r>
+              <w:rPr>
+                <w:rFonts w:ascii="Cambria Math" w:hAnsi="Cambria Math"/>
+              </w:rPr>
+              <m:t>max</m:t>
+            </m:r>
+          </m:sub>
+        </m:sSub>
+        <m:r>
+          <w:rPr>
+            <w:rFonts w:ascii="Cambria Math" w:hAnsi="Cambria Math"/>
+          </w:rPr>
+          <m:t>=10</m:t>
+        </m:r>
+      </m:oMath>
+    </w:p>
+    <w:p>
+      <w:pPr>
+        <w:tabs>
+          <w:tab w:val="left" w:pos="2268"/>
+          <w:tab w:val="left" w:pos="8505"/>
+        </w:tabs>
+        <w:rPr>
+          <w:rFonts w:eastAsiaTheme="minorEastAsia"/>
+        </w:rPr>
+      </w:pPr>
+      <w:proofErr w:type="gramStart"/>
+      <w:r>
+        <w:t xml:space="preserve">Интервал </w:t>
+      </w:r>
+      <m:oMath>
+        <m:r>
+          <m:rPr>
+            <m:sty m:val="p"/>
+          </m:rPr>
+          <w:rPr>
+            <w:rFonts w:ascii="Cambria Math" w:hAnsi="Cambria Math"/>
+          </w:rPr>
+          <m:t>Ω</m:t>
+        </m:r>
+        <m:r>
+          <w:rPr>
+            <w:rFonts w:ascii="Cambria Math" w:hAnsi="Cambria Math"/>
+          </w:rPr>
+          <m:t>≔</m:t>
+        </m:r>
+        <m:d>
+          <m:dPr>
+            <m:begChr m:val="["/>
+            <m:endChr m:val="]"/>
+            <m:ctrlPr>
+              <w:rPr>
+                <w:rFonts w:ascii="Cambria Math" w:hAnsi="Cambria Math"/>
+                <w:i/>
+              </w:rPr>
+            </m:ctrlPr>
+          </m:dPr>
+          <m:e>
+            <m:r>
+              <w:rPr>
+                <w:rFonts w:ascii="Cambria Math" w:hAnsi="Cambria Math"/>
+              </w:rPr>
+              <m:t>0,a</m:t>
+            </m:r>
+          </m:e>
+        </m:d>
+        <m:r>
+          <m:rPr>
+            <m:scr m:val="double-struck"/>
+          </m:rPr>
+          <w:rPr>
+            <w:rFonts w:ascii="Cambria Math" w:hAnsi="Cambria Math"/>
+          </w:rPr>
+          <m:t>⊂R</m:t>
+        </m:r>
+      </m:oMath>
+      <w:r>
+        <w:rPr>
+          <w:rFonts w:eastAsiaTheme="minorEastAsia"/>
+        </w:rPr>
+        <w:t>,</w:t>
+      </w:r>
+      <w:proofErr w:type="gramEnd"/>
+      <w:r>
+        <w:rPr>
+          <w:rFonts w:eastAsiaTheme="minorEastAsia"/>
+        </w:rPr>
+        <w:t xml:space="preserve"> на котором необходимо решить </w:t>
+      </w:r>
+      <w:proofErr w:type="spellStart"/>
+      <w:r>
+        <w:rPr>
+          <w:rFonts w:eastAsiaTheme="minorEastAsia"/>
+        </w:rPr>
+        <w:t>д.у</w:t>
+      </w:r>
+      <w:proofErr w:type="spellEnd"/>
+      <w:r>
+        <w:rPr>
+          <w:rFonts w:eastAsiaTheme="minorEastAsia"/>
+        </w:rPr>
+        <w:t xml:space="preserve">. разбивается на </w:t>
+      </w:r>
+      <m:oMath>
+        <m:sSub>
+          <m:sSubPr>
+            <m:ctrlPr>
+              <w:rPr>
+                <w:rFonts w:ascii="Cambria Math" w:eastAsiaTheme="minorEastAsia" w:hAnsi="Cambria Math"/>
+                <w:i/>
+              </w:rPr>
+            </m:ctrlPr>
+          </m:sSubPr>
+          <m:e>
+            <m:r>
+              <w:rPr>
+                <w:rFonts w:ascii="Cambria Math" w:eastAsiaTheme="minorEastAsia" w:hAnsi="Cambria Math"/>
+              </w:rPr>
+              <m:t>i</m:t>
+            </m:r>
+          </m:e>
+          <m:sub>
+            <m:r>
+              <w:rPr>
+                <w:rFonts w:ascii="Cambria Math" w:eastAsiaTheme="minorEastAsia" w:hAnsi="Cambria Math"/>
+              </w:rPr>
+              <m:t>max</m:t>
+            </m:r>
+          </m:sub>
+        </m:sSub>
+      </m:oMath>
+      <w:r>
+        <w:rPr>
+          <w:rFonts w:eastAsiaTheme="minorEastAsia"/>
+        </w:rPr>
+        <w:t xml:space="preserve"> под-интервалов одинаковой длинны </w:t>
+      </w:r>
+      <m:oMath>
+        <m:r>
+          <w:rPr>
+            <w:rFonts w:ascii="Cambria Math" w:eastAsiaTheme="minorEastAsia" w:hAnsi="Cambria Math"/>
+          </w:rPr>
+          <m:t>δx≔</m:t>
+        </m:r>
+        <m:f>
+          <m:fPr>
+            <m:type m:val="lin"/>
+            <m:ctrlPr>
+              <w:rPr>
+                <w:rFonts w:ascii="Cambria Math" w:eastAsiaTheme="minorEastAsia" w:hAnsi="Cambria Math"/>
+                <w:i/>
+              </w:rPr>
+            </m:ctrlPr>
+          </m:fPr>
+          <m:num>
+            <m:r>
+              <w:rPr>
+                <w:rFonts w:ascii="Cambria Math" w:eastAsiaTheme="minorEastAsia" w:hAnsi="Cambria Math"/>
+              </w:rPr>
+              <m:t>a</m:t>
+            </m:r>
+          </m:num>
+          <m:den>
+            <m:sSub>
+              <m:sSubPr>
+                <m:ctrlPr>
+                  <w:rPr>
+                    <w:rFonts w:ascii="Cambria Math" w:eastAsiaTheme="minorEastAsia" w:hAnsi="Cambria Math"/>
+                    <w:i/>
+                  </w:rPr>
+                </m:ctrlPr>
+              </m:sSubPr>
+              <m:e>
+                <m:r>
+                  <w:rPr>
+                    <w:rFonts w:ascii="Cambria Math" w:eastAsiaTheme="minorEastAsia" w:hAnsi="Cambria Math"/>
+                  </w:rPr>
+                  <m:t>i</m:t>
+                </m:r>
+              </m:e>
+              <m:sub>
+                <m:r>
+                  <w:rPr>
+                    <w:rFonts w:ascii="Cambria Math" w:eastAsiaTheme="minorEastAsia" w:hAnsi="Cambria Math"/>
+                  </w:rPr>
+                  <m:t>max</m:t>
+                </m:r>
+              </m:sub>
+            </m:sSub>
+          </m:den>
+        </m:f>
+      </m:oMath>
+      <w:r>
+        <w:rPr>
+          <w:rFonts w:eastAsiaTheme="minorEastAsia"/>
+        </w:rPr>
+        <w:t xml:space="preserve">, таким образом получается сетка, состоящая из </w:t>
+      </w:r>
+      <m:oMath>
+        <m:sSub>
+          <m:sSubPr>
+            <m:ctrlPr>
+              <w:rPr>
+                <w:rFonts w:ascii="Cambria Math" w:eastAsiaTheme="minorEastAsia" w:hAnsi="Cambria Math"/>
+                <w:i/>
+              </w:rPr>
+            </m:ctrlPr>
+          </m:sSubPr>
+          <m:e>
+            <m:r>
+              <w:rPr>
+                <w:rFonts w:ascii="Cambria Math" w:eastAsiaTheme="minorEastAsia" w:hAnsi="Cambria Math"/>
+              </w:rPr>
+              <m:t>x</m:t>
+            </m:r>
+          </m:e>
+          <m:sub>
+            <m:r>
+              <w:rPr>
+                <w:rFonts w:ascii="Cambria Math" w:eastAsiaTheme="minorEastAsia" w:hAnsi="Cambria Math"/>
+              </w:rPr>
+              <m:t>i</m:t>
+            </m:r>
+          </m:sub>
+        </m:sSub>
+        <m:r>
+          <w:rPr>
+            <w:rFonts w:ascii="Cambria Math" w:eastAsiaTheme="minorEastAsia" w:hAnsi="Cambria Math"/>
+          </w:rPr>
+          <m:t>≔i δx</m:t>
+        </m:r>
+      </m:oMath>
+      <w:r>
+        <w:rPr>
+          <w:rFonts w:eastAsiaTheme="minorEastAsia"/>
+        </w:rPr>
+        <w:t xml:space="preserve"> точек, </w:t>
+      </w:r>
+      <m:oMath>
+        <m:r>
+          <w:rPr>
+            <w:rFonts w:ascii="Cambria Math" w:eastAsiaTheme="minorEastAsia" w:hAnsi="Cambria Math"/>
+          </w:rPr>
+          <m:t xml:space="preserve">i=0,…, </m:t>
+        </m:r>
+        <m:sSub>
+          <m:sSubPr>
+            <m:ctrlPr>
+              <w:rPr>
+                <w:rFonts w:ascii="Cambria Math" w:eastAsiaTheme="minorEastAsia" w:hAnsi="Cambria Math"/>
+                <w:i/>
+              </w:rPr>
+            </m:ctrlPr>
+          </m:sSubPr>
+          <m:e>
+            <m:r>
+              <w:rPr>
+                <w:rFonts w:ascii="Cambria Math" w:eastAsiaTheme="minorEastAsia" w:hAnsi="Cambria Math"/>
+              </w:rPr>
+              <m:t>i</m:t>
+            </m:r>
+          </m:e>
+          <m:sub>
+            <m:r>
+              <w:rPr>
+                <w:rFonts w:ascii="Cambria Math" w:eastAsiaTheme="minorEastAsia" w:hAnsi="Cambria Math"/>
+              </w:rPr>
+              <m:t>max</m:t>
+            </m:r>
+          </m:sub>
+        </m:sSub>
+      </m:oMath>
+      <w:r>
+        <w:rPr>
+          <w:rFonts w:eastAsiaTheme="minorEastAsia"/>
+        </w:rPr>
+        <w:t>.</w:t>
+      </w:r>
+    </w:p>
+    <w:p>
+      <w:pPr>
+        <w:autoSpaceDE w:val="0"/>
+        <w:autoSpaceDN w:val="0"/>
+        <w:adjustRightInd w:val="0"/>
+        <w:spacing w:line="240" w:lineRule="auto"/>
+        <w:ind w:firstLine="0"/>
+        <w:jc w:val="left"/>
+        <w:rPr>
+          <w:rFonts w:ascii="CMR9" w:eastAsia="CMR9" w:hAnsiTheme="minorHAnsi" w:cs="CMR9"/>
+          <w:sz w:val="18"/>
+          <w:szCs w:val="18"/>
+          <w:lang w:val="en-US"/>
+        </w:rPr>
+      </w:pPr>
+      <w:r>
+        <w:rPr>
+          <w:rFonts w:ascii="CMR6" w:eastAsia="CMR6" w:hAnsiTheme="minorHAnsi" w:cs="CMR6"/>
+          <w:sz w:val="12"/>
+          <w:szCs w:val="12"/>
+          <w:lang w:val="en-US"/>
+        </w:rPr>
+        <w:t>13</w:t>
+      </w:r>
+      <w:r>
+        <w:rPr>
+          <w:rFonts w:ascii="CMR9" w:eastAsia="CMR9" w:hAnsiTheme="minorHAnsi" w:cs="CMR9"/>
+          <w:sz w:val="18"/>
+          <w:szCs w:val="18"/>
+          <w:lang w:val="en-US"/>
+        </w:rPr>
+        <w:t>There are many other discretization methods, such as the finite element method (cf. [</w:t>
+      </w:r>
+      <w:proofErr w:type="spellStart"/>
+      <w:r>
+        <w:rPr>
+          <w:rFonts w:ascii="CMR9" w:eastAsia="CMR9" w:hAnsiTheme="minorHAnsi" w:cs="CMR9"/>
+          <w:sz w:val="18"/>
+          <w:szCs w:val="18"/>
+          <w:lang w:val="en-US"/>
+        </w:rPr>
+        <w:t>Ciarlet</w:t>
+      </w:r>
+      <w:proofErr w:type="spellEnd"/>
+      <w:r>
+        <w:rPr>
+          <w:rFonts w:ascii="CMR9" w:eastAsia="CMR9" w:hAnsiTheme="minorHAnsi" w:cs="CMR9"/>
+          <w:sz w:val="18"/>
+          <w:szCs w:val="18"/>
+          <w:lang w:val="en-US"/>
+        </w:rPr>
+        <w:t>,</w:t>
+      </w:r>
+    </w:p>
+    <w:p>
+      <w:pPr>
+        <w:autoSpaceDE w:val="0"/>
+        <w:autoSpaceDN w:val="0"/>
+        <w:adjustRightInd w:val="0"/>
+        <w:spacing w:line="240" w:lineRule="auto"/>
+        <w:ind w:firstLine="0"/>
+        <w:jc w:val="left"/>
+        <w:rPr>
+          <w:rFonts w:ascii="CMR9" w:eastAsia="CMR9" w:hAnsiTheme="minorHAnsi" w:cs="CMR9"/>
+          <w:sz w:val="18"/>
+          <w:szCs w:val="18"/>
+          <w:lang w:val="en-US"/>
+        </w:rPr>
+      </w:pPr>
+      <w:r>
+        <w:rPr>
+          <w:rFonts w:ascii="CMR9" w:eastAsia="CMR9" w:hAnsiTheme="minorHAnsi" w:cs="CMR9"/>
+          <w:sz w:val="18"/>
+          <w:szCs w:val="18"/>
+          <w:lang w:val="en-US"/>
+        </w:rPr>
+        <w:t>1978], [</w:t>
+      </w:r>
+      <w:proofErr w:type="spellStart"/>
+      <w:r>
+        <w:rPr>
+          <w:rFonts w:ascii="CMR9" w:eastAsia="CMR9" w:hAnsiTheme="minorHAnsi" w:cs="CMR9"/>
+          <w:sz w:val="18"/>
+          <w:szCs w:val="18"/>
+          <w:lang w:val="en-US"/>
+        </w:rPr>
+        <w:t>Strang</w:t>
+      </w:r>
+      <w:proofErr w:type="spellEnd"/>
+      <w:r>
+        <w:rPr>
+          <w:rFonts w:ascii="CMR9" w:eastAsia="CMR9" w:hAnsiTheme="minorHAnsi" w:cs="CMR9"/>
+          <w:sz w:val="18"/>
+          <w:szCs w:val="18"/>
+          <w:lang w:val="en-US"/>
+        </w:rPr>
+        <w:t xml:space="preserve"> &amp; Fix, 1973], [Brenner &amp; Scott, 1994]), the finite volume method, also known as</w:t>
+      </w:r>
+    </w:p>
+    <w:p>
+      <w:pPr>
+        <w:autoSpaceDE w:val="0"/>
+        <w:autoSpaceDN w:val="0"/>
+        <w:adjustRightInd w:val="0"/>
+        <w:spacing w:line="240" w:lineRule="auto"/>
+        <w:ind w:firstLine="0"/>
+        <w:jc w:val="left"/>
+        <w:rPr>
+          <w:rFonts w:ascii="CMR9" w:eastAsia="CMR9" w:hAnsiTheme="minorHAnsi" w:cs="CMR9"/>
+          <w:sz w:val="18"/>
+          <w:szCs w:val="18"/>
+        </w:rPr>
+      </w:pPr>
+      <w:proofErr w:type="gramStart"/>
+      <w:r>
+        <w:rPr>
+          <w:rFonts w:ascii="CMR9" w:eastAsia="CMR9" w:hAnsiTheme="minorHAnsi" w:cs="CMR9"/>
+          <w:sz w:val="18"/>
+          <w:szCs w:val="18"/>
+          <w:lang w:val="en-US"/>
+        </w:rPr>
+        <w:t>the</w:t>
+      </w:r>
+      <w:proofErr w:type="gramEnd"/>
+      <w:r>
+        <w:rPr>
+          <w:rFonts w:ascii="CMR9" w:eastAsia="CMR9" w:hAnsiTheme="minorHAnsi" w:cs="CMR9"/>
+          <w:sz w:val="18"/>
+          <w:szCs w:val="18"/>
+          <w:lang w:val="en-US"/>
+        </w:rPr>
+        <w:t xml:space="preserve"> box method (cf. [</w:t>
+      </w:r>
+      <w:proofErr w:type="spellStart"/>
+      <w:r>
+        <w:rPr>
+          <w:rFonts w:ascii="CMR9" w:eastAsia="CMR9" w:hAnsiTheme="minorHAnsi" w:cs="CMR9"/>
+          <w:sz w:val="18"/>
+          <w:szCs w:val="18"/>
+          <w:lang w:val="en-US"/>
+        </w:rPr>
+        <w:t>Patankar</w:t>
+      </w:r>
+      <w:proofErr w:type="spellEnd"/>
+      <w:r>
+        <w:rPr>
+          <w:rFonts w:ascii="CMR9" w:eastAsia="CMR9" w:hAnsiTheme="minorHAnsi" w:cs="CMR9"/>
+          <w:sz w:val="18"/>
+          <w:szCs w:val="18"/>
+          <w:lang w:val="en-US"/>
+        </w:rPr>
+        <w:t xml:space="preserve">, 1980]), and the class of spectral methods (cf. </w:t>
+      </w:r>
+      <w:r>
+        <w:rPr>
+          <w:rFonts w:ascii="CMR9" w:eastAsia="CMR9" w:hAnsiTheme="minorHAnsi" w:cs="CMR9"/>
+          <w:sz w:val="18"/>
+          <w:szCs w:val="18"/>
+        </w:rPr>
+        <w:t>[</w:t>
+      </w:r>
+      <w:proofErr w:type="spellStart"/>
+      <w:r>
+        <w:rPr>
+          <w:rFonts w:ascii="CMR9" w:eastAsia="CMR9" w:hAnsiTheme="minorHAnsi" w:cs="CMR9"/>
+          <w:sz w:val="18"/>
+          <w:szCs w:val="18"/>
+        </w:rPr>
+        <w:t>Canuto</w:t>
+      </w:r>
+      <w:proofErr w:type="spellEnd"/>
+      <w:r>
+        <w:rPr>
+          <w:rFonts w:ascii="CMR9" w:eastAsia="CMR9" w:hAnsiTheme="minorHAnsi" w:cs="CMR9"/>
+          <w:sz w:val="18"/>
+          <w:szCs w:val="18"/>
+        </w:rPr>
+        <w:t xml:space="preserve"> </w:t>
+      </w:r>
+      <w:proofErr w:type="spellStart"/>
+      <w:r>
+        <w:rPr>
+          <w:rFonts w:ascii="CMR9" w:eastAsia="CMR9" w:hAnsiTheme="minorHAnsi" w:cs="CMR9"/>
+          <w:sz w:val="18"/>
+          <w:szCs w:val="18"/>
+        </w:rPr>
+        <w:t>et</w:t>
+      </w:r>
+      <w:proofErr w:type="spellEnd"/>
+      <w:r>
+        <w:rPr>
+          <w:rFonts w:ascii="CMR9" w:eastAsia="CMR9" w:hAnsiTheme="minorHAnsi" w:cs="CMR9"/>
+          <w:sz w:val="18"/>
+          <w:szCs w:val="18"/>
+        </w:rPr>
+        <w:t xml:space="preserve"> </w:t>
+      </w:r>
+      <w:proofErr w:type="spellStart"/>
+      <w:r>
+        <w:rPr>
+          <w:rFonts w:ascii="CMR9" w:eastAsia="CMR9" w:hAnsiTheme="minorHAnsi" w:cs="CMR9"/>
+          <w:sz w:val="18"/>
+          <w:szCs w:val="18"/>
+        </w:rPr>
+        <w:t>al</w:t>
+      </w:r>
+      <w:proofErr w:type="spellEnd"/>
+      <w:r>
+        <w:rPr>
+          <w:rFonts w:ascii="CMR9" w:eastAsia="CMR9" w:hAnsiTheme="minorHAnsi" w:cs="CMR9"/>
+          <w:sz w:val="18"/>
+          <w:szCs w:val="18"/>
+        </w:rPr>
+        <w:t>.,</w:t>
+      </w:r>
+    </w:p>
+    <w:p>
+      <w:pPr>
+        <w:tabs>
+          <w:tab w:val="left" w:pos="2268"/>
+          <w:tab w:val="left" w:pos="8505"/>
+        </w:tabs>
+        <w:rPr>
+          <w:i/>
+        </w:rPr>
+      </w:pPr>
+      <w:r>
+        <w:rPr>
+          <w:rFonts w:ascii="CMR9" w:eastAsia="CMR9" w:hAnsiTheme="minorHAnsi" w:cs="CMR9"/>
+          <w:sz w:val="18"/>
+          <w:szCs w:val="18"/>
+        </w:rPr>
+        <w:t>1988]).</w:t>
+      </w:r>
+    </w:p>
+    <w:p>
+      <w:pPr>
+        <w:tabs>
+          <w:tab w:val="left" w:pos="2268"/>
+          <w:tab w:val="left" w:pos="8505"/>
+        </w:tabs>
+      </w:pPr>
+      <w:r>
+        <w:t>Дифференциальное уравнение теперь рассматривается только в этих точках. Воспользовавшись определением производной</w:t>
+      </w:r>
+    </w:p>
+    <w:p>
+      <w:pPr>
+        <w:tabs>
+          <w:tab w:val="left" w:pos="2268"/>
+          <w:tab w:val="left" w:pos="8505"/>
+        </w:tabs>
+        <w:rPr>
+          <w:rFonts w:eastAsiaTheme="minorEastAsia"/>
+          <w:i/>
+        </w:rPr>
+      </w:pPr>
+      <m:oMathPara>
+        <m:oMath>
+          <m:f>
+            <m:fPr>
+              <m:ctrlPr>
+                <w:rPr>
+                  <w:rFonts w:ascii="Cambria Math" w:hAnsi="Cambria Math"/>
+                  <w:i/>
+                </w:rPr>
+              </m:ctrlPr>
+            </m:fPr>
+            <m:num>
+              <m:r>
+                <w:rPr>
+                  <w:rFonts w:ascii="Cambria Math" w:hAnsi="Cambria Math"/>
+                </w:rPr>
+                <m:t>du</m:t>
+              </m:r>
+            </m:num>
+            <m:den>
+              <m:r>
+                <w:rPr>
+                  <w:rFonts w:ascii="Cambria Math" w:hAnsi="Cambria Math"/>
+                </w:rPr>
+                <m:t>dx</m:t>
+              </m:r>
+            </m:den>
+          </m:f>
+          <m:r>
+            <w:rPr>
+              <w:rFonts w:ascii="Cambria Math" w:hAnsi="Cambria Math"/>
+            </w:rPr>
+            <m:t>≔</m:t>
+          </m:r>
+          <m:func>
+            <m:funcPr>
+              <m:ctrlPr>
+                <w:rPr>
+                  <w:rFonts w:ascii="Cambria Math" w:hAnsi="Cambria Math"/>
+                  <w:i/>
+                </w:rPr>
+              </m:ctrlPr>
+            </m:funcPr>
+            <m:fName>
+              <m:limLow>
+                <m:limLowPr>
+                  <m:ctrlPr>
+                    <w:rPr>
+                      <w:rFonts w:ascii="Cambria Math" w:hAnsi="Cambria Math"/>
+                      <w:i/>
+                    </w:rPr>
+                  </m:ctrlPr>
+                </m:limLowPr>
+                <m:e>
+                  <m:r>
+                    <m:rPr>
+                      <m:sty m:val="p"/>
+                    </m:rPr>
+                    <w:rPr>
+                      <w:rFonts w:ascii="Cambria Math" w:hAnsi="Cambria Math"/>
+                    </w:rPr>
+                    <m:t>lim</m:t>
+                  </m:r>
+                </m:e>
+                <m:lim>
+                  <m:r>
+                    <w:rPr>
+                      <w:rFonts w:ascii="Cambria Math" w:hAnsi="Cambria Math"/>
+                    </w:rPr>
+                    <m:t>δx→0</m:t>
+                  </m:r>
+                </m:lim>
+              </m:limLow>
+            </m:fName>
+            <m:e>
+              <m:f>
+                <m:fPr>
+                  <m:ctrlPr>
+                    <w:rPr>
+                      <w:rFonts w:ascii="Cambria Math" w:hAnsi="Cambria Math"/>
+                      <w:i/>
+                    </w:rPr>
+                  </m:ctrlPr>
+                </m:fPr>
+                <m:num>
+                  <m:r>
+                    <w:rPr>
+                      <w:rFonts w:ascii="Cambria Math" w:hAnsi="Cambria Math"/>
+                    </w:rPr>
+                    <m:t>u</m:t>
+                  </m:r>
+                  <m:d>
+                    <m:dPr>
+                      <m:ctrlPr>
+                        <w:rPr>
+                          <w:rFonts w:ascii="Cambria Math" w:hAnsi="Cambria Math"/>
+                          <w:i/>
+                        </w:rPr>
+                      </m:ctrlPr>
+                    </m:dPr>
+                    <m:e>
+                      <m:r>
+                        <w:rPr>
+                          <w:rFonts w:ascii="Cambria Math" w:hAnsi="Cambria Math"/>
+                        </w:rPr>
+                        <m:t>x+δx</m:t>
+                      </m:r>
+                    </m:e>
+                  </m:d>
+                  <m:r>
+                    <w:rPr>
+                      <w:rFonts w:ascii="Cambria Math" w:hAnsi="Cambria Math"/>
+                    </w:rPr>
+                    <m:t>-u</m:t>
+                  </m:r>
+                  <m:d>
+                    <m:dPr>
+                      <m:ctrlPr>
+                        <w:rPr>
+                          <w:rFonts w:ascii="Cambria Math" w:hAnsi="Cambria Math"/>
+                          <w:i/>
+                        </w:rPr>
+                      </m:ctrlPr>
+                    </m:dPr>
+                    <m:e>
+                      <m:r>
+                        <w:rPr>
+                          <w:rFonts w:ascii="Cambria Math" w:hAnsi="Cambria Math"/>
+                        </w:rPr>
+                        <m:t>x</m:t>
+                      </m:r>
+                    </m:e>
+                  </m:d>
+                </m:num>
+                <m:den>
+                  <m:r>
+                    <w:rPr>
+                      <w:rFonts w:ascii="Cambria Math" w:hAnsi="Cambria Math"/>
+                    </w:rPr>
+                    <m:t>δx</m:t>
+                  </m:r>
+                </m:den>
+              </m:f>
+            </m:e>
+          </m:func>
+        </m:oMath>
+      </m:oMathPara>
+    </w:p>
+    <w:p>
+      <w:pPr>
+        <w:tabs>
+          <w:tab w:val="left" w:pos="2268"/>
+          <w:tab w:val="left" w:pos="8505"/>
+        </w:tabs>
+        <w:rPr>
+          <w:rFonts w:eastAsiaTheme="minorEastAsia"/>
+        </w:rPr>
+      </w:pPr>
+      <w:r>
+        <w:rPr>
+          <w:rFonts w:eastAsiaTheme="minorEastAsia"/>
+        </w:rPr>
+        <w:lastRenderedPageBreak/>
+        <w:t xml:space="preserve">И не переходя к пределу, мы можем приблизить непрерывный дифференциальный </w:t>
+      </w:r>
+      <w:proofErr w:type="gramStart"/>
+      <w:r>
+        <w:rPr>
+          <w:rFonts w:eastAsiaTheme="minorEastAsia"/>
+        </w:rPr>
+        <w:t xml:space="preserve">оператор </w:t>
+      </w:r>
+      <m:oMath>
+        <m:r>
+          <w:rPr>
+            <w:rFonts w:ascii="Cambria Math" w:eastAsiaTheme="minorEastAsia" w:hAnsi="Cambria Math"/>
+          </w:rPr>
+          <m:t>du/dx</m:t>
+        </m:r>
+      </m:oMath>
+      <w:r>
+        <w:rPr>
+          <w:rFonts w:eastAsiaTheme="minorEastAsia"/>
+        </w:rPr>
+        <w:t xml:space="preserve"> </w:t>
+      </w:r>
+      <w:r>
+        <w:rPr>
+          <w:rFonts w:eastAsiaTheme="minorEastAsia"/>
+        </w:rPr>
+        <w:t>в</w:t>
+      </w:r>
+      <w:proofErr w:type="gramEnd"/>
+      <w:r>
+        <w:rPr>
+          <w:rFonts w:eastAsiaTheme="minorEastAsia"/>
+        </w:rPr>
+        <w:t xml:space="preserve"> точке </w:t>
+      </w:r>
+      <m:oMath>
+        <m:sSub>
+          <m:sSubPr>
+            <m:ctrlPr>
+              <w:rPr>
+                <w:rFonts w:ascii="Cambria Math" w:eastAsiaTheme="minorEastAsia" w:hAnsi="Cambria Math"/>
+                <w:i/>
+              </w:rPr>
+            </m:ctrlPr>
+          </m:sSubPr>
+          <m:e>
+            <m:r>
+              <w:rPr>
+                <w:rFonts w:ascii="Cambria Math" w:eastAsiaTheme="minorEastAsia" w:hAnsi="Cambria Math"/>
+              </w:rPr>
+              <m:t>x</m:t>
+            </m:r>
+          </m:e>
+          <m:sub>
+            <m:r>
+              <w:rPr>
+                <w:rFonts w:ascii="Cambria Math" w:eastAsiaTheme="minorEastAsia" w:hAnsi="Cambria Math"/>
+              </w:rPr>
+              <m:t>i</m:t>
+            </m:r>
+          </m:sub>
+        </m:sSub>
+      </m:oMath>
+      <w:r>
+        <w:rPr>
+          <w:rFonts w:eastAsiaTheme="minorEastAsia"/>
+        </w:rPr>
+        <w:t xml:space="preserve"> дискретным разностным оператором</w:t>
+      </w:r>
+    </w:p>
+    <w:p>
+      <w:pPr>
+        <w:tabs>
+          <w:tab w:val="left" w:pos="2268"/>
+          <w:tab w:val="left" w:pos="8505"/>
+        </w:tabs>
+      </w:pPr>
+    </w:p>
+    <w:p>
+      <w:pPr>
+        <w:tabs>
+          <w:tab w:val="left" w:pos="2268"/>
+          <w:tab w:val="left" w:pos="8505"/>
+        </w:tabs>
+      </w:pPr>
+    </w:p>
+    <w:p>
+      <w:pPr>
+        <w:tabs>
+          <w:tab w:val="left" w:pos="2268"/>
+          <w:tab w:val="left" w:pos="8505"/>
+        </w:tabs>
+      </w:pPr>
+      <w:r>
+        <w:br w:type="page"/>
+      </w:r>
+    </w:p>
+    <w:p>
+      <w:pPr>
+        <w:tabs>
+          <w:tab w:val="left" w:pos="2268"/>
+          <w:tab w:val="left" w:pos="8505"/>
+        </w:tabs>
+      </w:pPr>
     </w:p>
     <w:p>
       <w:pPr>
@@ -1544,24 +3120,230 @@
           <w:ilvl w:val="1"/>
           <w:numId w:val="1"/>
         </w:numPr>
-      </w:pPr>
-      <w:bookmarkStart w:id="16" w:name="_Toc375166681"/>
+        <w:tabs>
+          <w:tab w:val="left" w:pos="2268"/>
+          <w:tab w:val="left" w:pos="8505"/>
+        </w:tabs>
+      </w:pPr>
+      <w:bookmarkStart w:id="17" w:name="_Toc375166680"/>
+      <w:commentRangeStart w:id="18"/>
       <w:r>
         <w:rPr>
           <w:lang w:val="en-US"/>
         </w:rPr>
-        <w:t>Finite</w:t>
-      </w:r>
-      <w:r>
-        <w:t xml:space="preserve"> </w:t>
+        <w:t>LBM</w:t>
+      </w:r>
+      <w:bookmarkEnd w:id="17"/>
+      <w:commentRangeEnd w:id="18"/>
+      <w:r>
+        <w:rPr>
+          <w:rStyle w:val="CommentReference"/>
+          <w:rFonts w:eastAsiaTheme="minorHAnsi" w:cstheme="minorBidi"/>
+          <w:i w:val="0"/>
+          <w:color w:val="auto"/>
+        </w:rPr>
+        <w:commentReference w:id="18"/>
+      </w:r>
+    </w:p>
+    <w:p>
+      <w:pPr>
+        <w:tabs>
+          <w:tab w:val="left" w:pos="2268"/>
+          <w:tab w:val="left" w:pos="8505"/>
+        </w:tabs>
+      </w:pPr>
+      <w:r>
+        <w:t>Зарождение решеточных методов можно отнести к 1986 году, когда был представлен простой клеточный автомат, который удовлетворяет закону сохранения «вещества» на микроскопическом уровне, и потому способен отображать вс</w:t>
+      </w:r>
+      <w:r>
+        <w:t>ю</w:t>
+      </w:r>
+      <w:r>
+        <w:t xml:space="preserve"> сложность движения реальной жидкости. </w:t>
+      </w:r>
+    </w:p>
+    <w:p>
+      <w:pPr>
+        <w:tabs>
+          <w:tab w:val="left" w:pos="2268"/>
+          <w:tab w:val="left" w:pos="8505"/>
+        </w:tabs>
+      </w:pPr>
+      <w:r>
+        <w:rPr>
+          <w:highlight w:val="green"/>
+        </w:rPr>
+        <w:t>Вкратце</w:t>
+      </w:r>
+      <w:r>
+        <w:t>, а все остальные – в литературу.</w:t>
+      </w:r>
+    </w:p>
+    <w:p>
+      <w:pPr>
+        <w:tabs>
+          <w:tab w:val="left" w:pos="2268"/>
+          <w:tab w:val="left" w:pos="8505"/>
+        </w:tabs>
+        <w:kinsoku w:val="0"/>
+        <w:overflowPunct w:val="0"/>
+        <w:autoSpaceDE w:val="0"/>
+        <w:autoSpaceDN w:val="0"/>
+        <w:adjustRightInd w:val="0"/>
+        <w:spacing w:line="240" w:lineRule="auto"/>
+        <w:ind w:firstLine="0"/>
+        <w:rPr>
+          <w:rFonts w:cs="Times New Roman"/>
+          <w:sz w:val="20"/>
+          <w:szCs w:val="20"/>
+        </w:rPr>
+      </w:pPr>
+    </w:p>
+    <w:p>
+      <w:pPr>
+        <w:tabs>
+          <w:tab w:val="left" w:pos="2268"/>
+          <w:tab w:val="left" w:pos="8505"/>
+        </w:tabs>
+        <w:kinsoku w:val="0"/>
+        <w:overflowPunct w:val="0"/>
+        <w:autoSpaceDE w:val="0"/>
+        <w:autoSpaceDN w:val="0"/>
+        <w:adjustRightInd w:val="0"/>
+        <w:spacing w:line="240" w:lineRule="auto"/>
+        <w:ind w:right="10281" w:firstLine="0"/>
+        <w:rPr>
+          <w:rFonts w:cs="Times New Roman"/>
+          <w:sz w:val="20"/>
+          <w:szCs w:val="20"/>
+        </w:rPr>
+      </w:pPr>
+      <w:r>
+        <w:rPr>
+          <w:rFonts w:cs="Times New Roman"/>
+          <w:noProof/>
+          <w:sz w:val="24"/>
+          <w:szCs w:val="24"/>
+          <w:lang w:eastAsia="ru-RU"/>
+        </w:rPr>
+        <w:drawing>
+          <wp:inline distT="0" distB="0" distL="0" distR="0" wp14:anchorId="455BD620" wp14:editId="0D591200">
+            <wp:extent cx="6331585" cy="3898900"/>
+            <wp:effectExtent l="0" t="0" r="0" b="6350"/>
+            <wp:docPr id="1" name="Picture 1"/>
+            <wp:cNvGraphicFramePr>
+              <a:graphicFrameLocks xmlns:a="http://schemas.openxmlformats.org/drawingml/2006/main" noChangeAspect="1"/>
+            </wp:cNvGraphicFramePr>
+            <a:graphic xmlns:a="http://schemas.openxmlformats.org/drawingml/2006/main">
+              <a:graphicData uri="http://schemas.openxmlformats.org/drawingml/2006/picture">
+                <pic:pic xmlns:pic="http://schemas.openxmlformats.org/drawingml/2006/picture">
+                  <pic:nvPicPr>
+                    <pic:cNvPr id="0" name="Picture 2"/>
+                    <pic:cNvPicPr>
+                      <a:picLocks noChangeAspect="1" noChangeArrowheads="1"/>
+                    </pic:cNvPicPr>
+                  </pic:nvPicPr>
+                  <pic:blipFill>
+                    <a:blip r:embed="rId9" cstate="print">
+                      <a:extLst>
+                        <a:ext uri="{28A0092B-C50C-407E-A947-70E740481C1C}">
+                          <a14:useLocalDpi xmlns:a14="http://schemas.microsoft.com/office/drawing/2010/main" val="0"/>
+                        </a:ext>
+                      </a:extLst>
+                    </a:blip>
+                    <a:srcRect/>
+                    <a:stretch>
+                      <a:fillRect/>
+                    </a:stretch>
+                  </pic:blipFill>
+                  <pic:spPr bwMode="auto">
+                    <a:xfrm>
+                      <a:off x="0" y="0"/>
+                      <a:ext cx="6331585" cy="3898900"/>
+                    </a:xfrm>
+                    <a:prstGeom prst="rect">
+                      <a:avLst/>
+                    </a:prstGeom>
+                    <a:noFill/>
+                    <a:ln>
+                      <a:noFill/>
+                    </a:ln>
+                  </pic:spPr>
+                </pic:pic>
+              </a:graphicData>
+            </a:graphic>
+          </wp:inline>
+        </w:drawing>
+      </w:r>
+    </w:p>
+    <w:p>
+      <w:pPr>
+        <w:tabs>
+          <w:tab w:val="left" w:pos="2268"/>
+          <w:tab w:val="left" w:pos="8505"/>
+        </w:tabs>
+      </w:pPr>
+      <w:r>
+        <w:t xml:space="preserve">Из-за </w:t>
+      </w:r>
+      <w:r>
+        <w:rPr>
+          <w:highlight w:val="green"/>
+        </w:rPr>
+        <w:t>вышеуказанных</w:t>
+      </w:r>
+      <w:r>
+        <w:t xml:space="preserve"> сложностей, перейдем сразу к </w:t>
       </w:r>
       <w:r>
         <w:rPr>
           <w:lang w:val="en-US"/>
         </w:rPr>
-        <w:t>element</w:t>
-      </w:r>
-      <w:bookmarkEnd w:id="16"/>
+        <w:t>LB</w:t>
+      </w:r>
+      <w:r>
+        <w:t>.</w:t>
+      </w:r>
+    </w:p>
+    <w:p>
+      <w:pPr>
+        <w:tabs>
+          <w:tab w:val="left" w:pos="2268"/>
+          <w:tab w:val="left" w:pos="8505"/>
+        </w:tabs>
+      </w:pPr>
+      <w:r>
+        <w:t>Уравнение Больцмана</w:t>
+      </w:r>
+    </w:p>
+    <w:p>
+      <w:pPr>
+        <w:tabs>
+          <w:tab w:val="left" w:pos="2268"/>
+          <w:tab w:val="left" w:pos="8505"/>
+        </w:tabs>
+      </w:pPr>
+    </w:p>
+    <w:p>
+      <w:pPr>
+        <w:tabs>
+          <w:tab w:val="left" w:pos="2268"/>
+          <w:tab w:val="left" w:pos="8505"/>
+        </w:tabs>
+        <w:spacing w:after="160" w:line="259" w:lineRule="auto"/>
+        <w:ind w:firstLine="0"/>
+      </w:pPr>
+      <w:r>
+        <w:br w:type="page"/>
+      </w:r>
+    </w:p>
+    <w:p>
+      <w:pPr>
+        <w:tabs>
+          <w:tab w:val="left" w:pos="2268"/>
+          <w:tab w:val="left" w:pos="8505"/>
+        </w:tabs>
+      </w:pPr>
     </w:p>
     <w:p>
       <w:pPr>
@@ -1570,12 +3352,16 @@
           <w:ilvl w:val="0"/>
           <w:numId w:val="1"/>
         </w:numPr>
-      </w:pPr>
-      <w:bookmarkStart w:id="17" w:name="_Toc375166682"/>
+        <w:tabs>
+          <w:tab w:val="left" w:pos="2268"/>
+          <w:tab w:val="left" w:pos="8505"/>
+        </w:tabs>
+      </w:pPr>
+      <w:bookmarkStart w:id="19" w:name="_Toc375166682"/>
       <w:r>
         <w:t>Сравнение методов</w:t>
       </w:r>
-      <w:bookmarkEnd w:id="17"/>
+      <w:bookmarkEnd w:id="19"/>
     </w:p>
     <w:p>
       <w:pPr>
@@ -1584,12 +3370,16 @@
           <w:ilvl w:val="0"/>
           <w:numId w:val="1"/>
         </w:numPr>
-      </w:pPr>
-      <w:bookmarkStart w:id="18" w:name="_Toc375166683"/>
+        <w:tabs>
+          <w:tab w:val="left" w:pos="2268"/>
+          <w:tab w:val="left" w:pos="8505"/>
+        </w:tabs>
+      </w:pPr>
+      <w:bookmarkStart w:id="20" w:name="_Toc375166683"/>
       <w:r>
         <w:t>Построение приложения</w:t>
       </w:r>
-      <w:bookmarkEnd w:id="18"/>
+      <w:bookmarkEnd w:id="20"/>
     </w:p>
     <w:p>
       <w:pPr>
@@ -1598,12 +3388,16 @@
           <w:ilvl w:val="0"/>
           <w:numId w:val="1"/>
         </w:numPr>
-      </w:pPr>
-      <w:bookmarkStart w:id="19" w:name="_Toc375166684"/>
+        <w:tabs>
+          <w:tab w:val="left" w:pos="2268"/>
+          <w:tab w:val="left" w:pos="8505"/>
+        </w:tabs>
+      </w:pPr>
+      <w:bookmarkStart w:id="21" w:name="_Toc375166684"/>
       <w:r>
         <w:t>Результаты численного моделирования</w:t>
       </w:r>
-      <w:bookmarkEnd w:id="19"/>
+      <w:bookmarkEnd w:id="21"/>
     </w:p>
     <w:p>
       <w:pPr>
@@ -1612,12 +3406,16 @@
           <w:ilvl w:val="0"/>
           <w:numId w:val="1"/>
         </w:numPr>
-      </w:pPr>
-      <w:bookmarkStart w:id="20" w:name="_Toc375166685"/>
+        <w:tabs>
+          <w:tab w:val="left" w:pos="2268"/>
+          <w:tab w:val="left" w:pos="8505"/>
+        </w:tabs>
+      </w:pPr>
+      <w:bookmarkStart w:id="22" w:name="_Toc375166685"/>
       <w:r>
         <w:t>Потребление ресурсов приложением</w:t>
       </w:r>
-      <w:bookmarkEnd w:id="20"/>
+      <w:bookmarkEnd w:id="22"/>
     </w:p>
     <w:p>
       <w:pPr>
@@ -1626,24 +3424,39 @@
           <w:ilvl w:val="0"/>
           <w:numId w:val="1"/>
         </w:numPr>
-      </w:pPr>
-      <w:bookmarkStart w:id="21" w:name="_Toc375166686"/>
+        <w:tabs>
+          <w:tab w:val="left" w:pos="2268"/>
+          <w:tab w:val="left" w:pos="8505"/>
+        </w:tabs>
+      </w:pPr>
+      <w:bookmarkStart w:id="23" w:name="_Toc375166686"/>
       <w:r>
         <w:t>Выводы</w:t>
       </w:r>
-      <w:bookmarkEnd w:id="21"/>
+      <w:bookmarkEnd w:id="23"/>
     </w:p>
     <w:p>
       <w:pPr>
         <w:pStyle w:val="Heading1"/>
-      </w:pPr>
-      <w:bookmarkStart w:id="22" w:name="_Toc375166687"/>
+        <w:tabs>
+          <w:tab w:val="left" w:pos="2268"/>
+          <w:tab w:val="left" w:pos="8505"/>
+        </w:tabs>
+      </w:pPr>
+      <w:bookmarkStart w:id="24" w:name="_Toc375166687"/>
       <w:r>
         <w:t>Литература</w:t>
       </w:r>
-      <w:bookmarkEnd w:id="22"/>
-    </w:p>
-    <w:p/>
+      <w:bookmarkEnd w:id="24"/>
+    </w:p>
+    <w:p>
+      <w:pPr>
+        <w:tabs>
+          <w:tab w:val="left" w:pos="2268"/>
+          <w:tab w:val="left" w:pos="8505"/>
+        </w:tabs>
+      </w:pPr>
+    </w:p>
     <w:sectPr>
       <w:pgSz w:w="11906" w:h="16838"/>
       <w:pgMar w:top="850" w:right="850" w:bottom="850" w:left="1417" w:header="708" w:footer="708" w:gutter="0"/>
@@ -1656,7 +3469,7 @@
 
 <file path=word/comments.xml><?xml version="1.0" encoding="utf-8"?>
 <w:comments xmlns:wpc="http://schemas.microsoft.com/office/word/2010/wordprocessingCanvas" xmlns:mc="http://schemas.openxmlformats.org/markup-compatibility/2006" xmlns:o="urn:schemas-microsoft-com:office:office" xmlns:r="http://schemas.openxmlformats.org/officeDocument/2006/relationships" xmlns:m="http://schemas.openxmlformats.org/officeDocument/2006/math" xmlns:v="urn:schemas-microsoft-com:vml" xmlns:wp14="http://schemas.microsoft.com/office/word/2010/wordprocessingDrawing" xmlns:wp="http://schemas.openxmlformats.org/drawingml/2006/wordprocessingDrawing" xmlns:w10="urn:schemas-microsoft-com:office:word" xmlns:w="http://schemas.openxmlformats.org/wordprocessingml/2006/main" xmlns:w14="http://schemas.microsoft.com/office/word/2010/wordml" xmlns:w15="http://schemas.microsoft.com/office/word/2012/wordml" xmlns:wpg="http://schemas.microsoft.com/office/word/2010/wordprocessingGroup" xmlns:wpi="http://schemas.microsoft.com/office/word/2010/wordprocessingInk" xmlns:wne="http://schemas.microsoft.com/office/word/2006/wordml" xmlns:wps="http://schemas.microsoft.com/office/word/2010/wordprocessingShape" mc:Ignorable="w14 w15 wp14">
-  <w:comment w:id="2" w:author="Maxim" w:date="2013-12-18T23:32:00Z" w:initials="M">
+  <w:comment w:id="3" w:author="Maxim" w:date="2013-12-18T23:32:00Z" w:initials="M">
     <w:p>
       <w:pPr>
         <w:pStyle w:val="CommentText"/>
@@ -1680,7 +3493,7 @@
       </w:r>
     </w:p>
   </w:comment>
-  <w:comment w:id="3" w:author="Maxim" w:date="2013-12-18T23:43:00Z" w:initials="M">
+  <w:comment w:id="4" w:author="Maxim" w:date="2013-12-18T23:43:00Z" w:initials="M">
     <w:p>
       <w:pPr>
         <w:pStyle w:val="CommentText"/>
@@ -1693,7 +3506,7 @@
       </w:r>
     </w:p>
   </w:comment>
-  <w:comment w:id="4" w:author="Maxim" w:date="2013-12-18T23:45:00Z" w:initials="M">
+  <w:comment w:id="5" w:author="Maxim" w:date="2013-12-18T23:45:00Z" w:initials="M">
     <w:p>
       <w:pPr>
         <w:pStyle w:val="CommentText"/>
@@ -1717,7 +3530,7 @@
       </w:r>
     </w:p>
   </w:comment>
-  <w:comment w:id="5" w:author="Maxim" w:date="2013-12-18T23:49:00Z" w:initials="M">
+  <w:comment w:id="6" w:author="Maxim" w:date="2013-12-18T23:49:00Z" w:initials="M">
     <w:p>
       <w:pPr>
         <w:pStyle w:val="CommentText"/>
@@ -1730,7 +3543,7 @@
       </w:r>
     </w:p>
   </w:comment>
-  <w:comment w:id="6" w:author="Maxim" w:date="2013-12-19T00:23:00Z" w:initials="M">
+  <w:comment w:id="7" w:author="Maxim" w:date="2013-12-19T00:23:00Z" w:initials="M">
     <w:p>
       <w:pPr>
         <w:pStyle w:val="CommentText"/>
@@ -1743,7 +3556,7 @@
       </w:r>
     </w:p>
   </w:comment>
-  <w:comment w:id="8" w:author="Maxim" w:date="2013-12-19T01:51:00Z" w:initials="M">
+  <w:comment w:id="9" w:author="Maxim" w:date="2013-12-19T01:51:00Z" w:initials="M">
     <w:p>
       <w:pPr>
         <w:pStyle w:val="CommentText"/>
@@ -1756,7 +3569,7 @@
       </w:r>
     </w:p>
   </w:comment>
-  <w:comment w:id="9" w:author="Maxim" w:date="2013-12-19T01:54:00Z" w:initials="M">
+  <w:comment w:id="10" w:author="Maxim" w:date="2013-12-19T01:54:00Z" w:initials="M">
     <w:p>
       <w:pPr>
         <w:pStyle w:val="CommentText"/>
@@ -1811,7 +3624,7 @@
       </w:r>
     </w:p>
   </w:comment>
-  <w:comment w:id="10" w:author="Maxim" w:date="2013-12-19T01:57:00Z" w:initials="M">
+  <w:comment w:id="11" w:author="Maxim" w:date="2013-12-19T01:57:00Z" w:initials="M">
     <w:p>
       <w:pPr>
         <w:pStyle w:val="CommentText"/>
@@ -1824,7 +3637,7 @@
       </w:r>
     </w:p>
   </w:comment>
-  <w:comment w:id="11" w:author="Maxim" w:date="2013-12-19T01:59:00Z" w:initials="M">
+  <w:comment w:id="12" w:author="Maxim" w:date="2013-12-19T01:59:00Z" w:initials="M">
     <w:p>
       <w:pPr>
         <w:pStyle w:val="CommentText"/>
@@ -1837,10 +3650,13 @@
       </w:r>
     </w:p>
   </w:comment>
-  <w:comment w:id="12" w:author="Maxim" w:date="2013-12-19T02:01:00Z" w:initials="M">
+  <w:comment w:id="13" w:author="Maxim" w:date="2013-12-19T02:01:00Z" w:initials="M">
     <w:p>
       <w:pPr>
         <w:pStyle w:val="CommentText"/>
+        <w:rPr>
+          <w:lang w:val="en-US"/>
+        </w:rPr>
       </w:pPr>
       <w:r>
         <w:rPr>
@@ -1855,10 +3671,13 @@
       <w:proofErr w:type="gramEnd"/>
     </w:p>
   </w:comment>
-  <w:comment w:id="13" w:author="Maxim" w:date="2013-12-19T02:02:00Z" w:initials="M">
+  <w:comment w:id="14" w:author="Maxim" w:date="2013-12-19T02:02:00Z" w:initials="M">
     <w:p>
       <w:pPr>
         <w:pStyle w:val="CommentText"/>
+        <w:rPr>
+          <w:lang w:val="en-US"/>
+        </w:rPr>
       </w:pPr>
       <w:r>
         <w:rPr>
@@ -1867,8 +3686,712 @@
         <w:annotationRef/>
       </w:r>
       <w:r>
-        <w:t>Слишком много, повторов</w:t>
-      </w:r>
+        <w:t>Слишком</w:t>
+      </w:r>
+      <w:r>
+        <w:rPr>
+          <w:lang w:val="en-US"/>
+        </w:rPr>
+        <w:t xml:space="preserve"> </w:t>
+      </w:r>
+      <w:r>
+        <w:t>много</w:t>
+      </w:r>
+      <w:r>
+        <w:rPr>
+          <w:lang w:val="en-US"/>
+        </w:rPr>
+        <w:t xml:space="preserve">, </w:t>
+      </w:r>
+      <w:r>
+        <w:t>повторов</w:t>
+      </w:r>
+    </w:p>
+  </w:comment>
+  <w:comment w:id="16" w:author="Maxim" w:date="2013-12-20T00:14:00Z" w:initials="M">
+    <w:p>
+      <w:pPr>
+        <w:autoSpaceDE w:val="0"/>
+        <w:autoSpaceDN w:val="0"/>
+        <w:adjustRightInd w:val="0"/>
+        <w:spacing w:line="240" w:lineRule="auto"/>
+        <w:ind w:firstLine="0"/>
+        <w:jc w:val="left"/>
+        <w:rPr>
+          <w:rFonts w:ascii="CMR9" w:eastAsia="CMR9" w:hAnsiTheme="minorHAnsi" w:cs="CMR9"/>
+          <w:sz w:val="18"/>
+          <w:szCs w:val="18"/>
+          <w:lang w:val="en-US"/>
+        </w:rPr>
+      </w:pPr>
+      <w:r>
+        <w:rPr>
+          <w:rStyle w:val="CommentReference"/>
+        </w:rPr>
+        <w:annotationRef/>
+      </w:r>
+      <w:r>
+        <w:rPr>
+          <w:rFonts w:ascii="CMR6" w:eastAsia="CMR6" w:hAnsiTheme="minorHAnsi" w:cs="CMR6"/>
+          <w:sz w:val="12"/>
+          <w:szCs w:val="12"/>
+          <w:lang w:val="en-US"/>
+        </w:rPr>
+        <w:t>15</w:t>
+      </w:r>
+      <w:r>
+        <w:rPr>
+          <w:rFonts w:ascii="CMR9" w:eastAsia="CMR9" w:hAnsiTheme="minorHAnsi" w:cs="CMR9"/>
+          <w:sz w:val="18"/>
+          <w:szCs w:val="18"/>
+          <w:lang w:val="en-US"/>
+        </w:rPr>
+        <w:t>There are numerous other methods for treating convection-dominated problems such as the</w:t>
+      </w:r>
+    </w:p>
+    <w:p>
+      <w:pPr>
+        <w:autoSpaceDE w:val="0"/>
+        <w:autoSpaceDN w:val="0"/>
+        <w:adjustRightInd w:val="0"/>
+        <w:spacing w:line="240" w:lineRule="auto"/>
+        <w:ind w:firstLine="0"/>
+        <w:jc w:val="left"/>
+        <w:rPr>
+          <w:rFonts w:ascii="CMR9" w:eastAsia="CMR9" w:hAnsiTheme="minorHAnsi" w:cs="CMR9"/>
+          <w:sz w:val="18"/>
+          <w:szCs w:val="18"/>
+          <w:lang w:val="en-US"/>
+        </w:rPr>
+      </w:pPr>
+      <w:proofErr w:type="gramStart"/>
+      <w:r>
+        <w:rPr>
+          <w:rFonts w:ascii="CMR9" w:eastAsia="CMR9" w:hAnsiTheme="minorHAnsi" w:cs="CMR9"/>
+          <w:sz w:val="18"/>
+          <w:szCs w:val="18"/>
+          <w:lang w:val="en-US"/>
+        </w:rPr>
+        <w:t>finite</w:t>
+      </w:r>
+      <w:proofErr w:type="gramEnd"/>
+      <w:r>
+        <w:rPr>
+          <w:rFonts w:ascii="CMR9" w:eastAsia="CMR9" w:hAnsiTheme="minorHAnsi" w:cs="CMR9"/>
+          <w:sz w:val="18"/>
+          <w:szCs w:val="18"/>
+          <w:lang w:val="en-US"/>
+        </w:rPr>
+        <w:t xml:space="preserve"> difference technique described in [</w:t>
+      </w:r>
+      <w:proofErr w:type="spellStart"/>
+      <w:r>
+        <w:rPr>
+          <w:rFonts w:ascii="CMR9" w:eastAsia="CMR9" w:hAnsiTheme="minorHAnsi" w:cs="CMR9"/>
+          <w:sz w:val="18"/>
+          <w:szCs w:val="18"/>
+          <w:lang w:val="en-US"/>
+        </w:rPr>
+        <w:t>Il</w:t>
+      </w:r>
+      <w:r>
+        <w:rPr>
+          <w:rFonts w:ascii="CMR9" w:eastAsia="CMR9" w:hAnsiTheme="minorHAnsi" w:cs="CMR9" w:hint="eastAsia"/>
+          <w:sz w:val="18"/>
+          <w:szCs w:val="18"/>
+          <w:lang w:val="en-US"/>
+        </w:rPr>
+        <w:t>’</w:t>
+      </w:r>
+      <w:r>
+        <w:rPr>
+          <w:rFonts w:ascii="CMR9" w:eastAsia="CMR9" w:hAnsiTheme="minorHAnsi" w:cs="CMR9"/>
+          <w:sz w:val="18"/>
+          <w:szCs w:val="18"/>
+          <w:lang w:val="en-US"/>
+        </w:rPr>
+        <w:t>in</w:t>
+      </w:r>
+      <w:proofErr w:type="spellEnd"/>
+      <w:r>
+        <w:rPr>
+          <w:rFonts w:ascii="CMR9" w:eastAsia="CMR9" w:hAnsiTheme="minorHAnsi" w:cs="CMR9"/>
+          <w:sz w:val="18"/>
+          <w:szCs w:val="18"/>
+          <w:lang w:val="en-US"/>
+        </w:rPr>
+        <w:t>, 1969] or the streamline-diffusion [Johnson, 1987],</w:t>
+      </w:r>
+    </w:p>
+    <w:p>
+      <w:pPr>
+        <w:autoSpaceDE w:val="0"/>
+        <w:autoSpaceDN w:val="0"/>
+        <w:adjustRightInd w:val="0"/>
+        <w:spacing w:line="240" w:lineRule="auto"/>
+        <w:ind w:firstLine="0"/>
+        <w:jc w:val="left"/>
+        <w:rPr>
+          <w:rFonts w:ascii="CMR9" w:eastAsia="CMR9" w:hAnsiTheme="minorHAnsi" w:cs="CMR9"/>
+          <w:sz w:val="18"/>
+          <w:szCs w:val="18"/>
+          <w:lang w:val="en-US"/>
+        </w:rPr>
+      </w:pPr>
+      <w:proofErr w:type="gramStart"/>
+      <w:r>
+        <w:rPr>
+          <w:rFonts w:ascii="CMR9" w:eastAsia="CMR9" w:hAnsiTheme="minorHAnsi" w:cs="CMR9"/>
+          <w:sz w:val="18"/>
+          <w:szCs w:val="18"/>
+          <w:lang w:val="en-US"/>
+        </w:rPr>
+        <w:t>streamline-upwind-</w:t>
+      </w:r>
+      <w:proofErr w:type="spellStart"/>
+      <w:r>
+        <w:rPr>
+          <w:rFonts w:ascii="CMR9" w:eastAsia="CMR9" w:hAnsiTheme="minorHAnsi" w:cs="CMR9"/>
+          <w:sz w:val="18"/>
+          <w:szCs w:val="18"/>
+          <w:lang w:val="en-US"/>
+        </w:rPr>
+        <w:t>Petrov</w:t>
+      </w:r>
+      <w:proofErr w:type="spellEnd"/>
+      <w:r>
+        <w:rPr>
+          <w:rFonts w:ascii="CMR9" w:eastAsia="CMR9" w:hAnsiTheme="minorHAnsi" w:cs="CMR9" w:hint="eastAsia"/>
+          <w:sz w:val="18"/>
+          <w:szCs w:val="18"/>
+          <w:lang w:val="en-US"/>
+        </w:rPr>
+        <w:t>–</w:t>
+      </w:r>
+      <w:proofErr w:type="spellStart"/>
+      <w:r>
+        <w:rPr>
+          <w:rFonts w:ascii="CMR9" w:eastAsia="CMR9" w:hAnsiTheme="minorHAnsi" w:cs="CMR9"/>
+          <w:sz w:val="18"/>
+          <w:szCs w:val="18"/>
+          <w:lang w:val="en-US"/>
+        </w:rPr>
+        <w:t>Galerkin</w:t>
+      </w:r>
+      <w:proofErr w:type="spellEnd"/>
+      <w:proofErr w:type="gramEnd"/>
+      <w:r>
+        <w:rPr>
+          <w:rFonts w:ascii="CMR9" w:eastAsia="CMR9" w:hAnsiTheme="minorHAnsi" w:cs="CMR9"/>
+          <w:sz w:val="18"/>
+          <w:szCs w:val="18"/>
+          <w:lang w:val="en-US"/>
+        </w:rPr>
+        <w:t xml:space="preserve">, and </w:t>
+      </w:r>
+      <w:proofErr w:type="spellStart"/>
+      <w:r>
+        <w:rPr>
+          <w:rFonts w:ascii="CMR9" w:eastAsia="CMR9" w:hAnsiTheme="minorHAnsi" w:cs="CMR9"/>
+          <w:sz w:val="18"/>
+          <w:szCs w:val="18"/>
+          <w:lang w:val="en-US"/>
+        </w:rPr>
+        <w:t>Galerkin</w:t>
+      </w:r>
+      <w:proofErr w:type="spellEnd"/>
+      <w:r>
+        <w:rPr>
+          <w:rFonts w:ascii="CMR9" w:eastAsia="CMR9" w:hAnsiTheme="minorHAnsi" w:cs="CMR9"/>
+          <w:sz w:val="18"/>
+          <w:szCs w:val="18"/>
+          <w:lang w:val="en-US"/>
+        </w:rPr>
+        <w:t>-least-squares [Hughes et al., 1986] methods</w:t>
+      </w:r>
+    </w:p>
+    <w:p>
+      <w:pPr>
+        <w:pStyle w:val="CommentText"/>
+      </w:pPr>
+      <w:proofErr w:type="spellStart"/>
+      <w:proofErr w:type="gramStart"/>
+      <w:r>
+        <w:rPr>
+          <w:rFonts w:ascii="CMR9" w:eastAsia="CMR9" w:hAnsiTheme="minorHAnsi" w:cs="CMR9"/>
+          <w:sz w:val="18"/>
+          <w:szCs w:val="18"/>
+        </w:rPr>
+        <w:t>for</w:t>
+      </w:r>
+      <w:proofErr w:type="spellEnd"/>
+      <w:proofErr w:type="gramEnd"/>
+      <w:r>
+        <w:rPr>
+          <w:rFonts w:ascii="CMR9" w:eastAsia="CMR9" w:hAnsiTheme="minorHAnsi" w:cs="CMR9"/>
+          <w:sz w:val="18"/>
+          <w:szCs w:val="18"/>
+        </w:rPr>
+        <w:t xml:space="preserve"> </w:t>
+      </w:r>
+      <w:proofErr w:type="spellStart"/>
+      <w:r>
+        <w:rPr>
+          <w:rFonts w:ascii="CMR9" w:eastAsia="CMR9" w:hAnsiTheme="minorHAnsi" w:cs="CMR9"/>
+          <w:sz w:val="18"/>
+          <w:szCs w:val="18"/>
+        </w:rPr>
+        <w:t>finite</w:t>
+      </w:r>
+      <w:proofErr w:type="spellEnd"/>
+      <w:r>
+        <w:rPr>
+          <w:rFonts w:ascii="CMR9" w:eastAsia="CMR9" w:hAnsiTheme="minorHAnsi" w:cs="CMR9"/>
+          <w:sz w:val="18"/>
+          <w:szCs w:val="18"/>
+        </w:rPr>
+        <w:t xml:space="preserve"> </w:t>
+      </w:r>
+      <w:proofErr w:type="spellStart"/>
+      <w:r>
+        <w:rPr>
+          <w:rFonts w:ascii="CMR9" w:eastAsia="CMR9" w:hAnsiTheme="minorHAnsi" w:cs="CMR9"/>
+          <w:sz w:val="18"/>
+          <w:szCs w:val="18"/>
+        </w:rPr>
+        <w:t>elements</w:t>
+      </w:r>
+      <w:proofErr w:type="spellEnd"/>
+      <w:r>
+        <w:rPr>
+          <w:rFonts w:ascii="CMR9" w:eastAsia="CMR9" w:hAnsiTheme="minorHAnsi" w:cs="CMR9"/>
+          <w:sz w:val="18"/>
+          <w:szCs w:val="18"/>
+        </w:rPr>
+        <w:t>.</w:t>
+      </w:r>
+    </w:p>
+  </w:comment>
+  <w:comment w:id="18" w:author="Maxim" w:date="2013-12-19T02:14:00Z" w:initials="M">
+    <w:p>
+      <w:pPr>
+        <w:autoSpaceDE w:val="0"/>
+        <w:autoSpaceDN w:val="0"/>
+        <w:adjustRightInd w:val="0"/>
+        <w:spacing w:line="240" w:lineRule="auto"/>
+        <w:ind w:firstLine="0"/>
+        <w:rPr>
+          <w:rFonts w:ascii="TimesNewRomanPS-ItalicMT" w:eastAsia="TimesNewRomanPS-ItalicMT" w:hAnsiTheme="minorHAnsi" w:cs="TimesNewRomanPS-ItalicMT"/>
+          <w:i/>
+          <w:iCs/>
+          <w:sz w:val="21"/>
+          <w:szCs w:val="21"/>
+          <w:lang w:val="en-US"/>
+        </w:rPr>
+      </w:pPr>
+      <w:r>
+        <w:rPr>
+          <w:rStyle w:val="CommentReference"/>
+        </w:rPr>
+        <w:annotationRef/>
+      </w:r>
+      <w:r>
+        <w:rPr>
+          <w:rFonts w:ascii="TimesNewRomanPS-ItalicMT" w:eastAsia="TimesNewRomanPS-ItalicMT" w:hAnsiTheme="minorHAnsi" w:cs="TimesNewRomanPS-ItalicMT"/>
+          <w:i/>
+          <w:iCs/>
+          <w:sz w:val="21"/>
+          <w:szCs w:val="21"/>
+          <w:lang w:val="en-US"/>
+        </w:rPr>
+        <w:t xml:space="preserve">In 1986, Uriel Frisch, </w:t>
+      </w:r>
+      <w:proofErr w:type="spellStart"/>
+      <w:r>
+        <w:rPr>
+          <w:rFonts w:ascii="TimesNewRomanPS-ItalicMT" w:eastAsia="TimesNewRomanPS-ItalicMT" w:hAnsiTheme="minorHAnsi" w:cs="TimesNewRomanPS-ItalicMT"/>
+          <w:i/>
+          <w:iCs/>
+          <w:sz w:val="21"/>
+          <w:szCs w:val="21"/>
+          <w:lang w:val="en-US"/>
+        </w:rPr>
+        <w:t>Brosl</w:t>
+      </w:r>
+      <w:proofErr w:type="spellEnd"/>
+      <w:r>
+        <w:rPr>
+          <w:rFonts w:ascii="TimesNewRomanPS-ItalicMT" w:eastAsia="TimesNewRomanPS-ItalicMT" w:hAnsiTheme="minorHAnsi" w:cs="TimesNewRomanPS-ItalicMT"/>
+          <w:i/>
+          <w:iCs/>
+          <w:sz w:val="21"/>
+          <w:szCs w:val="21"/>
+          <w:lang w:val="en-US"/>
+        </w:rPr>
+        <w:t xml:space="preserve"> </w:t>
+      </w:r>
+      <w:proofErr w:type="spellStart"/>
+      <w:r>
+        <w:rPr>
+          <w:rFonts w:ascii="TimesNewRomanPS-ItalicMT" w:eastAsia="TimesNewRomanPS-ItalicMT" w:hAnsiTheme="minorHAnsi" w:cs="TimesNewRomanPS-ItalicMT"/>
+          <w:i/>
+          <w:iCs/>
+          <w:sz w:val="21"/>
+          <w:szCs w:val="21"/>
+          <w:lang w:val="en-US"/>
+        </w:rPr>
+        <w:t>Hasslacher</w:t>
+      </w:r>
+      <w:proofErr w:type="spellEnd"/>
+      <w:r>
+        <w:rPr>
+          <w:rFonts w:ascii="TimesNewRomanPS-ItalicMT" w:eastAsia="TimesNewRomanPS-ItalicMT" w:hAnsiTheme="minorHAnsi" w:cs="TimesNewRomanPS-ItalicMT"/>
+          <w:i/>
+          <w:iCs/>
+          <w:sz w:val="21"/>
+          <w:szCs w:val="21"/>
+          <w:lang w:val="en-US"/>
+        </w:rPr>
+        <w:t xml:space="preserve"> and Yves </w:t>
+      </w:r>
+      <w:proofErr w:type="spellStart"/>
+      <w:r>
+        <w:rPr>
+          <w:rFonts w:ascii="TimesNewRomanPS-ItalicMT" w:eastAsia="TimesNewRomanPS-ItalicMT" w:hAnsiTheme="minorHAnsi" w:cs="TimesNewRomanPS-ItalicMT"/>
+          <w:i/>
+          <w:iCs/>
+          <w:sz w:val="21"/>
+          <w:szCs w:val="21"/>
+          <w:lang w:val="en-US"/>
+        </w:rPr>
+        <w:t>Pomeau</w:t>
+      </w:r>
+      <w:proofErr w:type="spellEnd"/>
+      <w:r>
+        <w:rPr>
+          <w:rFonts w:ascii="TimesNewRomanPS-ItalicMT" w:eastAsia="TimesNewRomanPS-ItalicMT" w:hAnsiTheme="minorHAnsi" w:cs="TimesNewRomanPS-ItalicMT"/>
+          <w:i/>
+          <w:iCs/>
+          <w:sz w:val="21"/>
+          <w:szCs w:val="21"/>
+          <w:lang w:val="en-US"/>
+        </w:rPr>
+        <w:t xml:space="preserve"> produced their wonderful</w:t>
+      </w:r>
+    </w:p>
+    <w:p>
+      <w:pPr>
+        <w:autoSpaceDE w:val="0"/>
+        <w:autoSpaceDN w:val="0"/>
+        <w:adjustRightInd w:val="0"/>
+        <w:spacing w:line="240" w:lineRule="auto"/>
+        <w:ind w:firstLine="0"/>
+        <w:rPr>
+          <w:rFonts w:ascii="TimesNewRomanPS-ItalicMT" w:eastAsia="TimesNewRomanPS-ItalicMT" w:hAnsiTheme="minorHAnsi" w:cs="TimesNewRomanPS-ItalicMT"/>
+          <w:i/>
+          <w:iCs/>
+          <w:sz w:val="21"/>
+          <w:szCs w:val="21"/>
+          <w:lang w:val="en-US"/>
+        </w:rPr>
+      </w:pPr>
+      <w:proofErr w:type="gramStart"/>
+      <w:r>
+        <w:rPr>
+          <w:rFonts w:ascii="TimesNewRomanPS-ItalicMT" w:eastAsia="TimesNewRomanPS-ItalicMT" w:hAnsiTheme="minorHAnsi" w:cs="TimesNewRomanPS-ItalicMT"/>
+          <w:i/>
+          <w:iCs/>
+          <w:sz w:val="21"/>
+          <w:szCs w:val="21"/>
+          <w:lang w:val="en-US"/>
+        </w:rPr>
+        <w:t>bombshell</w:t>
+      </w:r>
+      <w:proofErr w:type="gramEnd"/>
+      <w:r>
+        <w:rPr>
+          <w:rFonts w:ascii="TimesNewRomanPS-ItalicMT" w:eastAsia="TimesNewRomanPS-ItalicMT" w:hAnsiTheme="minorHAnsi" w:cs="TimesNewRomanPS-ItalicMT"/>
+          <w:i/>
+          <w:iCs/>
+          <w:sz w:val="21"/>
+          <w:szCs w:val="21"/>
+          <w:lang w:val="en-US"/>
+        </w:rPr>
+        <w:t>: a simple cellular automaton obeying nothing but conservation</w:t>
+      </w:r>
+    </w:p>
+    <w:p>
+      <w:pPr>
+        <w:autoSpaceDE w:val="0"/>
+        <w:autoSpaceDN w:val="0"/>
+        <w:adjustRightInd w:val="0"/>
+        <w:spacing w:line="240" w:lineRule="auto"/>
+        <w:ind w:firstLine="0"/>
+        <w:rPr>
+          <w:rFonts w:ascii="TimesNewRomanPS-ItalicMT" w:eastAsia="TimesNewRomanPS-ItalicMT" w:hAnsiTheme="minorHAnsi" w:cs="TimesNewRomanPS-ItalicMT"/>
+          <w:i/>
+          <w:iCs/>
+          <w:sz w:val="21"/>
+          <w:szCs w:val="21"/>
+          <w:lang w:val="en-US"/>
+        </w:rPr>
+      </w:pPr>
+      <w:proofErr w:type="gramStart"/>
+      <w:r>
+        <w:rPr>
+          <w:rFonts w:ascii="TimesNewRomanPS-ItalicMT" w:eastAsia="TimesNewRomanPS-ItalicMT" w:hAnsiTheme="minorHAnsi" w:cs="TimesNewRomanPS-ItalicMT"/>
+          <w:i/>
+          <w:iCs/>
+          <w:sz w:val="21"/>
+          <w:szCs w:val="21"/>
+          <w:lang w:val="en-US"/>
+        </w:rPr>
+        <w:t>laws</w:t>
+      </w:r>
+      <w:proofErr w:type="gramEnd"/>
+      <w:r>
+        <w:rPr>
+          <w:rFonts w:ascii="TimesNewRomanPS-ItalicMT" w:eastAsia="TimesNewRomanPS-ItalicMT" w:hAnsiTheme="minorHAnsi" w:cs="TimesNewRomanPS-ItalicMT"/>
+          <w:i/>
+          <w:iCs/>
+          <w:sz w:val="21"/>
+          <w:szCs w:val="21"/>
+          <w:lang w:val="en-US"/>
+        </w:rPr>
+        <w:t xml:space="preserve"> at a microscopic level was able to reproduce the complexity of real fluid</w:t>
+      </w:r>
+    </w:p>
+    <w:p>
+      <w:pPr>
+        <w:spacing w:line="240" w:lineRule="auto"/>
+        <w:ind w:hanging="480"/>
+        <w:rPr>
+          <w:rFonts w:asciiTheme="minorHAnsi" w:eastAsia="TimesNewRomanPS-ItalicMT" w:hAnsiTheme="minorHAnsi" w:cs="TimesNewRomanPS-ItalicMT"/>
+          <w:i/>
+          <w:iCs/>
+          <w:sz w:val="21"/>
+          <w:szCs w:val="21"/>
+          <w:lang w:val="en-US"/>
+        </w:rPr>
+      </w:pPr>
+      <w:proofErr w:type="gramStart"/>
+      <w:r>
+        <w:rPr>
+          <w:rFonts w:ascii="TimesNewRomanPS-ItalicMT" w:eastAsia="TimesNewRomanPS-ItalicMT" w:hAnsiTheme="minorHAnsi" w:cs="TimesNewRomanPS-ItalicMT"/>
+          <w:i/>
+          <w:iCs/>
+          <w:sz w:val="21"/>
+          <w:szCs w:val="21"/>
+          <w:lang w:val="en-US"/>
+        </w:rPr>
+        <w:t>flows</w:t>
+      </w:r>
+      <w:proofErr w:type="gramEnd"/>
+      <w:r>
+        <w:rPr>
+          <w:rFonts w:ascii="TimesNewRomanPS-ItalicMT" w:eastAsia="TimesNewRomanPS-ItalicMT" w:hAnsiTheme="minorHAnsi" w:cs="TimesNewRomanPS-ItalicMT"/>
+          <w:i/>
+          <w:iCs/>
+          <w:sz w:val="21"/>
+          <w:szCs w:val="21"/>
+          <w:lang w:val="en-US"/>
+        </w:rPr>
+        <w:t xml:space="preserve"> [</w:t>
+      </w:r>
+      <w:r>
+        <w:rPr>
+          <w:rFonts w:ascii="TimesNewRomanPS-ItalicMT" w:eastAsia="TimesNewRomanPS-ItalicMT" w:hAnsiTheme="minorHAnsi" w:cs="TimesNewRomanPS-ItalicMT"/>
+          <w:i/>
+          <w:iCs/>
+          <w:sz w:val="21"/>
+          <w:szCs w:val="21"/>
+          <w:highlight w:val="green"/>
+          <w:lang w:val="en-US"/>
+        </w:rPr>
+        <w:t>18]</w:t>
+      </w:r>
+      <w:r>
+        <w:rPr>
+          <w:rFonts w:ascii="TimesNewRomanPS-ItalicMT" w:eastAsia="TimesNewRomanPS-ItalicMT" w:hAnsiTheme="minorHAnsi" w:cs="TimesNewRomanPS-ItalicMT"/>
+          <w:i/>
+          <w:iCs/>
+          <w:sz w:val="21"/>
+          <w:szCs w:val="21"/>
+          <w:lang w:val="en-US"/>
+        </w:rPr>
+        <w:t>.</w:t>
+      </w:r>
+      <w:r>
+        <w:rPr>
+          <w:rFonts w:asciiTheme="minorHAnsi" w:eastAsia="TimesNewRomanPS-ItalicMT" w:hAnsiTheme="minorHAnsi" w:cs="TimesNewRomanPS-ItalicMT"/>
+          <w:i/>
+          <w:iCs/>
+          <w:sz w:val="21"/>
+          <w:szCs w:val="21"/>
+          <w:lang w:val="en-US"/>
+        </w:rPr>
+        <w:t xml:space="preserve"> </w:t>
+      </w:r>
+    </w:p>
+    <w:p>
+      <w:pPr>
+        <w:spacing w:line="240" w:lineRule="auto"/>
+        <w:ind w:hanging="480"/>
+        <w:rPr>
+          <w:rFonts w:eastAsia="Times New Roman" w:cs="Times New Roman"/>
+          <w:sz w:val="24"/>
+          <w:szCs w:val="24"/>
+          <w:lang w:eastAsia="ru-RU"/>
+        </w:rPr>
+      </w:pPr>
+      <w:proofErr w:type="spellStart"/>
+      <w:r>
+        <w:rPr>
+          <w:rFonts w:eastAsia="Times New Roman" w:cs="Times New Roman"/>
+          <w:sz w:val="24"/>
+          <w:szCs w:val="24"/>
+          <w:lang w:val="en-US" w:eastAsia="ru-RU"/>
+        </w:rPr>
+        <w:t>Succi</w:t>
+      </w:r>
+      <w:proofErr w:type="spellEnd"/>
+      <w:r>
+        <w:rPr>
+          <w:rFonts w:eastAsia="Times New Roman" w:cs="Times New Roman"/>
+          <w:sz w:val="24"/>
+          <w:szCs w:val="24"/>
+          <w:lang w:val="en-US" w:eastAsia="ru-RU"/>
+        </w:rPr>
+        <w:t xml:space="preserve">, </w:t>
+      </w:r>
+      <w:proofErr w:type="spellStart"/>
+      <w:r>
+        <w:rPr>
+          <w:rFonts w:eastAsia="Times New Roman" w:cs="Times New Roman"/>
+          <w:sz w:val="24"/>
+          <w:szCs w:val="24"/>
+          <w:lang w:val="en-US" w:eastAsia="ru-RU"/>
+        </w:rPr>
+        <w:t>Sauro</w:t>
+      </w:r>
+      <w:proofErr w:type="spellEnd"/>
+      <w:r>
+        <w:rPr>
+          <w:rFonts w:eastAsia="Times New Roman" w:cs="Times New Roman"/>
+          <w:sz w:val="24"/>
+          <w:szCs w:val="24"/>
+          <w:lang w:val="en-US" w:eastAsia="ru-RU"/>
+        </w:rPr>
+        <w:t xml:space="preserve">. </w:t>
+      </w:r>
+      <w:r>
+        <w:rPr>
+          <w:rFonts w:eastAsia="Times New Roman" w:cs="Times New Roman"/>
+          <w:i/>
+          <w:iCs/>
+          <w:sz w:val="24"/>
+          <w:szCs w:val="24"/>
+          <w:lang w:val="en-US" w:eastAsia="ru-RU"/>
+        </w:rPr>
+        <w:t>The Lattice Boltzmann Equation: For Fluid Dynamics and beyond</w:t>
+      </w:r>
+      <w:r>
+        <w:rPr>
+          <w:rFonts w:eastAsia="Times New Roman" w:cs="Times New Roman"/>
+          <w:sz w:val="24"/>
+          <w:szCs w:val="24"/>
+          <w:lang w:val="en-US" w:eastAsia="ru-RU"/>
+        </w:rPr>
+        <w:t xml:space="preserve">. </w:t>
+      </w:r>
+      <w:proofErr w:type="spellStart"/>
+      <w:r>
+        <w:rPr>
+          <w:rFonts w:eastAsia="Times New Roman" w:cs="Times New Roman"/>
+          <w:sz w:val="24"/>
+          <w:szCs w:val="24"/>
+          <w:lang w:eastAsia="ru-RU"/>
+        </w:rPr>
+        <w:t>Oxford</w:t>
+      </w:r>
+      <w:proofErr w:type="spellEnd"/>
+      <w:r>
+        <w:rPr>
+          <w:rFonts w:eastAsia="Times New Roman" w:cs="Times New Roman"/>
+          <w:sz w:val="24"/>
+          <w:szCs w:val="24"/>
+          <w:lang w:eastAsia="ru-RU"/>
+        </w:rPr>
+        <w:t xml:space="preserve"> [</w:t>
+      </w:r>
+      <w:proofErr w:type="spellStart"/>
+      <w:r>
+        <w:rPr>
+          <w:rFonts w:eastAsia="Times New Roman" w:cs="Times New Roman"/>
+          <w:sz w:val="24"/>
+          <w:szCs w:val="24"/>
+          <w:lang w:eastAsia="ru-RU"/>
+        </w:rPr>
+        <w:t>u.a</w:t>
+      </w:r>
+      <w:proofErr w:type="spellEnd"/>
+      <w:r>
+        <w:rPr>
+          <w:rFonts w:eastAsia="Times New Roman" w:cs="Times New Roman"/>
+          <w:sz w:val="24"/>
+          <w:szCs w:val="24"/>
+          <w:lang w:eastAsia="ru-RU"/>
+        </w:rPr>
+        <w:t xml:space="preserve">.]: </w:t>
+      </w:r>
+      <w:proofErr w:type="spellStart"/>
+      <w:r>
+        <w:rPr>
+          <w:rFonts w:eastAsia="Times New Roman" w:cs="Times New Roman"/>
+          <w:sz w:val="24"/>
+          <w:szCs w:val="24"/>
+          <w:lang w:eastAsia="ru-RU"/>
+        </w:rPr>
+        <w:t>Clarendon</w:t>
+      </w:r>
+      <w:proofErr w:type="spellEnd"/>
+      <w:r>
+        <w:rPr>
+          <w:rFonts w:eastAsia="Times New Roman" w:cs="Times New Roman"/>
+          <w:sz w:val="24"/>
+          <w:szCs w:val="24"/>
+          <w:lang w:eastAsia="ru-RU"/>
+        </w:rPr>
+        <w:t xml:space="preserve"> </w:t>
+      </w:r>
+      <w:proofErr w:type="spellStart"/>
+      <w:r>
+        <w:rPr>
+          <w:rFonts w:eastAsia="Times New Roman" w:cs="Times New Roman"/>
+          <w:sz w:val="24"/>
+          <w:szCs w:val="24"/>
+          <w:lang w:eastAsia="ru-RU"/>
+        </w:rPr>
+        <w:t>Press</w:t>
+      </w:r>
+      <w:proofErr w:type="spellEnd"/>
+      <w:r>
+        <w:rPr>
+          <w:rFonts w:eastAsia="Times New Roman" w:cs="Times New Roman"/>
+          <w:sz w:val="24"/>
+          <w:szCs w:val="24"/>
+          <w:lang w:eastAsia="ru-RU"/>
+        </w:rPr>
+        <w:t>, 2009.</w:t>
+      </w:r>
+    </w:p>
+    <w:p>
+      <w:pPr>
+        <w:pStyle w:val="CommentText"/>
+        <w:rPr>
+          <w:rFonts w:asciiTheme="minorHAnsi" w:hAnsiTheme="minorHAnsi"/>
+        </w:rPr>
+      </w:pPr>
     </w:p>
   </w:comment>
 </w:comments>
@@ -1887,6 +4410,8 @@
   <w15:commentEx w15:paraId="521C3AA6" w15:done="0"/>
   <w15:commentEx w15:paraId="60067EC6" w15:done="0"/>
   <w15:commentEx w15:paraId="10999C15" w15:done="0"/>
+  <w15:commentEx w15:paraId="5166D689" w15:done="0"/>
+  <w15:commentEx w15:paraId="6A49DB06" w15:done="0"/>
 </w15:commentsEx>
 </file>
 
@@ -2111,7 +4636,7 @@
     <w:lsdException w:name="Closing" w:semiHidden="1" w:unhideWhenUsed="1"/>
     <w:lsdException w:name="Signature" w:semiHidden="1" w:unhideWhenUsed="1"/>
     <w:lsdException w:name="Default Paragraph Font" w:semiHidden="1" w:uiPriority="1" w:unhideWhenUsed="1"/>
-    <w:lsdException w:name="Body Text" w:semiHidden="1" w:unhideWhenUsed="1"/>
+    <w:lsdException w:name="Body Text" w:semiHidden="1" w:uiPriority="1" w:unhideWhenUsed="1" w:qFormat="1"/>
     <w:lsdException w:name="Body Text Indent" w:semiHidden="1" w:unhideWhenUsed="1"/>
     <w:lsdException w:name="List Continue" w:semiHidden="1" w:unhideWhenUsed="1"/>
     <w:lsdException w:name="List Continue 2" w:semiHidden="1" w:unhideWhenUsed="1"/>
@@ -2420,10 +4945,11 @@
   <w:style w:type="paragraph" w:default="1" w:styleId="Normal">
     <w:name w:val="Normal"/>
     <w:qFormat/>
-    <w:rsid w:val="00DD6C2D"/>
+    <w:rsid w:val="00EC2ECF"/>
     <w:pPr>
       <w:spacing w:after="0" w:line="360" w:lineRule="auto"/>
       <w:ind w:firstLine="709"/>
+      <w:jc w:val="both"/>
     </w:pPr>
     <w:rPr>
       <w:rFonts w:ascii="Times New Roman" w:hAnsi="Times New Roman"/>
@@ -3306,6 +5832,39 @@
       <w:color w:val="808080"/>
     </w:rPr>
   </w:style>
+  <w:style w:type="paragraph" w:styleId="BodyText">
+    <w:name w:val="Body Text"/>
+    <w:basedOn w:val="Normal"/>
+    <w:link w:val="BodyTextChar"/>
+    <w:uiPriority w:val="1"/>
+    <w:qFormat/>
+    <w:rsid w:val="00EC2ECF"/>
+    <w:pPr>
+      <w:autoSpaceDE w:val="0"/>
+      <w:autoSpaceDN w:val="0"/>
+      <w:adjustRightInd w:val="0"/>
+      <w:spacing w:before="17" w:line="240" w:lineRule="auto"/>
+      <w:ind w:firstLine="0"/>
+      <w:jc w:val="left"/>
+    </w:pPr>
+    <w:rPr>
+      <w:rFonts w:cs="Times New Roman"/>
+      <w:sz w:val="16"/>
+      <w:szCs w:val="16"/>
+    </w:rPr>
+  </w:style>
+  <w:style w:type="character" w:customStyle="1" w:styleId="BodyTextChar">
+    <w:name w:val="Body Text Char"/>
+    <w:basedOn w:val="DefaultParagraphFont"/>
+    <w:link w:val="BodyText"/>
+    <w:uiPriority w:val="1"/>
+    <w:rsid w:val="00EC2ECF"/>
+    <w:rPr>
+      <w:rFonts w:ascii="Times New Roman" w:hAnsi="Times New Roman" w:cs="Times New Roman"/>
+      <w:sz w:val="16"/>
+      <w:szCs w:val="16"/>
+    </w:rPr>
+  </w:style>
 </w:styles>
 </file>
 
@@ -3575,7 +6134,7 @@
 </file>
 
 <file path=customXml/itemProps1.xml><?xml version="1.0" encoding="utf-8"?>
-<ds:datastoreItem xmlns:ds="http://schemas.openxmlformats.org/officeDocument/2006/customXml" ds:itemID="{966AD46D-B2B8-48F9-9D7A-0BC20C897471}">
+<ds:datastoreItem xmlns:ds="http://schemas.openxmlformats.org/officeDocument/2006/customXml" ds:itemID="{831EF846-68C3-4A3C-825E-2544F1B17C54}">
   <ds:schemaRefs>
     <ds:schemaRef ds:uri="http://schemas.openxmlformats.org/officeDocument/2006/bibliography"/>
   </ds:schemaRefs>

</xml_diff>

<commit_message>
begun working on presentation
</commit_message>
<xml_diff>
--- a/Essey.docx
+++ b/Essey.docx
@@ -2992,7 +2992,7 @@
         <mc:AlternateContent>
           <mc:Choice Requires="wpg">
             <w:drawing>
-              <wp:anchor distT="0" distB="0" distL="114300" distR="114300" simplePos="0" relativeHeight="251663360" behindDoc="0" locked="0" layoutInCell="1" allowOverlap="1" wp14:anchorId="6F80DABA" wp14:editId="5DE660F9">
+              <wp:anchor distT="0" distB="0" distL="114300" distR="114300" simplePos="0" relativeHeight="251662336" behindDoc="0" locked="0" layoutInCell="1" allowOverlap="1" wp14:anchorId="6F80DABA" wp14:editId="2131168D">
                 <wp:simplePos x="0" y="0"/>
                 <wp:positionH relativeFrom="column">
                   <wp:posOffset>683821</wp:posOffset>
@@ -3178,7 +3178,7 @@
           </mc:Choice>
           <mc:Fallback>
             <w:pict>
-              <v:group w14:anchorId="6F80DABA" id="Group 18" o:spid="_x0000_s1026" style="position:absolute;left:0;text-align:left;margin-left:53.85pt;margin-top:70.35pt;width:344.35pt;height:114.6pt;z-index:251663360" coordsize="43732,14554" o:gfxdata="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">
+              <v:group w14:anchorId="6F80DABA" id="Group 18" o:spid="_x0000_s1026" style="position:absolute;left:0;text-align:left;margin-left:53.85pt;margin-top:70.35pt;width:344.35pt;height:114.6pt;z-index:251662336" coordsize="43732,14554" o:gfxdata="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">
                 <v:shapetype id="_x0000_t75" coordsize="21600,21600" o:spt="75" o:preferrelative="t" path="m@4@5l@4@11@9@11@9@5xe" filled="f" stroked="f">
                   <v:stroke joinstyle="miter"/>
                   <v:formulas>
@@ -7054,7 +7054,7 @@
         <mc:AlternateContent>
           <mc:Choice Requires="wps">
             <w:drawing>
-              <wp:anchor distT="0" distB="0" distL="114300" distR="114300" simplePos="0" relativeHeight="251681792" behindDoc="0" locked="0" layoutInCell="1" allowOverlap="1" wp14:anchorId="65BB22F4" wp14:editId="1627A062">
+              <wp:anchor distT="0" distB="0" distL="114300" distR="114300" simplePos="0" relativeHeight="251680768" behindDoc="0" locked="0" layoutInCell="1" allowOverlap="1" wp14:anchorId="65BB22F4" wp14:editId="733AE7E6">
                 <wp:simplePos x="0" y="0"/>
                 <wp:positionH relativeFrom="column">
                   <wp:posOffset>0</wp:posOffset>
@@ -7128,7 +7128,7 @@
           </mc:Choice>
           <mc:Fallback>
             <w:pict>
-              <v:shape w14:anchorId="65BB22F4" id="Text Box 30" o:spid="_x0000_s1029" type="#_x0000_t202" style="position:absolute;left:0;text-align:left;margin-left:0;margin-top:192.5pt;width:247.9pt;height:.05pt;z-index:251681792;visibility:visible;mso-wrap-style:square;mso-wrap-distance-left:9pt;mso-wrap-distance-top:0;mso-wrap-distance-right:9pt;mso-wrap-distance-bottom:0;mso-position-horizontal:absolute;mso-position-horizontal-relative:text;mso-position-vertical:absolute;mso-position-vertical-relative:text;v-text-anchor:top" o:gfxdata="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" stroked="f">
+              <v:shape w14:anchorId="65BB22F4" id="Text Box 30" o:spid="_x0000_s1029" type="#_x0000_t202" style="position:absolute;left:0;text-align:left;margin-left:0;margin-top:192.5pt;width:247.9pt;height:.05pt;z-index:251680768;visibility:visible;mso-wrap-style:square;mso-wrap-distance-left:9pt;mso-wrap-distance-top:0;mso-wrap-distance-right:9pt;mso-wrap-distance-bottom:0;mso-position-horizontal:absolute;mso-position-horizontal-relative:text;mso-position-vertical:absolute;mso-position-vertical-relative:text;v-text-anchor:top" o:gfxdata="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" stroked="f">
                 <v:textbox style="mso-fit-shape-to-text:t" inset="0,0,0,0">
                   <w:txbxContent>
                     <w:p>
@@ -7169,7 +7169,7 @@
           <w:lang w:eastAsia="ru-RU"/>
         </w:rPr>
         <w:drawing>
-          <wp:anchor distT="0" distB="0" distL="114300" distR="114300" simplePos="0" relativeHeight="251653120" behindDoc="0" locked="0" layoutInCell="1" allowOverlap="1" wp14:anchorId="5BB1AE53" wp14:editId="6A23123C">
+          <wp:anchor distT="0" distB="0" distL="114300" distR="114300" simplePos="0" relativeHeight="251652096" behindDoc="0" locked="0" layoutInCell="1" allowOverlap="1" wp14:anchorId="5BB1AE53" wp14:editId="35DF6A1A">
             <wp:simplePos x="0" y="0"/>
             <wp:positionH relativeFrom="margin">
               <wp:align>left</wp:align>
@@ -7404,7 +7404,7 @@
           <w:lang w:eastAsia="ru-RU"/>
         </w:rPr>
         <w:drawing>
-          <wp:inline distT="0" distB="0" distL="0" distR="0" wp14:anchorId="01779733" wp14:editId="5E7F8992">
+          <wp:inline distT="0" distB="0" distL="0" distR="0" wp14:anchorId="01779733" wp14:editId="56F6318C">
             <wp:extent cx="6119495" cy="969237"/>
             <wp:effectExtent l="0" t="0" r="0" b="2540"/>
             <wp:docPr id="4" name="Picture 4"/>
@@ -7467,7 +7467,7 @@
           <w:lang w:eastAsia="ru-RU"/>
         </w:rPr>
         <w:drawing>
-          <wp:inline distT="0" distB="0" distL="0" distR="0" wp14:anchorId="3F05336D" wp14:editId="5DCD96F4">
+          <wp:inline distT="0" distB="0" distL="0" distR="0" wp14:anchorId="3F05336D" wp14:editId="3DD7BA5A">
             <wp:extent cx="6119495" cy="944969"/>
             <wp:effectExtent l="0" t="0" r="0" b="7620"/>
             <wp:docPr id="5" name="Picture 5"/>
@@ -7530,7 +7530,7 @@
           <w:lang w:eastAsia="ru-RU"/>
         </w:rPr>
         <w:drawing>
-          <wp:inline distT="0" distB="0" distL="0" distR="0" wp14:anchorId="3524D94E" wp14:editId="33250494">
+          <wp:inline distT="0" distB="0" distL="0" distR="0" wp14:anchorId="3524D94E" wp14:editId="1814D727">
             <wp:extent cx="6119495" cy="1268189"/>
             <wp:effectExtent l="0" t="0" r="0" b="8255"/>
             <wp:docPr id="6" name="Picture 6"/>
@@ -7689,7 +7689,7 @@
           <w:lang w:eastAsia="ru-RU"/>
         </w:rPr>
         <w:drawing>
-          <wp:anchor distT="0" distB="0" distL="114300" distR="114300" simplePos="0" relativeHeight="251654144" behindDoc="0" locked="0" layoutInCell="1" allowOverlap="1" wp14:anchorId="6A92C9BC" wp14:editId="2E2D77DC">
+          <wp:anchor distT="0" distB="0" distL="114300" distR="114300" simplePos="0" relativeHeight="251653120" behindDoc="0" locked="0" layoutInCell="1" allowOverlap="1" wp14:anchorId="6A92C9BC" wp14:editId="728EBF71">
             <wp:simplePos x="0" y="0"/>
             <wp:positionH relativeFrom="margin">
               <wp:align>left</wp:align>
@@ -7814,7 +7814,7 @@
           <w:lang w:eastAsia="ru-RU"/>
         </w:rPr>
         <w:drawing>
-          <wp:inline distT="0" distB="0" distL="0" distR="0" wp14:anchorId="63079CDB" wp14:editId="215C0173">
+          <wp:inline distT="0" distB="0" distL="0" distR="0" wp14:anchorId="63079CDB" wp14:editId="69534ECE">
             <wp:extent cx="3925019" cy="569595"/>
             <wp:effectExtent l="0" t="0" r="0" b="1905"/>
             <wp:docPr id="7" name="Picture 7"/>
@@ -7988,7 +7988,7 @@
           <w:lang w:eastAsia="ru-RU"/>
         </w:rPr>
         <w:drawing>
-          <wp:inline distT="0" distB="0" distL="0" distR="0" wp14:anchorId="2602D5BB" wp14:editId="61B05A0A">
+          <wp:inline distT="0" distB="0" distL="0" distR="0" wp14:anchorId="2602D5BB" wp14:editId="3C031F4F">
             <wp:extent cx="4710310" cy="569595"/>
             <wp:effectExtent l="0" t="0" r="0" b="1905"/>
             <wp:docPr id="9" name="Picture 9"/>
@@ -8099,7 +8099,7 @@
           <w:lang w:eastAsia="ru-RU"/>
         </w:rPr>
         <w:drawing>
-          <wp:inline distT="0" distB="0" distL="0" distR="0" wp14:anchorId="25CF4DDC" wp14:editId="457B137D">
+          <wp:inline distT="0" distB="0" distL="0" distR="0" wp14:anchorId="25CF4DDC" wp14:editId="5ED4F7CF">
             <wp:extent cx="4261485" cy="466090"/>
             <wp:effectExtent l="0" t="0" r="5715" b="0"/>
             <wp:docPr id="10" name="Picture 10"/>
@@ -8159,7 +8159,7 @@
           <w:lang w:eastAsia="ru-RU"/>
         </w:rPr>
         <w:drawing>
-          <wp:inline distT="0" distB="0" distL="0" distR="0" wp14:anchorId="1217D13C" wp14:editId="1DA784CB">
+          <wp:inline distT="0" distB="0" distL="0" distR="0" wp14:anchorId="1217D13C" wp14:editId="2B339F6F">
             <wp:extent cx="4485640" cy="534670"/>
             <wp:effectExtent l="0" t="0" r="0" b="0"/>
             <wp:docPr id="11" name="Picture 11"/>
@@ -20683,127 +20683,216 @@
     </w:p>
     <w:p>
       <w:r>
-        <w:t xml:space="preserve">Для сравнения эффективности был выбран следующий набор </w:t>
-      </w:r>
-      <w:r>
-        <w:t>ресурсов приложения</w:t>
-      </w:r>
-      <w:r>
-        <w:t xml:space="preserve"> – время, необходимое для симулирования одинаковой длительности процесса, при условии эквивалентных параметров модели –</w:t>
-      </w:r>
-      <w:r>
-        <w:t xml:space="preserve"> чисел </w:t>
+        <w:t xml:space="preserve">Исходные коды могут быть найдены в </w:t>
       </w:r>
       <w:proofErr w:type="spellStart"/>
       <w:r>
-        <w:t>Рейнольдса</w:t>
+        <w:t>репозитории</w:t>
       </w:r>
       <w:proofErr w:type="spellEnd"/>
       <w:r>
-        <w:t>, характерных размеров и граничных условий, и потребляемая приложением память.</w:t>
+        <w:t xml:space="preserve"> по адресу </w:t>
+      </w:r>
+      <w:r>
+        <w:rPr>
+          <w:i/>
+        </w:rPr>
+        <w:t>https://github.com/Mr-Destiny/ModelApp-Cpp</w:t>
+      </w:r>
+      <w:r>
+        <w:rPr>
+          <w:i/>
+        </w:rPr>
+        <w:t>.</w:t>
+      </w:r>
+      <w:r>
+        <w:rPr>
+          <w:i/>
+        </w:rPr>
+        <w:t xml:space="preserve"> </w:t>
       </w:r>
     </w:p>
     <w:p>
       <w:r>
-        <w:t xml:space="preserve">Также было решено не учитывать время, затрачиваемое на </w:t>
+        <w:t xml:space="preserve">Для сравнения эффективности был выбран следующий набор </w:t>
+      </w:r>
+      <w:r>
+        <w:t>ресурсов приложения</w:t>
+      </w:r>
+      <w:r>
+        <w:t xml:space="preserve"> – время, необходимое для симулирования одинаковой длительности процесса, при условии эквивалентных параметров модели –</w:t>
+      </w:r>
+      <w:r>
+        <w:t xml:space="preserve"> чисел </w:t>
       </w:r>
       <w:proofErr w:type="spellStart"/>
       <w:r>
-        <w:t>отрисовку</w:t>
+        <w:t>Рейнольдса</w:t>
       </w:r>
       <w:proofErr w:type="spellEnd"/>
       <w:r>
-        <w:t>, и потому таймер запускался и останавливался при входе и выходе в вычислительный цикл.</w:t>
+        <w:t>, характерных размеров и граничных условий, и потребляемая приложением память.</w:t>
       </w:r>
     </w:p>
     <w:p>
       <w:r>
-        <w:t>И было сделано еще одно допущение – поскольку, очевидно, скорость алгоритма во многом зависит от качества программиста, то полезным результатом является относительная, а не абсолютная разница в потреблении ресурсов, а качество программиста при реализации одного и второго алгоритма считается неизменным.</w:t>
+        <w:t xml:space="preserve">Также было решено не учитывать время, затрачиваемое на </w:t>
+      </w:r>
+      <w:proofErr w:type="spellStart"/>
+      <w:r>
+        <w:t>отрисовку</w:t>
+      </w:r>
+      <w:proofErr w:type="spellEnd"/>
+      <w:r>
+        <w:t>, и потому таймер запускался и останавливался при входе и выходе в вычислительный цикл.</w:t>
       </w:r>
     </w:p>
     <w:p>
       <w:r>
-        <w:t xml:space="preserve">Для упрощения задания внутренних препятствий, в приложение добавлен простейший механизм считывания бинарных изображений (рис), таким образом, что черный цвет соответствует препятствию, и к этой ячейке применяются </w:t>
-      </w:r>
-      <w:r>
-        <w:t>“</w:t>
-      </w:r>
-      <w:r>
-        <w:rPr>
-          <w:lang w:val="en-US"/>
-        </w:rPr>
-        <w:t>no</w:t>
-      </w:r>
-      <w:r>
-        <w:t xml:space="preserve"> </w:t>
-      </w:r>
-      <w:r>
-        <w:rPr>
-          <w:lang w:val="en-US"/>
-        </w:rPr>
-        <w:t>slip</w:t>
-      </w:r>
-      <w:r>
-        <w:t xml:space="preserve">” </w:t>
-      </w:r>
-      <w:r>
-        <w:t>граничные условия.</w:t>
-      </w:r>
-    </w:p>
-    <w:p>
-      <w:r>
-        <w:t xml:space="preserve">Интерфейс приложения представлен на (рис). С его помощью можно запустить расчет (с помощью соответствующих пунктов меню «»), или выйти из приложения. Минимализм связан </w:t>
-      </w:r>
-      <w:r>
-        <w:t>с тем, что данное приложение, как будет показано в следующем разделе, может использоваться для симуляции правдоподобных физических явлений, в первую очередь создавалось для проверки «базового» набора функций методов моделирования гидродинамики.</w:t>
-      </w:r>
-    </w:p>
-    <w:p>
-      <w:r>
-        <w:t xml:space="preserve">Далее остановимся более подробно на алгоритме работы приложения. </w:t>
+        <w:t>И было сделано еще одно допущение – поскольку, очевидно, скорость алгоритма во многом зависит от качества программиста, то полезным результатом является относительная, а не абсолютная разница в потреблении ресурсов, а качество программиста при реализации одного и второго алгоритма считается неизменным.</w:t>
       </w:r>
     </w:p>
     <w:p>
       <w:pPr>
-        <w:tabs>
-          <w:tab w:val="clear" w:pos="2268"/>
-          <w:tab w:val="clear" w:pos="8505"/>
-        </w:tabs>
-        <w:spacing w:after="160" w:line="259" w:lineRule="auto"/>
-        <w:ind w:firstLine="0"/>
-        <w:jc w:val="left"/>
-      </w:pPr>
-      <w:r>
-        <w:br w:type="page"/>
-      </w:r>
-    </w:p>
-    <w:p>
-      <w:pPr>
-        <w:pStyle w:val="Heading2"/>
-        <w:numPr>
-          <w:ilvl w:val="1"/>
-          <w:numId w:val="1"/>
-        </w:numPr>
-      </w:pPr>
-      <w:r>
         <w:rPr>
           <w:noProof/>
           <w:lang w:eastAsia="ru-RU"/>
         </w:rPr>
-        <w:lastRenderedPageBreak/>
+      </w:pPr>
+      <w:r>
+        <w:rPr>
+          <w:noProof/>
+        </w:rPr>
+        <mc:AlternateContent>
+          <mc:Choice Requires="wps">
+            <w:drawing>
+              <wp:anchor distT="0" distB="0" distL="114300" distR="114300" simplePos="0" relativeHeight="251683840" behindDoc="0" locked="0" layoutInCell="1" allowOverlap="1" wp14:anchorId="1B5B14E2" wp14:editId="767839FD">
+                <wp:simplePos x="0" y="0"/>
+                <wp:positionH relativeFrom="column">
+                  <wp:posOffset>3408045</wp:posOffset>
+                </wp:positionH>
+                <wp:positionV relativeFrom="paragraph">
+                  <wp:posOffset>1245235</wp:posOffset>
+                </wp:positionV>
+                <wp:extent cx="2732405" cy="635"/>
+                <wp:effectExtent l="0" t="0" r="0" b="0"/>
+                <wp:wrapSquare wrapText="bothSides"/>
+                <wp:docPr id="1" name="Text Box 1"/>
+                <wp:cNvGraphicFramePr/>
+                <a:graphic xmlns:a="http://schemas.openxmlformats.org/drawingml/2006/main">
+                  <a:graphicData uri="http://schemas.microsoft.com/office/word/2010/wordprocessingShape">
+                    <wps:wsp>
+                      <wps:cNvSpPr txBox="1"/>
+                      <wps:spPr>
+                        <a:xfrm>
+                          <a:off x="0" y="0"/>
+                          <a:ext cx="2732405" cy="635"/>
+                        </a:xfrm>
+                        <a:prstGeom prst="rect">
+                          <a:avLst/>
+                        </a:prstGeom>
+                        <a:solidFill>
+                          <a:prstClr val="white"/>
+                        </a:solidFill>
+                        <a:ln>
+                          <a:noFill/>
+                        </a:ln>
+                        <a:effectLst/>
+                      </wps:spPr>
+                      <wps:txbx>
+                        <w:txbxContent>
+                          <w:p>
+                            <w:pPr>
+                              <w:pStyle w:val="Caption"/>
+                              <w:rPr>
+                                <w:noProof/>
+                                <w:sz w:val="28"/>
+                              </w:rPr>
+                            </w:pPr>
+                            <w:r>
+                              <w:t xml:space="preserve">Рисунок </w:t>
+                            </w:r>
+                            <w:fldSimple w:instr=" SEQ Рисунок \* ARABIC ">
+                              <w:r>
+                                <w:rPr>
+                                  <w:noProof/>
+                                </w:rPr>
+                                <w:t>3</w:t>
+                              </w:r>
+                            </w:fldSimple>
+                            <w:r>
+                              <w:t>. Бинарная маска препятствий</w:t>
+                            </w:r>
+                          </w:p>
+                        </w:txbxContent>
+                      </wps:txbx>
+                      <wps:bodyPr rot="0" spcFirstLastPara="0" vertOverflow="overflow" horzOverflow="overflow" vert="horz" wrap="square" lIns="0" tIns="0" rIns="0" bIns="0" numCol="1" spcCol="0" rtlCol="0" fromWordArt="0" anchor="t" anchorCtr="0" forceAA="0" compatLnSpc="1">
+                        <a:prstTxWarp prst="textNoShape">
+                          <a:avLst/>
+                        </a:prstTxWarp>
+                        <a:spAutoFit/>
+                      </wps:bodyPr>
+                    </wps:wsp>
+                  </a:graphicData>
+                </a:graphic>
+              </wp:anchor>
+            </w:drawing>
+          </mc:Choice>
+          <mc:Fallback>
+            <w:pict>
+              <v:shape w14:anchorId="1B5B14E2" id="Text Box 1" o:spid="_x0000_s1030" type="#_x0000_t202" style="position:absolute;left:0;text-align:left;margin-left:268.35pt;margin-top:98.05pt;width:215.15pt;height:.05pt;z-index:251683840;visibility:visible;mso-wrap-style:square;mso-wrap-distance-left:9pt;mso-wrap-distance-top:0;mso-wrap-distance-right:9pt;mso-wrap-distance-bottom:0;mso-position-horizontal:absolute;mso-position-horizontal-relative:text;mso-position-vertical:absolute;mso-position-vertical-relative:text;v-text-anchor:top" o:gfxdata="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" stroked="f">
+                <v:textbox style="mso-fit-shape-to-text:t" inset="0,0,0,0">
+                  <w:txbxContent>
+                    <w:p>
+                      <w:pPr>
+                        <w:pStyle w:val="Caption"/>
+                        <w:rPr>
+                          <w:noProof/>
+                          <w:sz w:val="28"/>
+                        </w:rPr>
+                      </w:pPr>
+                      <w:r>
+                        <w:t xml:space="preserve">Рисунок </w:t>
+                      </w:r>
+                      <w:fldSimple w:instr=" SEQ Рисунок \* ARABIC ">
+                        <w:r>
+                          <w:rPr>
+                            <w:noProof/>
+                          </w:rPr>
+                          <w:t>3</w:t>
+                        </w:r>
+                      </w:fldSimple>
+                      <w:r>
+                        <w:t>. Бинарная маска препятствий</w:t>
+                      </w:r>
+                    </w:p>
+                  </w:txbxContent>
+                </v:textbox>
+                <w10:wrap type="square"/>
+              </v:shape>
+            </w:pict>
+          </mc:Fallback>
+        </mc:AlternateContent>
+      </w:r>
+      <w:r>
+        <w:rPr>
+          <w:i/>
+          <w:noProof/>
+          <w:lang w:eastAsia="ru-RU"/>
+        </w:rPr>
         <w:drawing>
-          <wp:anchor distT="0" distB="0" distL="114300" distR="114300" simplePos="0" relativeHeight="251655168" behindDoc="0" locked="0" layoutInCell="1" allowOverlap="1" wp14:anchorId="6DF3BF0C" wp14:editId="2EC52287">
+          <wp:anchor distT="0" distB="0" distL="114300" distR="114300" simplePos="0" relativeHeight="251681792" behindDoc="0" locked="0" layoutInCell="1" allowOverlap="1" wp14:anchorId="35801A84" wp14:editId="7D55A8DA">
             <wp:simplePos x="0" y="0"/>
             <wp:positionH relativeFrom="margin">
-              <wp:align>left</wp:align>
+              <wp:posOffset>3408238</wp:posOffset>
             </wp:positionH>
             <wp:positionV relativeFrom="paragraph">
-              <wp:posOffset>265402</wp:posOffset>
+              <wp:posOffset>5715</wp:posOffset>
             </wp:positionV>
-            <wp:extent cx="6119495" cy="2711776"/>
+            <wp:extent cx="2732405" cy="1182370"/>
             <wp:effectExtent l="0" t="0" r="0" b="0"/>
-            <wp:wrapTopAndBottom/>
-            <wp:docPr id="3" name="Picture 3"/>
+            <wp:wrapSquare wrapText="bothSides"/>
+            <wp:docPr id="31" name="Picture 31"/>
             <wp:cNvGraphicFramePr>
               <a:graphicFrameLocks xmlns:a="http://schemas.openxmlformats.org/drawingml/2006/main" noChangeAspect="1"/>
             </wp:cNvGraphicFramePr>
@@ -20811,7 +20900,7 @@
               <a:graphicData uri="http://schemas.openxmlformats.org/drawingml/2006/picture">
                 <pic:pic xmlns:pic="http://schemas.openxmlformats.org/drawingml/2006/picture">
                   <pic:nvPicPr>
-                    <pic:cNvPr id="0" name="Picture 1"/>
+                    <pic:cNvPr id="0" name="Picture 11"/>
                     <pic:cNvPicPr>
                       <a:picLocks noChangeAspect="1" noChangeArrowheads="1"/>
                     </pic:cNvPicPr>
@@ -20832,7 +20921,332 @@
                   <pic:spPr bwMode="auto">
                     <a:xfrm>
                       <a:off x="0" y="0"/>
-                      <a:ext cx="6119495" cy="2711776"/>
+                      <a:ext cx="2732405" cy="1182370"/>
+                    </a:xfrm>
+                    <a:prstGeom prst="rect">
+                      <a:avLst/>
+                    </a:prstGeom>
+                    <a:noFill/>
+                    <a:ln>
+                      <a:noFill/>
+                    </a:ln>
+                  </pic:spPr>
+                </pic:pic>
+              </a:graphicData>
+            </a:graphic>
+          </wp:anchor>
+        </w:drawing>
+      </w:r>
+      <w:r>
+        <w:t>Для упрощения задания внутренних препятствий, в приложение добавлен простейший механизм считывания бинарных изображений (рис</w:t>
+      </w:r>
+      <w:r>
+        <w:t xml:space="preserve"> 3</w:t>
+      </w:r>
+      <w:r>
+        <w:t xml:space="preserve">), таким образом, что черный цвет соответствует препятствию, и к этой ячейке применяются </w:t>
+      </w:r>
+      <w:r>
+        <w:t>“</w:t>
+      </w:r>
+      <w:r>
+        <w:rPr>
+          <w:lang w:val="en-US"/>
+        </w:rPr>
+        <w:t>no</w:t>
+      </w:r>
+      <w:r>
+        <w:t xml:space="preserve"> </w:t>
+      </w:r>
+      <w:r>
+        <w:rPr>
+          <w:lang w:val="en-US"/>
+        </w:rPr>
+        <w:t>slip</w:t>
+      </w:r>
+      <w:r>
+        <w:t xml:space="preserve">” </w:t>
+      </w:r>
+      <w:r>
+        <w:t>граничные условия.</w:t>
+      </w:r>
+      <w:r>
+        <w:rPr>
+          <w:noProof/>
+          <w:lang w:eastAsia="ru-RU"/>
+        </w:rPr>
+        <w:t xml:space="preserve"> </w:t>
+      </w:r>
+    </w:p>
+    <w:p>
+      <w:pPr>
+        <w:tabs>
+          <w:tab w:val="clear" w:pos="2268"/>
+          <w:tab w:val="clear" w:pos="8505"/>
+        </w:tabs>
+        <w:spacing w:after="160" w:line="259" w:lineRule="auto"/>
+        <w:ind w:firstLine="0"/>
+        <w:jc w:val="left"/>
+      </w:pPr>
+      <w:r>
+        <w:rPr>
+          <w:noProof/>
+          <w:lang w:eastAsia="ru-RU"/>
+        </w:rPr>
+        <w:lastRenderedPageBreak/>
+        <mc:AlternateContent>
+          <mc:Choice Requires="wpg">
+            <w:drawing>
+              <wp:anchor distT="0" distB="0" distL="114300" distR="114300" simplePos="0" relativeHeight="251687936" behindDoc="0" locked="0" layoutInCell="1" allowOverlap="1" wp14:anchorId="3257AAAF" wp14:editId="634DF9F3">
+                <wp:simplePos x="0" y="0"/>
+                <wp:positionH relativeFrom="column">
+                  <wp:posOffset>2079</wp:posOffset>
+                </wp:positionH>
+                <wp:positionV relativeFrom="paragraph">
+                  <wp:posOffset>139</wp:posOffset>
+                </wp:positionV>
+                <wp:extent cx="6112510" cy="3552190"/>
+                <wp:effectExtent l="0" t="0" r="2540" b="0"/>
+                <wp:wrapTopAndBottom/>
+                <wp:docPr id="34" name="Group 34"/>
+                <wp:cNvGraphicFramePr/>
+                <a:graphic xmlns:a="http://schemas.openxmlformats.org/drawingml/2006/main">
+                  <a:graphicData uri="http://schemas.microsoft.com/office/word/2010/wordprocessingGroup">
+                    <wpg:wgp>
+                      <wpg:cNvGrpSpPr/>
+                      <wpg:grpSpPr>
+                        <a:xfrm>
+                          <a:off x="0" y="0"/>
+                          <a:ext cx="6112510" cy="3552190"/>
+                          <a:chOff x="0" y="0"/>
+                          <a:chExt cx="6112510" cy="3552190"/>
+                        </a:xfrm>
+                      </wpg:grpSpPr>
+                      <pic:pic xmlns:pic="http://schemas.openxmlformats.org/drawingml/2006/picture">
+                        <pic:nvPicPr>
+                          <pic:cNvPr id="32" name="Picture 32" descr="E:\Users\Maxim\Desktop\interface.jpg"/>
+                          <pic:cNvPicPr>
+                            <a:picLocks noChangeAspect="1"/>
+                          </pic:cNvPicPr>
+                        </pic:nvPicPr>
+                        <pic:blipFill>
+                          <a:blip r:embed="rId20">
+                            <a:extLst>
+                              <a:ext uri="{28A0092B-C50C-407E-A947-70E740481C1C}">
+                                <a14:useLocalDpi xmlns:a14="http://schemas.microsoft.com/office/drawing/2010/main" val="0"/>
+                              </a:ext>
+                            </a:extLst>
+                          </a:blip>
+                          <a:srcRect/>
+                          <a:stretch>
+                            <a:fillRect/>
+                          </a:stretch>
+                        </pic:blipFill>
+                        <pic:spPr bwMode="auto">
+                          <a:xfrm>
+                            <a:off x="0" y="0"/>
+                            <a:ext cx="6112510" cy="3230245"/>
+                          </a:xfrm>
+                          <a:prstGeom prst="rect">
+                            <a:avLst/>
+                          </a:prstGeom>
+                          <a:noFill/>
+                          <a:ln>
+                            <a:noFill/>
+                          </a:ln>
+                        </pic:spPr>
+                      </pic:pic>
+                      <wps:wsp>
+                        <wps:cNvPr id="33" name="Text Box 33"/>
+                        <wps:cNvSpPr txBox="1"/>
+                        <wps:spPr>
+                          <a:xfrm>
+                            <a:off x="0" y="3293745"/>
+                            <a:ext cx="6112510" cy="258445"/>
+                          </a:xfrm>
+                          <a:prstGeom prst="rect">
+                            <a:avLst/>
+                          </a:prstGeom>
+                          <a:solidFill>
+                            <a:prstClr val="white"/>
+                          </a:solidFill>
+                          <a:ln>
+                            <a:noFill/>
+                          </a:ln>
+                          <a:effectLst/>
+                        </wps:spPr>
+                        <wps:txbx>
+                          <w:txbxContent>
+                            <w:p>
+                              <w:pPr>
+                                <w:pStyle w:val="Caption"/>
+                                <w:rPr>
+                                  <w:noProof/>
+                                  <w:sz w:val="28"/>
+                                </w:rPr>
+                              </w:pPr>
+                              <w:r>
+                                <w:t xml:space="preserve">Рисунок </w:t>
+                              </w:r>
+                              <w:fldSimple w:instr=" SEQ Рисунок \* ARABIC ">
+                                <w:r>
+                                  <w:rPr>
+                                    <w:noProof/>
+                                  </w:rPr>
+                                  <w:t>4</w:t>
+                                </w:r>
+                              </w:fldSimple>
+                              <w:r>
+                                <w:t>. Главное окно приложения</w:t>
+                              </w:r>
+                            </w:p>
+                          </w:txbxContent>
+                        </wps:txbx>
+                        <wps:bodyPr rot="0" spcFirstLastPara="0" vertOverflow="overflow" horzOverflow="overflow" vert="horz" wrap="square" lIns="0" tIns="0" rIns="0" bIns="0" numCol="1" spcCol="0" rtlCol="0" fromWordArt="0" anchor="t" anchorCtr="0" forceAA="0" compatLnSpc="1">
+                          <a:prstTxWarp prst="textNoShape">
+                            <a:avLst/>
+                          </a:prstTxWarp>
+                          <a:spAutoFit/>
+                        </wps:bodyPr>
+                      </wps:wsp>
+                    </wpg:wgp>
+                  </a:graphicData>
+                </a:graphic>
+              </wp:anchor>
+            </w:drawing>
+          </mc:Choice>
+          <mc:Fallback>
+            <w:pict>
+              <v:group w14:anchorId="3257AAAF" id="Group 34" o:spid="_x0000_s1031" style="position:absolute;margin-left:.15pt;margin-top:0;width:481.3pt;height:279.7pt;z-index:251687936" coordsize="61125,35521" o:gfxdata="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">
+                <v:shape id="Picture 32" o:spid="_x0000_s1032" type="#_x0000_t75" style="position:absolute;width:61125;height:32302;visibility:visible;mso-wrap-style:square" o:gfxdata="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">
+                  <v:imagedata r:id="rId21" o:title="interface"/>
+                  <v:path arrowok="t"/>
+                </v:shape>
+                <v:shape id="Text Box 33" o:spid="_x0000_s1033" type="#_x0000_t202" style="position:absolute;top:32937;width:61125;height:2584;visibility:visible;mso-wrap-style:square;v-text-anchor:top" o:gfxdata="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" stroked="f">
+                  <v:textbox style="mso-fit-shape-to-text:t" inset="0,0,0,0">
+                    <w:txbxContent>
+                      <w:p>
+                        <w:pPr>
+                          <w:pStyle w:val="Caption"/>
+                          <w:rPr>
+                            <w:noProof/>
+                            <w:sz w:val="28"/>
+                          </w:rPr>
+                        </w:pPr>
+                        <w:r>
+                          <w:t xml:space="preserve">Рисунок </w:t>
+                        </w:r>
+                        <w:fldSimple w:instr=" SEQ Рисунок \* ARABIC ">
+                          <w:r>
+                            <w:rPr>
+                              <w:noProof/>
+                            </w:rPr>
+                            <w:t>4</w:t>
+                          </w:r>
+                        </w:fldSimple>
+                        <w:r>
+                          <w:t>. Главное окно приложения</w:t>
+                        </w:r>
+                      </w:p>
+                    </w:txbxContent>
+                  </v:textbox>
+                </v:shape>
+                <w10:wrap type="topAndBottom"/>
+              </v:group>
+            </w:pict>
+          </mc:Fallback>
+        </mc:AlternateContent>
+      </w:r>
+    </w:p>
+    <w:p>
+      <w:r>
+        <w:t>Интерфейс приложения представлен на (рис</w:t>
+      </w:r>
+      <w:r>
+        <w:t xml:space="preserve"> 4</w:t>
+      </w:r>
+      <w:r>
+        <w:t xml:space="preserve">). С его помощью можно запустить расчет (с помощью соответствующих пунктов меню «»), или выйти из приложения. Минимализм связан </w:t>
+      </w:r>
+      <w:r>
+        <w:t>с тем, что данное приложение, как будет показано в следующем разделе, может использоваться для симуляции правдоподобных физических явлений, в первую очередь создавалось для проверки «базового» набора функций методов моделирования гидродинамики.</w:t>
+      </w:r>
+    </w:p>
+    <w:p>
+      <w:r>
+        <w:t xml:space="preserve">Далее остановимся более подробно на алгоритме работы приложения. </w:t>
+      </w:r>
+    </w:p>
+    <w:p>
+      <w:pPr>
+        <w:tabs>
+          <w:tab w:val="clear" w:pos="2268"/>
+          <w:tab w:val="clear" w:pos="8505"/>
+        </w:tabs>
+        <w:spacing w:after="160" w:line="259" w:lineRule="auto"/>
+        <w:ind w:firstLine="0"/>
+        <w:jc w:val="left"/>
+      </w:pPr>
+      <w:r>
+        <w:br w:type="page"/>
+      </w:r>
+    </w:p>
+    <w:p>
+      <w:pPr>
+        <w:pStyle w:val="Heading2"/>
+        <w:numPr>
+          <w:ilvl w:val="1"/>
+          <w:numId w:val="1"/>
+        </w:numPr>
+      </w:pPr>
+      <w:r>
+        <w:rPr>
+          <w:noProof/>
+          <w:lang w:eastAsia="ru-RU"/>
+        </w:rPr>
+        <w:lastRenderedPageBreak/>
+        <w:drawing>
+          <wp:anchor distT="0" distB="0" distL="114300" distR="114300" simplePos="0" relativeHeight="251654144" behindDoc="0" locked="0" layoutInCell="1" allowOverlap="1" wp14:anchorId="6DF3BF0C" wp14:editId="43989937">
+            <wp:simplePos x="0" y="0"/>
+            <wp:positionH relativeFrom="margin">
+              <wp:align>right</wp:align>
+            </wp:positionH>
+            <wp:positionV relativeFrom="paragraph">
+              <wp:posOffset>265402</wp:posOffset>
+            </wp:positionV>
+            <wp:extent cx="6118225" cy="2467610"/>
+            <wp:effectExtent l="0" t="0" r="0" b="8890"/>
+            <wp:wrapTopAndBottom/>
+            <wp:docPr id="3" name="Picture 3"/>
+            <wp:cNvGraphicFramePr>
+              <a:graphicFrameLocks xmlns:a="http://schemas.openxmlformats.org/drawingml/2006/main" noChangeAspect="1"/>
+            </wp:cNvGraphicFramePr>
+            <a:graphic xmlns:a="http://schemas.openxmlformats.org/drawingml/2006/main">
+              <a:graphicData uri="http://schemas.openxmlformats.org/drawingml/2006/picture">
+                <pic:pic xmlns:pic="http://schemas.openxmlformats.org/drawingml/2006/picture">
+                  <pic:nvPicPr>
+                    <pic:cNvPr id="0" name="Picture 1"/>
+                    <pic:cNvPicPr>
+                      <a:picLocks noChangeAspect="1" noChangeArrowheads="1"/>
+                    </pic:cNvPicPr>
+                  </pic:nvPicPr>
+                  <pic:blipFill>
+                    <a:blip r:embed="rId22">
+                      <a:extLst>
+                        <a:ext uri="{28A0092B-C50C-407E-A947-70E740481C1C}">
+                          <a14:useLocalDpi xmlns:a14="http://schemas.microsoft.com/office/drawing/2010/main" val="0"/>
+                        </a:ext>
+                      </a:extLst>
+                    </a:blip>
+                    <a:srcRect/>
+                    <a:stretch>
+                      <a:fillRect/>
+                    </a:stretch>
+                  </pic:blipFill>
+                  <pic:spPr bwMode="auto">
+                    <a:xfrm>
+                      <a:off x="0" y="0"/>
+                      <a:ext cx="6118225" cy="2467610"/>
                     </a:xfrm>
                     <a:prstGeom prst="rect">
                       <a:avLst/>
@@ -20855,6 +21269,149 @@
         </w:drawing>
       </w:r>
       <w:r>
+        <w:rPr>
+          <w:noProof/>
+        </w:rPr>
+        <mc:AlternateContent>
+          <mc:Choice Requires="wps">
+            <w:drawing>
+              <wp:anchor distT="0" distB="0" distL="114300" distR="114300" simplePos="0" relativeHeight="251689984" behindDoc="0" locked="0" layoutInCell="1" allowOverlap="1" wp14:anchorId="0D5B058D" wp14:editId="052B2940">
+                <wp:simplePos x="0" y="0"/>
+                <wp:positionH relativeFrom="column">
+                  <wp:posOffset>0</wp:posOffset>
+                </wp:positionH>
+                <wp:positionV relativeFrom="paragraph">
+                  <wp:posOffset>3033395</wp:posOffset>
+                </wp:positionV>
+                <wp:extent cx="6119495" cy="635"/>
+                <wp:effectExtent l="0" t="0" r="0" b="0"/>
+                <wp:wrapTopAndBottom/>
+                <wp:docPr id="35" name="Text Box 35"/>
+                <wp:cNvGraphicFramePr/>
+                <a:graphic xmlns:a="http://schemas.openxmlformats.org/drawingml/2006/main">
+                  <a:graphicData uri="http://schemas.microsoft.com/office/word/2010/wordprocessingShape">
+                    <wps:wsp>
+                      <wps:cNvSpPr txBox="1"/>
+                      <wps:spPr>
+                        <a:xfrm>
+                          <a:off x="0" y="0"/>
+                          <a:ext cx="6119495" cy="635"/>
+                        </a:xfrm>
+                        <a:prstGeom prst="rect">
+                          <a:avLst/>
+                        </a:prstGeom>
+                        <a:solidFill>
+                          <a:prstClr val="white"/>
+                        </a:solidFill>
+                        <a:ln>
+                          <a:noFill/>
+                        </a:ln>
+                        <a:effectLst/>
+                      </wps:spPr>
+                      <wps:txbx>
+                        <w:txbxContent>
+                          <w:p>
+                            <w:pPr>
+                              <w:pStyle w:val="Caption"/>
+                              <w:rPr>
+                                <w:noProof/>
+                                <w:sz w:val="28"/>
+                              </w:rPr>
+                            </w:pPr>
+                            <w:r>
+                              <w:t xml:space="preserve">Рисунок </w:t>
+                            </w:r>
+                            <w:fldSimple w:instr=" SEQ Рисунок \* ARABIC ">
+                              <w:r>
+                                <w:rPr>
+                                  <w:noProof/>
+                                </w:rPr>
+                                <w:t>5</w:t>
+                              </w:r>
+                            </w:fldSimple>
+                            <w:r>
+                              <w:t xml:space="preserve">. </w:t>
+                            </w:r>
+                            <w:proofErr w:type="spellStart"/>
+                            <w:r>
+                              <w:t>Диаграма</w:t>
+                            </w:r>
+                            <w:proofErr w:type="spellEnd"/>
+                            <w:r>
+                              <w:t xml:space="preserve"> классов </w:t>
+                            </w:r>
+                            <w:r>
+                              <w:rPr>
+                                <w:lang w:val="en-US"/>
+                              </w:rPr>
+                              <w:t>LBE</w:t>
+                            </w:r>
+                          </w:p>
+                        </w:txbxContent>
+                      </wps:txbx>
+                      <wps:bodyPr rot="0" spcFirstLastPara="0" vertOverflow="overflow" horzOverflow="overflow" vert="horz" wrap="square" lIns="0" tIns="0" rIns="0" bIns="0" numCol="1" spcCol="0" rtlCol="0" fromWordArt="0" anchor="t" anchorCtr="0" forceAA="0" compatLnSpc="1">
+                        <a:prstTxWarp prst="textNoShape">
+                          <a:avLst/>
+                        </a:prstTxWarp>
+                        <a:spAutoFit/>
+                      </wps:bodyPr>
+                    </wps:wsp>
+                  </a:graphicData>
+                </a:graphic>
+              </wp:anchor>
+            </w:drawing>
+          </mc:Choice>
+          <mc:Fallback>
+            <w:pict>
+              <v:shape w14:anchorId="0D5B058D" id="Text Box 35" o:spid="_x0000_s1034" type="#_x0000_t202" style="position:absolute;left:0;text-align:left;margin-left:0;margin-top:238.85pt;width:481.85pt;height:.05pt;z-index:251689984;visibility:visible;mso-wrap-style:square;mso-wrap-distance-left:9pt;mso-wrap-distance-top:0;mso-wrap-distance-right:9pt;mso-wrap-distance-bottom:0;mso-position-horizontal:absolute;mso-position-horizontal-relative:text;mso-position-vertical:absolute;mso-position-vertical-relative:text;v-text-anchor:top" o:gfxdata="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" stroked="f">
+                <v:textbox style="mso-fit-shape-to-text:t" inset="0,0,0,0">
+                  <w:txbxContent>
+                    <w:p>
+                      <w:pPr>
+                        <w:pStyle w:val="Caption"/>
+                        <w:rPr>
+                          <w:noProof/>
+                          <w:sz w:val="28"/>
+                        </w:rPr>
+                      </w:pPr>
+                      <w:r>
+                        <w:t xml:space="preserve">Рисунок </w:t>
+                      </w:r>
+                      <w:fldSimple w:instr=" SEQ Рисунок \* ARABIC ">
+                        <w:r>
+                          <w:rPr>
+                            <w:noProof/>
+                          </w:rPr>
+                          <w:t>5</w:t>
+                        </w:r>
+                      </w:fldSimple>
+                      <w:r>
+                        <w:t xml:space="preserve">. </w:t>
+                      </w:r>
+                      <w:proofErr w:type="spellStart"/>
+                      <w:r>
+                        <w:t>Диаграма</w:t>
+                      </w:r>
+                      <w:proofErr w:type="spellEnd"/>
+                      <w:r>
+                        <w:t xml:space="preserve"> классов </w:t>
+                      </w:r>
+                      <w:r>
+                        <w:rPr>
+                          <w:lang w:val="en-US"/>
+                        </w:rPr>
+                        <w:t>LBE</w:t>
+                      </w:r>
+                    </w:p>
+                  </w:txbxContent>
+                </v:textbox>
+                <w10:wrap type="topAndBottom"/>
+              </v:shape>
+            </w:pict>
+          </mc:Fallback>
+        </mc:AlternateContent>
+      </w:r>
+      <w:r>
         <w:t xml:space="preserve"> </w:t>
       </w:r>
       <w:r>
@@ -20863,7 +21420,13 @@
     </w:p>
     <w:p>
       <w:r>
-        <w:t>Диаграмма классов, отвечающих за моделирование дискретного уравнения Больцмана, представлена на (рис).</w:t>
+        <w:t>Диаграмма классов, отвечающих за моделирование дискретного уравнения Больцмана, представлена на (рис</w:t>
+      </w:r>
+      <w:r>
+        <w:t>5</w:t>
+      </w:r>
+      <w:r>
+        <w:t>).</w:t>
       </w:r>
     </w:p>
     <w:p>
@@ -20873,15 +21436,42 @@
     </w:p>
     <w:p>
       <w:pPr>
+        <w:keepNext/>
         <w:jc w:val="center"/>
       </w:pPr>
       <w:r>
         <w:object w:dxaOrig="8145" w:dyaOrig="11113" w14:anchorId="2C34DD39">
-          <v:shape id="_x0000_i1025" type="#_x0000_t75" style="width:406.85pt;height:444.5pt" o:ole="">
-            <v:imagedata r:id="rId20" o:title=""/>
+          <v:shape id="_x0000_i1025" type="#_x0000_t75" style="width:406.45pt;height:425.05pt" o:ole="">
+            <v:imagedata r:id="rId23" o:title=""/>
           </v:shape>
-          <o:OLEObject Type="Embed" ProgID="Visio.Drawing.11" ShapeID="_x0000_i1025" DrawAspect="Content" ObjectID="_1449301344" r:id="rId21"/>
+          <o:OLEObject Type="Embed" ProgID="Visio.Drawing.11" ShapeID="_x0000_i1025" DrawAspect="Content" ObjectID="_1449301874" r:id="rId24"/>
         </w:object>
+      </w:r>
+    </w:p>
+    <w:p>
+      <w:pPr>
+        <w:pStyle w:val="Caption"/>
+        <w:jc w:val="center"/>
+      </w:pPr>
+      <w:r>
+        <w:t xml:space="preserve">Рисунок </w:t>
+      </w:r>
+      <w:fldSimple w:instr=" SEQ Рисунок \* ARABIC ">
+        <w:r>
+          <w:rPr>
+            <w:noProof/>
+          </w:rPr>
+          <w:t>6</w:t>
+        </w:r>
+      </w:fldSimple>
+      <w:r>
+        <w:rPr>
+          <w:lang w:val="en-US"/>
+        </w:rPr>
+        <w:t xml:space="preserve">. </w:t>
+      </w:r>
+      <w:r>
+        <w:t>Алгоритм 1</w:t>
       </w:r>
     </w:p>
     <w:p>
@@ -20942,18 +21532,39 @@
     </w:p>
     <w:p>
       <w:pPr>
+        <w:keepNext/>
         <w:jc w:val="center"/>
       </w:pPr>
       <w:r>
         <w:object w:dxaOrig="6828" w:dyaOrig="7436" w14:anchorId="02452608">
           <v:shape id="_x0000_i1026" type="#_x0000_t75" style="width:341.4pt;height:371.8pt" o:ole="">
-            <v:imagedata r:id="rId22" o:title=""/>
+            <v:imagedata r:id="rId25" o:title=""/>
           </v:shape>
-          <o:OLEObject Type="Embed" ProgID="Visio.Drawing.11" ShapeID="_x0000_i1026" DrawAspect="Content" ObjectID="_1449301345" r:id="rId23"/>
+          <o:OLEObject Type="Embed" ProgID="Visio.Drawing.11" ShapeID="_x0000_i1026" DrawAspect="Content" ObjectID="_1449301875" r:id="rId26"/>
         </w:object>
       </w:r>
     </w:p>
     <w:p>
+      <w:pPr>
+        <w:pStyle w:val="Caption"/>
+        <w:jc w:val="center"/>
+      </w:pPr>
+      <w:r>
+        <w:t xml:space="preserve">Рисунок </w:t>
+      </w:r>
+      <w:fldSimple w:instr=" SEQ Рисунок \* ARABIC ">
+        <w:r>
+          <w:rPr>
+            <w:noProof/>
+          </w:rPr>
+          <w:t>7</w:t>
+        </w:r>
+      </w:fldSimple>
+      <w:r>
+        <w:t>. Алгоритм 2</w:t>
+      </w:r>
+    </w:p>
+    <w:p>
       <w:r>
         <w:t>Для решения применяется метод Ньютона-</w:t>
       </w:r>
@@ -20968,7 +21579,12 @@
       </w:r>
       <w:proofErr w:type="gramEnd"/>
       <w:r>
-        <w:t xml:space="preserve">], ввиду </w:t>
+        <w:t>]</w:t>
+      </w:r>
+      <w:bookmarkStart w:id="25" w:name="_GoBack"/>
+      <w:bookmarkEnd w:id="25"/>
+      <w:r>
+        <w:t xml:space="preserve">, ввиду </w:t>
       </w:r>
       <w:proofErr w:type="spellStart"/>
       <w:r>
@@ -21001,8 +21617,6 @@
           <w:numId w:val="1"/>
         </w:numPr>
       </w:pPr>
-      <w:bookmarkStart w:id="25" w:name="_GoBack"/>
-      <w:bookmarkEnd w:id="25"/>
       <w:r>
         <w:lastRenderedPageBreak/>
         <w:t>Сравнение ресурсоемкости методов</w:t>
@@ -21752,7 +22366,7 @@
         <mc:AlternateContent>
           <mc:Choice Requires="wpg">
             <w:drawing>
-              <wp:anchor distT="0" distB="0" distL="114300" distR="114300" simplePos="0" relativeHeight="251673600" behindDoc="0" locked="0" layoutInCell="1" allowOverlap="1" wp14:anchorId="7AEB9F7B" wp14:editId="5C1C297F">
+              <wp:anchor distT="0" distB="0" distL="114300" distR="114300" simplePos="0" relativeHeight="251672576" behindDoc="0" locked="0" layoutInCell="1" allowOverlap="1" wp14:anchorId="7AEB9F7B" wp14:editId="4919034A">
                 <wp:simplePos x="0" y="0"/>
                 <wp:positionH relativeFrom="margin">
                   <wp:align>right</wp:align>
@@ -21785,7 +22399,7 @@
                           </pic:cNvPicPr>
                         </pic:nvPicPr>
                         <pic:blipFill>
-                          <a:blip r:embed="rId24">
+                          <a:blip r:embed="rId27">
                             <a:extLst>
                               <a:ext uri="{28A0092B-C50C-407E-A947-70E740481C1C}">
                                 <a14:useLocalDpi xmlns:a14="http://schemas.microsoft.com/office/drawing/2010/main" val="0"/>
@@ -21848,7 +22462,7 @@
                                   <w:rPr>
                                     <w:noProof/>
                                   </w:rPr>
-                                  <w:t>4</w:t>
+                                  <w:t>8</w:t>
                                 </w:r>
                               </w:fldSimple>
                               <w:r>
@@ -21881,12 +22495,12 @@
           </mc:Choice>
           <mc:Fallback>
             <w:pict>
-              <v:group w14:anchorId="7AEB9F7B" id="Group 25" o:spid="_x0000_s1030" style="position:absolute;left:0;text-align:left;margin-left:146.9pt;margin-top:186.45pt;width:198.1pt;height:110.45pt;z-index:251673600;mso-position-horizontal:right;mso-position-horizontal-relative:margin;mso-width-relative:margin;mso-height-relative:margin" coordsize="25158,14027" o:gfxdata="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">
-                <v:shape id="Picture 19" o:spid="_x0000_s1031" type="#_x0000_t75" style="position:absolute;width:25158;height:10864;visibility:visible;mso-wrap-style:square" o:gfxdata="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">
-                  <v:imagedata r:id="rId25" o:title="Задача3"/>
+              <v:group w14:anchorId="7AEB9F7B" id="Group 25" o:spid="_x0000_s1035" style="position:absolute;left:0;text-align:left;margin-left:146.9pt;margin-top:186.45pt;width:198.1pt;height:110.45pt;z-index:251672576;mso-position-horizontal:right;mso-position-horizontal-relative:margin;mso-width-relative:margin;mso-height-relative:margin" coordsize="25158,14027" o:gfxdata="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">
+                <v:shape id="Picture 19" o:spid="_x0000_s1036" type="#_x0000_t75" style="position:absolute;width:25158;height:10864;visibility:visible;mso-wrap-style:square" o:gfxdata="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">
+                  <v:imagedata r:id="rId28" o:title="Задача3"/>
                   <v:path arrowok="t"/>
                 </v:shape>
-                <v:shape id="Text Box 24" o:spid="_x0000_s1032" type="#_x0000_t202" style="position:absolute;top:11442;width:25158;height:2585;visibility:visible;mso-wrap-style:square;v-text-anchor:top" o:gfxdata="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" stroked="f">
+                <v:shape id="Text Box 24" o:spid="_x0000_s1037" type="#_x0000_t202" style="position:absolute;top:11442;width:25158;height:2585;visibility:visible;mso-wrap-style:square;v-text-anchor:top" o:gfxdata="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" stroked="f">
                   <v:textbox style="mso-fit-shape-to-text:t" inset="0,0,0,0">
                     <w:txbxContent>
                       <w:p>
@@ -21905,7 +22519,7 @@
                             <w:rPr>
                               <w:noProof/>
                             </w:rPr>
-                            <w:t>4</w:t>
+                            <w:t>8</w:t>
                           </w:r>
                         </w:fldSimple>
                         <w:r>
@@ -21932,7 +22546,7 @@
         <mc:AlternateContent>
           <mc:Choice Requires="wpg">
             <w:drawing>
-              <wp:anchor distT="0" distB="0" distL="114300" distR="114300" simplePos="0" relativeHeight="251676672" behindDoc="0" locked="0" layoutInCell="1" allowOverlap="1" wp14:anchorId="20E8B846" wp14:editId="3659901D">
+              <wp:anchor distT="0" distB="0" distL="114300" distR="114300" simplePos="0" relativeHeight="251675648" behindDoc="0" locked="0" layoutInCell="1" allowOverlap="1" wp14:anchorId="20E8B846" wp14:editId="5F9FF86F">
                 <wp:simplePos x="0" y="0"/>
                 <wp:positionH relativeFrom="margin">
                   <wp:align>right</wp:align>
@@ -21965,7 +22579,7 @@
                           </pic:cNvPicPr>
                         </pic:nvPicPr>
                         <pic:blipFill>
-                          <a:blip r:embed="rId26">
+                          <a:blip r:embed="rId29">
                             <a:extLst>
                               <a:ext uri="{28A0092B-C50C-407E-A947-70E740481C1C}">
                                 <a14:useLocalDpi xmlns:a14="http://schemas.microsoft.com/office/drawing/2010/main" val="0"/>
@@ -22028,7 +22642,7 @@
                                   <w:rPr>
                                     <w:noProof/>
                                   </w:rPr>
-                                  <w:t>5</w:t>
+                                  <w:t>9</w:t>
                                 </w:r>
                               </w:fldSimple>
                               <w:r>
@@ -22058,12 +22672,12 @@
           </mc:Choice>
           <mc:Fallback>
             <w:pict>
-              <v:group w14:anchorId="20E8B846" id="Group 29" o:spid="_x0000_s1033" style="position:absolute;left:0;text-align:left;margin-left:146.9pt;margin-top:62.4pt;width:198.1pt;height:110pt;z-index:251676672;mso-position-horizontal:right;mso-position-horizontal-relative:margin;mso-height-relative:margin" coordsize="25158,13970" o:gfxdata="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">
-                <v:shape id="Picture 14" o:spid="_x0000_s1034" type="#_x0000_t75" style="position:absolute;width:25158;height:10864;visibility:visible;mso-wrap-style:square" o:gfxdata="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">
-                  <v:imagedata r:id="rId27" o:title="Задача2"/>
+              <v:group w14:anchorId="20E8B846" id="Group 29" o:spid="_x0000_s1038" style="position:absolute;left:0;text-align:left;margin-left:146.9pt;margin-top:62.4pt;width:198.1pt;height:110pt;z-index:251675648;mso-position-horizontal:right;mso-position-horizontal-relative:margin;mso-height-relative:margin" coordsize="25158,13970" o:gfxdata="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">
+                <v:shape id="Picture 14" o:spid="_x0000_s1039" type="#_x0000_t75" style="position:absolute;width:25158;height:10864;visibility:visible;mso-wrap-style:square" o:gfxdata="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">
+                  <v:imagedata r:id="rId30" o:title="Задача2"/>
                   <v:path arrowok="t"/>
                 </v:shape>
-                <v:shape id="Text Box 26" o:spid="_x0000_s1035" type="#_x0000_t202" style="position:absolute;top:11385;width:25158;height:2585;visibility:visible;mso-wrap-style:square;v-text-anchor:top" o:gfxdata="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" stroked="f">
+                <v:shape id="Text Box 26" o:spid="_x0000_s1040" type="#_x0000_t202" style="position:absolute;top:11385;width:25158;height:2585;visibility:visible;mso-wrap-style:square;v-text-anchor:top" o:gfxdata="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" stroked="f">
                   <v:textbox style="mso-fit-shape-to-text:t" inset="0,0,0,0">
                     <w:txbxContent>
                       <w:p>
@@ -22082,7 +22696,7 @@
                             <w:rPr>
                               <w:noProof/>
                             </w:rPr>
-                            <w:t>5</w:t>
+                            <w:t>9</w:t>
                           </w:r>
                         </w:fldSimple>
                         <w:r>
@@ -22109,7 +22723,7 @@
         <mc:AlternateContent>
           <mc:Choice Requires="wpg">
             <w:drawing>
-              <wp:anchor distT="0" distB="0" distL="114300" distR="114300" simplePos="0" relativeHeight="251670528" behindDoc="0" locked="0" layoutInCell="1" allowOverlap="1" wp14:anchorId="5A8471AE" wp14:editId="209AAF1A">
+              <wp:anchor distT="0" distB="0" distL="114300" distR="114300" simplePos="0" relativeHeight="251669504" behindDoc="0" locked="0" layoutInCell="1" allowOverlap="1" wp14:anchorId="5A8471AE" wp14:editId="170AB044">
                 <wp:simplePos x="0" y="0"/>
                 <wp:positionH relativeFrom="margin">
                   <wp:align>left</wp:align>
@@ -22142,7 +22756,7 @@
                           </pic:cNvPicPr>
                         </pic:nvPicPr>
                         <pic:blipFill>
-                          <a:blip r:embed="rId28">
+                          <a:blip r:embed="rId31">
                             <a:extLst>
                               <a:ext uri="{28A0092B-C50C-407E-A947-70E740481C1C}">
                                 <a14:useLocalDpi xmlns:a14="http://schemas.microsoft.com/office/drawing/2010/main" val="0"/>
@@ -22205,7 +22819,7 @@
                                   <w:rPr>
                                     <w:noProof/>
                                   </w:rPr>
-                                  <w:t>6</w:t>
+                                  <w:t>10</w:t>
                                 </w:r>
                               </w:fldSimple>
                               <w:r>
@@ -22238,12 +22852,12 @@
           </mc:Choice>
           <mc:Fallback>
             <w:pict>
-              <v:group w14:anchorId="5A8471AE" id="Group 23" o:spid="_x0000_s1036" style="position:absolute;left:0;text-align:left;margin-left:0;margin-top:189.55pt;width:198.1pt;height:110.45pt;z-index:251670528;mso-position-horizontal:left;mso-position-horizontal-relative:margin;mso-width-relative:margin;mso-height-relative:margin" coordsize="25158,14027" o:gfxdata="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">
-                <v:shape id="Picture 13" o:spid="_x0000_s1037" type="#_x0000_t75" style="position:absolute;width:25158;height:10864;visibility:visible;mso-wrap-style:square" o:gfxdata="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">
-                  <v:imagedata r:id="rId29" o:title="Задача1"/>
+              <v:group w14:anchorId="5A8471AE" id="Group 23" o:spid="_x0000_s1041" style="position:absolute;left:0;text-align:left;margin-left:0;margin-top:189.55pt;width:198.1pt;height:110.45pt;z-index:251669504;mso-position-horizontal:left;mso-position-horizontal-relative:margin;mso-width-relative:margin;mso-height-relative:margin" coordsize="25158,14027" o:gfxdata="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">
+                <v:shape id="Picture 13" o:spid="_x0000_s1042" type="#_x0000_t75" style="position:absolute;width:25158;height:10864;visibility:visible;mso-wrap-style:square" o:gfxdata="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">
+                  <v:imagedata r:id="rId32" o:title="Задача1"/>
                   <v:path arrowok="t"/>
                 </v:shape>
-                <v:shape id="Text Box 22" o:spid="_x0000_s1038" type="#_x0000_t202" style="position:absolute;top:11442;width:25158;height:2585;visibility:visible;mso-wrap-style:square;v-text-anchor:top" o:gfxdata="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" stroked="f">
+                <v:shape id="Text Box 22" o:spid="_x0000_s1043" type="#_x0000_t202" style="position:absolute;top:11442;width:25158;height:2585;visibility:visible;mso-wrap-style:square;v-text-anchor:top" o:gfxdata="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" stroked="f">
                   <v:textbox style="mso-fit-shape-to-text:t" inset="0,0,0,0">
                     <w:txbxContent>
                       <w:p>
@@ -22262,7 +22876,7 @@
                             <w:rPr>
                               <w:noProof/>
                             </w:rPr>
-                            <w:t>6</w:t>
+                            <w:t>10</w:t>
                           </w:r>
                         </w:fldSimple>
                         <w:r>
@@ -22289,7 +22903,7 @@
         <mc:AlternateContent>
           <mc:Choice Requires="wpg">
             <w:drawing>
-              <wp:anchor distT="0" distB="0" distL="114300" distR="114300" simplePos="0" relativeHeight="251679744" behindDoc="0" locked="0" layoutInCell="1" allowOverlap="1" wp14:anchorId="511FE1CE" wp14:editId="60DA8023">
+              <wp:anchor distT="0" distB="0" distL="114300" distR="114300" simplePos="0" relativeHeight="251678720" behindDoc="0" locked="0" layoutInCell="1" allowOverlap="1" wp14:anchorId="511FE1CE" wp14:editId="1018D070">
                 <wp:simplePos x="0" y="0"/>
                 <wp:positionH relativeFrom="margin">
                   <wp:align>left</wp:align>
@@ -22322,7 +22936,7 @@
                           </pic:cNvPicPr>
                         </pic:nvPicPr>
                         <pic:blipFill>
-                          <a:blip r:embed="rId30">
+                          <a:blip r:embed="rId33">
                             <a:extLst>
                               <a:ext uri="{28A0092B-C50C-407E-A947-70E740481C1C}">
                                 <a14:useLocalDpi xmlns:a14="http://schemas.microsoft.com/office/drawing/2010/main" val="0"/>
@@ -22385,7 +22999,7 @@
                                   <w:rPr>
                                     <w:noProof/>
                                   </w:rPr>
-                                  <w:t>7</w:t>
+                                  <w:t>11</w:t>
                                 </w:r>
                               </w:fldSimple>
                               <w:r>
@@ -22415,12 +23029,12 @@
           </mc:Choice>
           <mc:Fallback>
             <w:pict>
-              <v:group w14:anchorId="511FE1CE" id="Group 28" o:spid="_x0000_s1039" style="position:absolute;left:0;text-align:left;margin-left:0;margin-top:62.75pt;width:198.1pt;height:110pt;z-index:251679744;mso-position-horizontal:left;mso-position-horizontal-relative:margin;mso-height-relative:margin" coordsize="25158,13970" o:gfxdata="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">
-                <v:shape id="Picture 20" o:spid="_x0000_s1040" type="#_x0000_t75" style="position:absolute;width:25158;height:10864;visibility:visible;mso-wrap-style:square" o:gfxdata="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">
-                  <v:imagedata r:id="rId31" o:title="Задача4"/>
+              <v:group w14:anchorId="511FE1CE" id="Group 28" o:spid="_x0000_s1044" style="position:absolute;left:0;text-align:left;margin-left:0;margin-top:62.75pt;width:198.1pt;height:110pt;z-index:251678720;mso-position-horizontal:left;mso-position-horizontal-relative:margin;mso-height-relative:margin" coordsize="25158,13970" o:gfxdata="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">
+                <v:shape id="Picture 20" o:spid="_x0000_s1045" type="#_x0000_t75" style="position:absolute;width:25158;height:10864;visibility:visible;mso-wrap-style:square" o:gfxdata="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">
+                  <v:imagedata r:id="rId34" o:title="Задача4"/>
                   <v:path arrowok="t"/>
                 </v:shape>
-                <v:shape id="Text Box 27" o:spid="_x0000_s1041" type="#_x0000_t202" style="position:absolute;top:11385;width:25158;height:2585;visibility:visible;mso-wrap-style:square;v-text-anchor:top" o:gfxdata="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" stroked="f">
+                <v:shape id="Text Box 27" o:spid="_x0000_s1046" type="#_x0000_t202" style="position:absolute;top:11385;width:25158;height:2585;visibility:visible;mso-wrap-style:square;v-text-anchor:top" o:gfxdata="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" stroked="f">
                   <v:textbox style="mso-fit-shape-to-text:t" inset="0,0,0,0">
                     <w:txbxContent>
                       <w:p>
@@ -22439,7 +23053,7 @@
                             <w:rPr>
                               <w:noProof/>
                             </w:rPr>
-                            <w:t>7</w:t>
+                            <w:t>11</w:t>
                           </w:r>
                         </w:fldSimple>
                         <w:r>
@@ -22488,7 +23102,7 @@
                     </pic:cNvPicPr>
                   </pic:nvPicPr>
                   <pic:blipFill rotWithShape="1">
-                    <a:blip r:embed="rId32">
+                    <a:blip r:embed="rId35">
                       <a:extLst>
                         <a:ext uri="{28A0092B-C50C-407E-A947-70E740481C1C}">
                           <a14:useLocalDpi xmlns:a14="http://schemas.microsoft.com/office/drawing/2010/main" val="0"/>
@@ -23697,7 +24311,7 @@
         </w:rPr>
         <w:t xml:space="preserve"> (1954). "A Model for Collision Processes in Gases. I. Small Amplitude Processes in Charged and Neutral One-Component Systems". </w:t>
       </w:r>
-      <w:hyperlink r:id="rId33" w:tooltip="Physical Review" w:history="1">
+      <w:hyperlink r:id="rId36" w:tooltip="Physical Review" w:history="1">
         <w:proofErr w:type="spellStart"/>
         <w:r>
           <w:rPr>
@@ -23747,7 +24361,7 @@
         </w:rPr>
         <w:t xml:space="preserve"> (3): 511–525. </w:t>
       </w:r>
-      <w:hyperlink r:id="rId34" w:tooltip="Bibcode" w:history="1">
+      <w:hyperlink r:id="rId37" w:tooltip="Bibcode" w:history="1">
         <w:r>
           <w:rPr>
             <w:rStyle w:val="Hyperlink"/>
@@ -23761,7 +24375,7 @@
         </w:rPr>
         <w:t>:</w:t>
       </w:r>
-      <w:hyperlink r:id="rId35" w:history="1">
+      <w:hyperlink r:id="rId38" w:history="1">
         <w:r>
           <w:rPr>
             <w:rStyle w:val="Hyperlink"/>
@@ -23775,7 +24389,7 @@
         </w:rPr>
         <w:t xml:space="preserve">. </w:t>
       </w:r>
-      <w:hyperlink r:id="rId36" w:tooltip="Digital object identifier" w:history="1">
+      <w:hyperlink r:id="rId39" w:tooltip="Digital object identifier" w:history="1">
         <w:r>
           <w:rPr>
             <w:rStyle w:val="Hyperlink"/>
@@ -23789,7 +24403,7 @@
         </w:rPr>
         <w:t>:</w:t>
       </w:r>
-      <w:hyperlink r:id="rId37" w:history="1">
+      <w:hyperlink r:id="rId40" w:history="1">
         <w:r>
           <w:rPr>
             <w:rStyle w:val="Hyperlink"/>
@@ -26478,7 +27092,7 @@
 </file>
 
 <file path=customXml/itemProps1.xml><?xml version="1.0" encoding="utf-8"?>
-<ds:datastoreItem xmlns:ds="http://schemas.openxmlformats.org/officeDocument/2006/customXml" ds:itemID="{BEF3E941-6CE0-4076-9D83-AAB7E028DDDA}">
+<ds:datastoreItem xmlns:ds="http://schemas.openxmlformats.org/officeDocument/2006/customXml" ds:itemID="{56FD7529-61BB-4792-AB94-B3F5166B27F2}">
   <ds:schemaRefs>
     <ds:schemaRef ds:uri="http://schemas.openxmlformats.org/officeDocument/2006/bibliography"/>
   </ds:schemaRefs>

</xml_diff>